<commit_message>
Ajout d'une seconde table dans mes routes
</commit_message>
<xml_diff>
--- a/Devoir Python.docx
+++ b/Devoir Python.docx
@@ -4,7 +4,15 @@
   <w:body>
     <w:p>
       <w:r>
-        <w:t>Comment travailler dans Pycharm avec un environnement virtuel </w:t>
+        <w:t xml:space="preserve">Comment travailler dans </w:t>
+      </w:r>
+      <w:proofErr w:type="spellStart"/>
+      <w:r>
+        <w:t>Pycharm</w:t>
+      </w:r>
+      <w:proofErr w:type="spellEnd"/>
+      <w:r>
+        <w:t xml:space="preserve"> avec un environnement virtuel </w:t>
       </w:r>
       <w:r>
         <w:t xml:space="preserve">sur Windows </w:t>
@@ -24,13 +32,39 @@
         <w:t>~</w:t>
       </w:r>
       <w:r>
-        <w:t>\Desktop\Master TNAH\Python\Devoir_Python\Homines_Devesseti\'</w:t>
-      </w:r>
-    </w:p>
-    <w:p>
-      <w:r>
-        <w:t>env/Scripts/activate</w:t>
-      </w:r>
+        <w:t>\Desktop\Master TNAH\Python\</w:t>
+      </w:r>
+      <w:proofErr w:type="spellStart"/>
+      <w:r>
+        <w:t>Devoir_Python</w:t>
+      </w:r>
+      <w:proofErr w:type="spellEnd"/>
+      <w:r>
+        <w:t>\</w:t>
+      </w:r>
+      <w:proofErr w:type="spellStart"/>
+      <w:r>
+        <w:t>Homines_Devesseti</w:t>
+      </w:r>
+      <w:proofErr w:type="spellEnd"/>
+      <w:r>
+        <w:t>\'</w:t>
+      </w:r>
+    </w:p>
+    <w:p>
+      <w:proofErr w:type="spellStart"/>
+      <w:r>
+        <w:t>env</w:t>
+      </w:r>
+      <w:proofErr w:type="spellEnd"/>
+      <w:r>
+        <w:t>/Scripts/</w:t>
+      </w:r>
+      <w:proofErr w:type="spellStart"/>
+      <w:r>
+        <w:t>activate</w:t>
+      </w:r>
+      <w:proofErr w:type="spellEnd"/>
     </w:p>
     <w:p/>
     <w:p>
@@ -46,7 +80,15 @@
         <w:t>-</w:t>
       </w:r>
       <w:r>
-        <w:t>On utilise where.exe pour savoir où on est et pip freeze pour connaître les paquages installés</w:t>
+        <w:t xml:space="preserve">On utilise where.exe pour savoir où on est et </w:t>
+      </w:r>
+      <w:proofErr w:type="spellStart"/>
+      <w:r>
+        <w:t>pip</w:t>
+      </w:r>
+      <w:proofErr w:type="spellEnd"/>
+      <w:r>
+        <w:t xml:space="preserve"> freeze pour connaître les paquages installés</w:t>
       </w:r>
     </w:p>
     <w:p>
@@ -69,10 +111,18 @@
         <w:t xml:space="preserve"> un </w:t>
       </w:r>
       <w:r>
-        <w:t>.git</w:t>
-      </w:r>
-      <w:r>
-        <w:t>ignore pour virer mon environnement virtuel de mes dépôts git</w:t>
+        <w:t>.</w:t>
+      </w:r>
+      <w:proofErr w:type="spellStart"/>
+      <w:r>
+        <w:t>git</w:t>
+      </w:r>
+      <w:r>
+        <w:t>ignore</w:t>
+      </w:r>
+      <w:proofErr w:type="spellEnd"/>
+      <w:r>
+        <w:t xml:space="preserve"> pour virer mon environnement virtuel de mes dépôts git</w:t>
       </w:r>
       <w:r>
         <w:t xml:space="preserve"> et j’a</w:t>
@@ -89,15 +139,52 @@
         <w:t>-</w:t>
       </w:r>
       <w:r>
-        <w:t>J’ai modifié le fichier d’initiation de sqlalchemy pour remplacer time.clock (qui bloquait) par time.time</w:t>
-      </w:r>
+        <w:t xml:space="preserve">J’ai modifié le fichier d’initiation de </w:t>
+      </w:r>
+      <w:proofErr w:type="spellStart"/>
+      <w:r>
+        <w:t>sqlalchemy</w:t>
+      </w:r>
+      <w:proofErr w:type="spellEnd"/>
+      <w:r>
+        <w:t xml:space="preserve"> pour remplacer </w:t>
+      </w:r>
+      <w:proofErr w:type="spellStart"/>
+      <w:r>
+        <w:t>time.clock</w:t>
+      </w:r>
+      <w:proofErr w:type="spellEnd"/>
+      <w:r>
+        <w:t xml:space="preserve"> (qui bloquait) par </w:t>
+      </w:r>
+      <w:proofErr w:type="spellStart"/>
+      <w:r>
+        <w:t>time.time</w:t>
+      </w:r>
+      <w:proofErr w:type="spellEnd"/>
     </w:p>
     <w:p>
       <w:pPr>
         <w:jc w:val="both"/>
       </w:pPr>
       <w:r>
-        <w:t>-Il faut que ma bdd soit dans le même dossier que mon appli afin d’éviter qu’elle dépende de la construction du path du système d’exploitation</w:t>
+        <w:t xml:space="preserve">-Il faut que ma </w:t>
+      </w:r>
+      <w:proofErr w:type="spellStart"/>
+      <w:r>
+        <w:t>bdd</w:t>
+      </w:r>
+      <w:proofErr w:type="spellEnd"/>
+      <w:r>
+        <w:t xml:space="preserve"> soit dans le même dossier que mon appli afin d’éviter qu’elle dépende de la construction du </w:t>
+      </w:r>
+      <w:proofErr w:type="spellStart"/>
+      <w:r>
+        <w:t>path</w:t>
+      </w:r>
+      <w:proofErr w:type="spellEnd"/>
+      <w:r>
+        <w:t xml:space="preserve"> du système d’exploitation</w:t>
       </w:r>
       <w:r>
         <w:t> !</w:t>
@@ -108,13 +195,34 @@
         <w:jc w:val="both"/>
       </w:pPr>
       <w:r>
-        <w:t>-Niveau beauté c’est pas mal : juste indiquer dans le readme que des éléments ont été piqués au site de Huppert + Préciser dans l’accueil les différents contenus du site et ce à quoi sert le formulaire de recherche -&gt; Ou proposer des boutons pour permettre la navigation interne</w:t>
-      </w:r>
-    </w:p>
-    <w:p>
-      <w:r>
-        <w:t>-Possibilité d’optimiser ma bdd sur certains points -&gt; Issu tableur excel</w:t>
-      </w:r>
+        <w:t xml:space="preserve">-Niveau beauté c’est pas mal : juste indiquer dans le </w:t>
+      </w:r>
+      <w:proofErr w:type="spellStart"/>
+      <w:r>
+        <w:t>readme</w:t>
+      </w:r>
+      <w:proofErr w:type="spellEnd"/>
+      <w:r>
+        <w:t xml:space="preserve"> que des éléments ont été piqués au site de Huppert + Préciser dans l’accueil les différents contenus du site et ce à quoi sert le formulaire de recherche -&gt; Ou proposer des boutons pour permettre la navigation interne</w:t>
+      </w:r>
+    </w:p>
+    <w:p>
+      <w:r>
+        <w:t xml:space="preserve">-Possibilité d’optimiser ma </w:t>
+      </w:r>
+      <w:proofErr w:type="spellStart"/>
+      <w:r>
+        <w:t>bdd</w:t>
+      </w:r>
+      <w:proofErr w:type="spellEnd"/>
+      <w:r>
+        <w:t xml:space="preserve"> sur certains points -&gt; Issu tableur </w:t>
+      </w:r>
+      <w:proofErr w:type="spellStart"/>
+      <w:r>
+        <w:t>excel</w:t>
+      </w:r>
+      <w:proofErr w:type="spellEnd"/>
       <w:r>
         <w:t xml:space="preserve"> + </w:t>
       </w:r>
@@ -137,6 +245,91 @@
         </w:rPr>
         <w:t>Mes routes sont fonctionnelles, reste à réfléchir à ce que je veux afficher + mon formulaire de recherche</w:t>
       </w:r>
+    </w:p>
+    <w:p>
+      <w:pPr>
+        <w:rPr>
+          <w:color w:val="FF0000"/>
+        </w:rPr>
+      </w:pPr>
+    </w:p>
+    <w:p>
+      <w:pPr>
+        <w:rPr>
+          <w:color w:val="FF0000"/>
+        </w:rPr>
+      </w:pPr>
+    </w:p>
+    <w:p>
+      <w:r>
+        <w:t xml:space="preserve">Mon </w:t>
+      </w:r>
+      <w:r>
+        <w:t>problème actuel :</w:t>
+      </w:r>
+    </w:p>
+    <w:p>
+      <w:pPr>
+        <w:pStyle w:val="Paragraphedeliste"/>
+        <w:numPr>
+          <w:ilvl w:val="0"/>
+          <w:numId w:val="6"/>
+        </w:numPr>
+      </w:pPr>
+      <w:r>
+        <w:t>J’ai réussi à connecter ma base reconnaissance -&gt; Reste encore à trier données + affichage et voir comment faire des jointures !</w:t>
+      </w:r>
+    </w:p>
+    <w:p>
+      <w:pPr>
+        <w:pStyle w:val="Paragraphedeliste"/>
+        <w:numPr>
+          <w:ilvl w:val="0"/>
+          <w:numId w:val="6"/>
+        </w:numPr>
+      </w:pPr>
+      <w:r>
+        <w:t>Travailler sur mes données pour réfléchir à ce que je veux afficher</w:t>
+      </w:r>
+    </w:p>
+    <w:p>
+      <w:pPr>
+        <w:pStyle w:val="Paragraphedeliste"/>
+        <w:numPr>
+          <w:ilvl w:val="0"/>
+          <w:numId w:val="6"/>
+        </w:numPr>
+      </w:pPr>
+      <w:r>
+        <w:t>Réfléchir à comment les indexer + permettre recherche dedans</w:t>
+      </w:r>
+    </w:p>
+    <w:p>
+      <w:pPr>
+        <w:pStyle w:val="Paragraphedeliste"/>
+        <w:numPr>
+          <w:ilvl w:val="0"/>
+          <w:numId w:val="6"/>
+        </w:numPr>
+      </w:pPr>
+      <w:r>
+        <w:t xml:space="preserve">C’est d’abord un travail sur ma </w:t>
+      </w:r>
+      <w:proofErr w:type="spellStart"/>
+      <w:r>
+        <w:t>bdd</w:t>
+      </w:r>
+      <w:proofErr w:type="spellEnd"/>
+      <w:r>
+        <w:t> !!!</w:t>
+      </w:r>
+    </w:p>
+    <w:p>
+      <w:pPr>
+        <w:rPr>
+          <w:color w:val="FF0000"/>
+        </w:rPr>
+      </w:pPr>
     </w:p>
     <w:p>
       <w:pPr>
@@ -177,26 +370,9 @@
         </mc:AlternateContent>
       </w:r>
     </w:p>
-    <w:p>
-      <w:pPr>
-        <w:rPr>
-          <w:color w:val="FF0000"/>
-        </w:rPr>
-      </w:pPr>
-      <w:r>
-        <w:rPr>
-          <w:color w:val="FF0000"/>
-        </w:rPr>
-        <w:t>3. Améliorer les éléments qu’on veut afficher dans l’appli</w:t>
-      </w:r>
-    </w:p>
     <w:p/>
     <w:p/>
-    <w:p>
-      <w:r>
-        <w:t>Avant de pouvoir faire des sessions utilisateurs et modifier les données, il faudrait que je sache ce qui m’intéresse et comment je veux les afficher</w:t>
-      </w:r>
-    </w:p>
+    <w:p/>
     <w:p>
       <w:pPr>
         <w:pStyle w:val="Paragraphedeliste"/>
@@ -206,47 +382,36 @@
         </w:numPr>
       </w:pPr>
       <w:r>
-        <w:t xml:space="preserve">Déjà il faudrait que je refasse l’accueil : </w:t>
-      </w:r>
-      <w:r>
-        <w:t xml:space="preserve">1 – Voir ce que je veux y mettre (petite présentation des données, leur construction, objectif, documentation supplémentaire, </w:t>
-      </w:r>
-      <w:r>
-        <w:t>des images !!!!!!!</w:t>
-      </w:r>
-      <w:r>
-        <w:t>) 2 – Refaire une page index, peut-être avec des sous-index et (soyons-fou) des hyper-liens pour les parties d’index</w:t>
-      </w:r>
-      <w:r>
-        <w:t xml:space="preserve">, 3 – ça implique de réfléchir aux données dans lesquelles on veut naviguer et ce qu’on veut en afficher, 4 </w:t>
-      </w:r>
-      <w:r>
-        <w:t>–</w:t>
+        <w:t>Quand j’aurai fini ça s’occuper d’améliorer l’index pour qu’il soit plus précis + créer des</w:t>
       </w:r>
       <w:r>
         <w:t xml:space="preserve"> </w:t>
       </w:r>
       <w:r>
-        <w:t>session utilisateur et modification, …</w:t>
-      </w:r>
-    </w:p>
-    <w:p>
-      <w:r>
-        <w:t>Penser à toujours lier ce qu’on veut faire avec les besoins, pas hésiter à faire une liste</w:t>
-      </w:r>
-    </w:p>
-    <w:p>
-      <w:r>
-        <w:t>Plus lier code python à élément html / js si on veut que ça s’affiche quelque part ^^</w:t>
+        <w:t xml:space="preserve">session utilisateur </w:t>
+      </w:r>
+      <w:r>
+        <w:t>pour organiser les</w:t>
+      </w:r>
+      <w:r>
+        <w:t xml:space="preserve"> modification</w:t>
+      </w:r>
+      <w:r>
+        <w:t>s</w:t>
       </w:r>
     </w:p>
     <w:p/>
     <w:p/>
-    <w:p>
-      <w:r>
-        <w:lastRenderedPageBreak/>
-        <w:t>Potentielle amélioration : la cartographie via leflet</w:t>
-      </w:r>
+    <w:p/>
+    <w:p>
+      <w:r>
+        <w:t xml:space="preserve">Potentielle amélioration : la cartographie via </w:t>
+      </w:r>
+      <w:proofErr w:type="spellStart"/>
+      <w:r>
+        <w:t>leflet</w:t>
+      </w:r>
+      <w:proofErr w:type="spellEnd"/>
     </w:p>
     <w:p/>
     <w:p/>
@@ -269,15 +434,39 @@
         <w:t xml:space="preserve">Idées futur à traiter : 1 tester la rentrée des données </w:t>
       </w:r>
       <w:r>
-        <w:t>via sqlAlchemy avec la table des rajouts du terrier et leur renvois dans les autres tables</w:t>
-      </w:r>
-    </w:p>
-    <w:p>
-      <w:r>
-        <w:t>2 intégrer la charte éditée en tei dans l’appli</w:t>
-      </w:r>
-      <w:r>
-        <w:t> : Visualisation des différentes versions (via xslt, génération dynamique ?) -&gt; Peut être aussi l’occasion de retravailler mes abréviations (utiliser MUFI</w:t>
+        <w:t xml:space="preserve">via </w:t>
+      </w:r>
+      <w:proofErr w:type="spellStart"/>
+      <w:r>
+        <w:t>sqlAlchemy</w:t>
+      </w:r>
+      <w:proofErr w:type="spellEnd"/>
+      <w:r>
+        <w:t xml:space="preserve"> avec la table des rajouts du terrier et leur renvois dans les autres tables</w:t>
+      </w:r>
+    </w:p>
+    <w:p>
+      <w:r>
+        <w:t xml:space="preserve">2 intégrer la charte éditée en </w:t>
+      </w:r>
+      <w:proofErr w:type="spellStart"/>
+      <w:r>
+        <w:t>tei</w:t>
+      </w:r>
+      <w:proofErr w:type="spellEnd"/>
+      <w:r>
+        <w:t xml:space="preserve"> dans l’appli</w:t>
+      </w:r>
+      <w:r>
+        <w:t xml:space="preserve"> : Visualisation des différentes versions (via </w:t>
+      </w:r>
+      <w:proofErr w:type="spellStart"/>
+      <w:r>
+        <w:t>xslt</w:t>
+      </w:r>
+      <w:proofErr w:type="spellEnd"/>
+      <w:r>
+        <w:t>, génération dynamique ?) -&gt; Peut être aussi l’occasion de retravailler mes abréviations (utiliser MUFI</w:t>
       </w:r>
       <w:r>
         <w:t> ? Est-ce qu’on a élément qui peut se placer au-dessus des lettres pour montrer ce qui est suscrit ?</w:t>
@@ -415,6 +604,208 @@
     </w:lvl>
   </w:abstractNum>
   <w:abstractNum w:abstractNumId="1" w15:restartNumberingAfterBreak="0">
+    <w:nsid w:val="27191ADD"/>
+    <w:multiLevelType w:val="hybridMultilevel"/>
+    <w:tmpl w:val="72EC6486"/>
+    <w:lvl w:ilvl="0" w:tplc="C2C455AE">
+      <w:start w:val="1"/>
+      <w:numFmt w:val="bullet"/>
+      <w:lvlText w:val=""/>
+      <w:lvlJc w:val="left"/>
+      <w:pPr>
+        <w:ind w:left="720" w:hanging="360"/>
+      </w:pPr>
+      <w:rPr>
+        <w:rFonts w:ascii="Wingdings" w:eastAsiaTheme="minorHAnsi" w:hAnsi="Wingdings" w:cstheme="minorBidi" w:hint="default"/>
+      </w:rPr>
+    </w:lvl>
+    <w:lvl w:ilvl="1" w:tplc="040C0003" w:tentative="1">
+      <w:start w:val="1"/>
+      <w:numFmt w:val="bullet"/>
+      <w:lvlText w:val="o"/>
+      <w:lvlJc w:val="left"/>
+      <w:pPr>
+        <w:ind w:left="1440" w:hanging="360"/>
+      </w:pPr>
+      <w:rPr>
+        <w:rFonts w:ascii="Courier New" w:hAnsi="Courier New" w:cs="Courier New" w:hint="default"/>
+      </w:rPr>
+    </w:lvl>
+    <w:lvl w:ilvl="2" w:tplc="040C0005" w:tentative="1">
+      <w:start w:val="1"/>
+      <w:numFmt w:val="bullet"/>
+      <w:lvlText w:val=""/>
+      <w:lvlJc w:val="left"/>
+      <w:pPr>
+        <w:ind w:left="2160" w:hanging="360"/>
+      </w:pPr>
+      <w:rPr>
+        <w:rFonts w:ascii="Wingdings" w:hAnsi="Wingdings" w:hint="default"/>
+      </w:rPr>
+    </w:lvl>
+    <w:lvl w:ilvl="3" w:tplc="040C0001" w:tentative="1">
+      <w:start w:val="1"/>
+      <w:numFmt w:val="bullet"/>
+      <w:lvlText w:val=""/>
+      <w:lvlJc w:val="left"/>
+      <w:pPr>
+        <w:ind w:left="2880" w:hanging="360"/>
+      </w:pPr>
+      <w:rPr>
+        <w:rFonts w:ascii="Symbol" w:hAnsi="Symbol" w:hint="default"/>
+      </w:rPr>
+    </w:lvl>
+    <w:lvl w:ilvl="4" w:tplc="040C0003" w:tentative="1">
+      <w:start w:val="1"/>
+      <w:numFmt w:val="bullet"/>
+      <w:lvlText w:val="o"/>
+      <w:lvlJc w:val="left"/>
+      <w:pPr>
+        <w:ind w:left="3600" w:hanging="360"/>
+      </w:pPr>
+      <w:rPr>
+        <w:rFonts w:ascii="Courier New" w:hAnsi="Courier New" w:cs="Courier New" w:hint="default"/>
+      </w:rPr>
+    </w:lvl>
+    <w:lvl w:ilvl="5" w:tplc="040C0005" w:tentative="1">
+      <w:start w:val="1"/>
+      <w:numFmt w:val="bullet"/>
+      <w:lvlText w:val=""/>
+      <w:lvlJc w:val="left"/>
+      <w:pPr>
+        <w:ind w:left="4320" w:hanging="360"/>
+      </w:pPr>
+      <w:rPr>
+        <w:rFonts w:ascii="Wingdings" w:hAnsi="Wingdings" w:hint="default"/>
+      </w:rPr>
+    </w:lvl>
+    <w:lvl w:ilvl="6" w:tplc="040C0001" w:tentative="1">
+      <w:start w:val="1"/>
+      <w:numFmt w:val="bullet"/>
+      <w:lvlText w:val=""/>
+      <w:lvlJc w:val="left"/>
+      <w:pPr>
+        <w:ind w:left="5040" w:hanging="360"/>
+      </w:pPr>
+      <w:rPr>
+        <w:rFonts w:ascii="Symbol" w:hAnsi="Symbol" w:hint="default"/>
+      </w:rPr>
+    </w:lvl>
+    <w:lvl w:ilvl="7" w:tplc="040C0003" w:tentative="1">
+      <w:start w:val="1"/>
+      <w:numFmt w:val="bullet"/>
+      <w:lvlText w:val="o"/>
+      <w:lvlJc w:val="left"/>
+      <w:pPr>
+        <w:ind w:left="5760" w:hanging="360"/>
+      </w:pPr>
+      <w:rPr>
+        <w:rFonts w:ascii="Courier New" w:hAnsi="Courier New" w:cs="Courier New" w:hint="default"/>
+      </w:rPr>
+    </w:lvl>
+    <w:lvl w:ilvl="8" w:tplc="040C0005" w:tentative="1">
+      <w:start w:val="1"/>
+      <w:numFmt w:val="bullet"/>
+      <w:lvlText w:val=""/>
+      <w:lvlJc w:val="left"/>
+      <w:pPr>
+        <w:ind w:left="6480" w:hanging="360"/>
+      </w:pPr>
+      <w:rPr>
+        <w:rFonts w:ascii="Wingdings" w:hAnsi="Wingdings" w:hint="default"/>
+      </w:rPr>
+    </w:lvl>
+  </w:abstractNum>
+  <w:abstractNum w:abstractNumId="2" w15:restartNumberingAfterBreak="0">
+    <w:nsid w:val="3BEB67D6"/>
+    <w:multiLevelType w:val="hybridMultilevel"/>
+    <w:tmpl w:val="B902104C"/>
+    <w:lvl w:ilvl="0" w:tplc="040C000F">
+      <w:start w:val="1"/>
+      <w:numFmt w:val="decimal"/>
+      <w:lvlText w:val="%1."/>
+      <w:lvlJc w:val="left"/>
+      <w:pPr>
+        <w:ind w:left="720" w:hanging="360"/>
+      </w:pPr>
+      <w:rPr>
+        <w:rFonts w:hint="default"/>
+      </w:rPr>
+    </w:lvl>
+    <w:lvl w:ilvl="1" w:tplc="040C0019" w:tentative="1">
+      <w:start w:val="1"/>
+      <w:numFmt w:val="lowerLetter"/>
+      <w:lvlText w:val="%2."/>
+      <w:lvlJc w:val="left"/>
+      <w:pPr>
+        <w:ind w:left="1440" w:hanging="360"/>
+      </w:pPr>
+    </w:lvl>
+    <w:lvl w:ilvl="2" w:tplc="040C001B" w:tentative="1">
+      <w:start w:val="1"/>
+      <w:numFmt w:val="lowerRoman"/>
+      <w:lvlText w:val="%3."/>
+      <w:lvlJc w:val="right"/>
+      <w:pPr>
+        <w:ind w:left="2160" w:hanging="180"/>
+      </w:pPr>
+    </w:lvl>
+    <w:lvl w:ilvl="3" w:tplc="040C000F" w:tentative="1">
+      <w:start w:val="1"/>
+      <w:numFmt w:val="decimal"/>
+      <w:lvlText w:val="%4."/>
+      <w:lvlJc w:val="left"/>
+      <w:pPr>
+        <w:ind w:left="2880" w:hanging="360"/>
+      </w:pPr>
+    </w:lvl>
+    <w:lvl w:ilvl="4" w:tplc="040C0019" w:tentative="1">
+      <w:start w:val="1"/>
+      <w:numFmt w:val="lowerLetter"/>
+      <w:lvlText w:val="%5."/>
+      <w:lvlJc w:val="left"/>
+      <w:pPr>
+        <w:ind w:left="3600" w:hanging="360"/>
+      </w:pPr>
+    </w:lvl>
+    <w:lvl w:ilvl="5" w:tplc="040C001B" w:tentative="1">
+      <w:start w:val="1"/>
+      <w:numFmt w:val="lowerRoman"/>
+      <w:lvlText w:val="%6."/>
+      <w:lvlJc w:val="right"/>
+      <w:pPr>
+        <w:ind w:left="4320" w:hanging="180"/>
+      </w:pPr>
+    </w:lvl>
+    <w:lvl w:ilvl="6" w:tplc="040C000F" w:tentative="1">
+      <w:start w:val="1"/>
+      <w:numFmt w:val="decimal"/>
+      <w:lvlText w:val="%7."/>
+      <w:lvlJc w:val="left"/>
+      <w:pPr>
+        <w:ind w:left="5040" w:hanging="360"/>
+      </w:pPr>
+    </w:lvl>
+    <w:lvl w:ilvl="7" w:tplc="040C0019" w:tentative="1">
+      <w:start w:val="1"/>
+      <w:numFmt w:val="lowerLetter"/>
+      <w:lvlText w:val="%8."/>
+      <w:lvlJc w:val="left"/>
+      <w:pPr>
+        <w:ind w:left="5760" w:hanging="360"/>
+      </w:pPr>
+    </w:lvl>
+    <w:lvl w:ilvl="8" w:tplc="040C001B" w:tentative="1">
+      <w:start w:val="1"/>
+      <w:numFmt w:val="lowerRoman"/>
+      <w:lvlText w:val="%9."/>
+      <w:lvlJc w:val="right"/>
+      <w:pPr>
+        <w:ind w:left="6480" w:hanging="180"/>
+      </w:pPr>
+    </w:lvl>
+  </w:abstractNum>
+  <w:abstractNum w:abstractNumId="3" w15:restartNumberingAfterBreak="0">
     <w:nsid w:val="42770E09"/>
     <w:multiLevelType w:val="hybridMultilevel"/>
     <w:tmpl w:val="485C468E"/>
@@ -526,7 +917,7 @@
       </w:rPr>
     </w:lvl>
   </w:abstractNum>
-  <w:abstractNum w:abstractNumId="2" w15:restartNumberingAfterBreak="0">
+  <w:abstractNum w:abstractNumId="4" w15:restartNumberingAfterBreak="0">
     <w:nsid w:val="54B31E3D"/>
     <w:multiLevelType w:val="hybridMultilevel"/>
     <w:tmpl w:val="CAC225E8"/>
@@ -638,7 +1029,7 @@
       </w:rPr>
     </w:lvl>
   </w:abstractNum>
-  <w:abstractNum w:abstractNumId="3" w15:restartNumberingAfterBreak="0">
+  <w:abstractNum w:abstractNumId="5" w15:restartNumberingAfterBreak="0">
     <w:nsid w:val="78FD4726"/>
     <w:multiLevelType w:val="hybridMultilevel"/>
     <w:tmpl w:val="18887296"/>
@@ -751,16 +1142,22 @@
     </w:lvl>
   </w:abstractNum>
   <w:num w:numId="1">
-    <w:abstractNumId w:val="2"/>
+    <w:abstractNumId w:val="4"/>
   </w:num>
   <w:num w:numId="2">
     <w:abstractNumId w:val="0"/>
   </w:num>
   <w:num w:numId="3">
-    <w:abstractNumId w:val="1"/>
+    <w:abstractNumId w:val="3"/>
   </w:num>
   <w:num w:numId="4">
-    <w:abstractNumId w:val="3"/>
+    <w:abstractNumId w:val="5"/>
+  </w:num>
+  <w:num w:numId="5">
+    <w:abstractNumId w:val="2"/>
+  </w:num>
+  <w:num w:numId="6">
+    <w:abstractNumId w:val="1"/>
   </w:num>
 </w:numbering>
 </file>

</xml_diff>

<commit_message>
Routes avec id perso
</commit_message>
<xml_diff>
--- a/Devoir Python.docx
+++ b/Devoir Python.docx
@@ -4,15 +4,7 @@
   <w:body>
     <w:p>
       <w:r>
-        <w:t xml:space="preserve">Comment travailler dans </w:t>
-      </w:r>
-      <w:proofErr w:type="spellStart"/>
-      <w:r>
-        <w:t>Pycharm</w:t>
-      </w:r>
-      <w:proofErr w:type="spellEnd"/>
-      <w:r>
-        <w:t xml:space="preserve"> avec un environnement virtuel </w:t>
+        <w:t>Comment travailler dans Pycharm avec un environnement virtuel </w:t>
       </w:r>
       <w:r>
         <w:t xml:space="preserve">sur Windows </w:t>
@@ -32,39 +24,13 @@
         <w:t>~</w:t>
       </w:r>
       <w:r>
-        <w:t>\Desktop\Master TNAH\Python\</w:t>
-      </w:r>
-      <w:proofErr w:type="spellStart"/>
-      <w:r>
-        <w:t>Devoir_Python</w:t>
-      </w:r>
-      <w:proofErr w:type="spellEnd"/>
-      <w:r>
-        <w:t>\</w:t>
-      </w:r>
-      <w:proofErr w:type="spellStart"/>
-      <w:r>
-        <w:t>Homines_Devesseti</w:t>
-      </w:r>
-      <w:proofErr w:type="spellEnd"/>
-      <w:r>
-        <w:t>\'</w:t>
-      </w:r>
-    </w:p>
-    <w:p>
-      <w:proofErr w:type="spellStart"/>
-      <w:r>
-        <w:t>env</w:t>
-      </w:r>
-      <w:proofErr w:type="spellEnd"/>
-      <w:r>
-        <w:t>/Scripts/</w:t>
-      </w:r>
-      <w:proofErr w:type="spellStart"/>
-      <w:r>
-        <w:t>activate</w:t>
-      </w:r>
-      <w:proofErr w:type="spellEnd"/>
+        <w:t>\Desktop\Master TNAH\Python\Devoir_Python\Homines_Devesseti\'</w:t>
+      </w:r>
+    </w:p>
+    <w:p>
+      <w:r>
+        <w:t>env/Scripts/activate</w:t>
+      </w:r>
     </w:p>
     <w:p/>
     <w:p>
@@ -80,15 +46,7 @@
         <w:t>-</w:t>
       </w:r>
       <w:r>
-        <w:t xml:space="preserve">On utilise where.exe pour savoir où on est et </w:t>
-      </w:r>
-      <w:proofErr w:type="spellStart"/>
-      <w:r>
-        <w:t>pip</w:t>
-      </w:r>
-      <w:proofErr w:type="spellEnd"/>
-      <w:r>
-        <w:t xml:space="preserve"> freeze pour connaître les paquages installés</w:t>
+        <w:t>On utilise where.exe pour savoir où on est et pip freeze pour connaître les paquages installés</w:t>
       </w:r>
     </w:p>
     <w:p>
@@ -111,18 +69,10 @@
         <w:t xml:space="preserve"> un </w:t>
       </w:r>
       <w:r>
-        <w:t>.</w:t>
-      </w:r>
-      <w:proofErr w:type="spellStart"/>
-      <w:r>
-        <w:t>git</w:t>
-      </w:r>
-      <w:r>
-        <w:t>ignore</w:t>
-      </w:r>
-      <w:proofErr w:type="spellEnd"/>
-      <w:r>
-        <w:t xml:space="preserve"> pour virer mon environnement virtuel de mes dépôts git</w:t>
+        <w:t>.git</w:t>
+      </w:r>
+      <w:r>
+        <w:t>ignore pour virer mon environnement virtuel de mes dépôts git</w:t>
       </w:r>
       <w:r>
         <w:t xml:space="preserve"> et j’a</w:t>
@@ -139,52 +89,15 @@
         <w:t>-</w:t>
       </w:r>
       <w:r>
-        <w:t xml:space="preserve">J’ai modifié le fichier d’initiation de </w:t>
-      </w:r>
-      <w:proofErr w:type="spellStart"/>
-      <w:r>
-        <w:t>sqlalchemy</w:t>
-      </w:r>
-      <w:proofErr w:type="spellEnd"/>
-      <w:r>
-        <w:t xml:space="preserve"> pour remplacer </w:t>
-      </w:r>
-      <w:proofErr w:type="spellStart"/>
-      <w:r>
-        <w:t>time.clock</w:t>
-      </w:r>
-      <w:proofErr w:type="spellEnd"/>
-      <w:r>
-        <w:t xml:space="preserve"> (qui bloquait) par </w:t>
-      </w:r>
-      <w:proofErr w:type="spellStart"/>
-      <w:r>
-        <w:t>time.time</w:t>
-      </w:r>
-      <w:proofErr w:type="spellEnd"/>
+        <w:t>J’ai modifié le fichier d’initiation de sqlalchemy pour remplacer time.clock (qui bloquait) par time.time</w:t>
+      </w:r>
     </w:p>
     <w:p>
       <w:pPr>
         <w:jc w:val="both"/>
       </w:pPr>
       <w:r>
-        <w:t xml:space="preserve">-Il faut que ma </w:t>
-      </w:r>
-      <w:proofErr w:type="spellStart"/>
-      <w:r>
-        <w:t>bdd</w:t>
-      </w:r>
-      <w:proofErr w:type="spellEnd"/>
-      <w:r>
-        <w:t xml:space="preserve"> soit dans le même dossier que mon appli afin d’éviter qu’elle dépende de la construction du </w:t>
-      </w:r>
-      <w:proofErr w:type="spellStart"/>
-      <w:r>
-        <w:t>path</w:t>
-      </w:r>
-      <w:proofErr w:type="spellEnd"/>
-      <w:r>
-        <w:t xml:space="preserve"> du système d’exploitation</w:t>
+        <w:t>-Il faut que ma bdd soit dans le même dossier que mon appli afin d’éviter qu’elle dépende de la construction du path du système d’exploitation</w:t>
       </w:r>
       <w:r>
         <w:t> !</w:t>
@@ -195,34 +108,21 @@
         <w:jc w:val="both"/>
       </w:pPr>
       <w:r>
-        <w:t xml:space="preserve">-Niveau beauté c’est pas mal : juste indiquer dans le </w:t>
-      </w:r>
-      <w:proofErr w:type="spellStart"/>
-      <w:r>
-        <w:t>readme</w:t>
-      </w:r>
-      <w:proofErr w:type="spellEnd"/>
-      <w:r>
-        <w:t xml:space="preserve"> que des éléments ont été piqués au site de Huppert + Préciser dans l’accueil les différents contenus du site et ce à quoi sert le formulaire de recherche -&gt; Ou proposer des boutons pour permettre la navigation interne</w:t>
-      </w:r>
-    </w:p>
-    <w:p>
-      <w:r>
-        <w:t xml:space="preserve">-Possibilité d’optimiser ma </w:t>
-      </w:r>
-      <w:proofErr w:type="spellStart"/>
-      <w:r>
-        <w:t>bdd</w:t>
-      </w:r>
-      <w:proofErr w:type="spellEnd"/>
-      <w:r>
-        <w:t xml:space="preserve"> sur certains points -&gt; Issu tableur </w:t>
-      </w:r>
-      <w:proofErr w:type="spellStart"/>
-      <w:r>
-        <w:t>excel</w:t>
-      </w:r>
-      <w:proofErr w:type="spellEnd"/>
+        <w:t>-J’ai réussi à organiser mes renvois internes en fonction de mes id persos au prix d’une pirouette dans la construction de mes routes, mais ça marche !!!</w:t>
+      </w:r>
+    </w:p>
+    <w:p>
+      <w:pPr>
+        <w:jc w:val="both"/>
+      </w:pPr>
+      <w:r>
+        <w:t>-Niveau beauté c’est pas mal : juste indiquer dans le readme que des éléments ont été piqués au site de Huppert + Préciser dans l’accueil les différents contenus du site et ce à quoi sert le formulaire de recherche -&gt; Ou proposer des boutons pour permettre la navigation interne</w:t>
+      </w:r>
+    </w:p>
+    <w:p>
+      <w:r>
+        <w:t>-Possibilité d’optimiser ma bdd sur certains points -&gt; Issu tableur excel</w:t>
+      </w:r>
       <w:r>
         <w:t xml:space="preserve"> + </w:t>
       </w:r>
@@ -244,6 +144,12 @@
           <w:color w:val="FF0000"/>
         </w:rPr>
         <w:t>Mes routes sont fonctionnelles, reste à réfléchir à ce que je veux afficher + mon formulaire de recherche</w:t>
+      </w:r>
+      <w:r>
+        <w:rPr>
+          <w:color w:val="FF0000"/>
+        </w:rPr>
+        <w:t xml:space="preserve"> + Limiter le nombre de résultats de mes recherches par page</w:t>
       </w:r>
     </w:p>
     <w:p>
@@ -289,7 +195,7 @@
         </w:numPr>
       </w:pPr>
       <w:r>
-        <w:t>Travailler sur mes données pour réfléchir à ce que je veux afficher</w:t>
+        <w:t>Maintenant il me reste : limiter le nbr de résultats par page de résultat + Faire des renvois depuis mes reconnaissances vers les hommes associés (+ le num de la page via jointures) + voir ce que je peux rajouter</w:t>
       </w:r>
     </w:p>
     <w:p>
@@ -301,7 +207,7 @@
         </w:numPr>
       </w:pPr>
       <w:r>
-        <w:t>Réfléchir à comment les indexer + permettre recherche dedans</w:t>
+        <w:t>Travailler sur mes données pour réfléchir à ce que je veux afficher</w:t>
       </w:r>
     </w:p>
     <w:p>
@@ -313,15 +219,34 @@
         </w:numPr>
       </w:pPr>
       <w:r>
-        <w:t xml:space="preserve">C’est d’abord un travail sur ma </w:t>
-      </w:r>
-      <w:proofErr w:type="spellStart"/>
-      <w:r>
-        <w:t>bdd</w:t>
-      </w:r>
-      <w:proofErr w:type="spellEnd"/>
+        <w:t>Réfléchir à comment les indexer + permettre recherche dedans</w:t>
+      </w:r>
+    </w:p>
+    <w:p>
+      <w:pPr>
+        <w:pStyle w:val="Paragraphedeliste"/>
+        <w:numPr>
+          <w:ilvl w:val="0"/>
+          <w:numId w:val="6"/>
+        </w:numPr>
+      </w:pPr>
+      <w:r>
+        <w:t>C’est d’abord un travail sur ma bdd</w:t>
+      </w:r>
       <w:r>
         <w:t> !!!</w:t>
+      </w:r>
+    </w:p>
+    <w:p>
+      <w:pPr>
+        <w:pStyle w:val="Paragraphedeliste"/>
+        <w:numPr>
+          <w:ilvl w:val="0"/>
+          <w:numId w:val="6"/>
+        </w:numPr>
+      </w:pPr>
+      <w:r>
+        <w:t>Des idées de test : tester que mes routes correspondent à ce que je cherche ? Tester que le rajout de données génère bien un id</w:t>
       </w:r>
     </w:p>
     <w:p>
@@ -405,13 +330,8 @@
     <w:p/>
     <w:p>
       <w:r>
-        <w:t xml:space="preserve">Potentielle amélioration : la cartographie via </w:t>
-      </w:r>
-      <w:proofErr w:type="spellStart"/>
-      <w:r>
-        <w:t>leflet</w:t>
-      </w:r>
-      <w:proofErr w:type="spellEnd"/>
+        <w:t>Potentielle amélioration : la cartographie via leflet</w:t>
+      </w:r>
     </w:p>
     <w:p/>
     <w:p/>
@@ -434,39 +354,15 @@
         <w:t xml:space="preserve">Idées futur à traiter : 1 tester la rentrée des données </w:t>
       </w:r>
       <w:r>
-        <w:t xml:space="preserve">via </w:t>
-      </w:r>
-      <w:proofErr w:type="spellStart"/>
-      <w:r>
-        <w:t>sqlAlchemy</w:t>
-      </w:r>
-      <w:proofErr w:type="spellEnd"/>
-      <w:r>
-        <w:t xml:space="preserve"> avec la table des rajouts du terrier et leur renvois dans les autres tables</w:t>
-      </w:r>
-    </w:p>
-    <w:p>
-      <w:r>
-        <w:t xml:space="preserve">2 intégrer la charte éditée en </w:t>
-      </w:r>
-      <w:proofErr w:type="spellStart"/>
-      <w:r>
-        <w:t>tei</w:t>
-      </w:r>
-      <w:proofErr w:type="spellEnd"/>
-      <w:r>
-        <w:t xml:space="preserve"> dans l’appli</w:t>
-      </w:r>
-      <w:r>
-        <w:t xml:space="preserve"> : Visualisation des différentes versions (via </w:t>
-      </w:r>
-      <w:proofErr w:type="spellStart"/>
-      <w:r>
-        <w:t>xslt</w:t>
-      </w:r>
-      <w:proofErr w:type="spellEnd"/>
-      <w:r>
-        <w:t>, génération dynamique ?) -&gt; Peut être aussi l’occasion de retravailler mes abréviations (utiliser MUFI</w:t>
+        <w:t>via sqlAlchemy avec la table des rajouts du terrier et leur renvois dans les autres tables</w:t>
+      </w:r>
+    </w:p>
+    <w:p>
+      <w:r>
+        <w:t>2 intégrer la charte éditée en tei dans l’appli</w:t>
+      </w:r>
+      <w:r>
+        <w:t> : Visualisation des différentes versions (via xslt, génération dynamique ?) -&gt; Peut être aussi l’occasion de retravailler mes abréviations (utiliser MUFI</w:t>
       </w:r>
       <w:r>
         <w:t> ? Est-ce qu’on a élément qui peut se placer au-dessus des lettres pour montrer ce qui est suscrit ?</w:t>

</xml_diff>

<commit_message>
amélioration index + liens hypertextes entre pages
</commit_message>
<xml_diff>
--- a/Devoir Python.docx
+++ b/Devoir Python.docx
@@ -117,6 +117,22 @@
       </w:pPr>
       <w:r>
         <w:t>-Niveau beauté c’est pas mal : juste indiquer dans le readme que des éléments ont été piqués au site de Huppert + Préciser dans l’accueil les différents contenus du site et ce à quoi sert le formulaire de recherche -&gt; Ou proposer des boutons pour permettre la navigation interne</w:t>
+      </w:r>
+    </w:p>
+    <w:p>
+      <w:pPr>
+        <w:jc w:val="both"/>
+      </w:pPr>
+      <w:r>
+        <w:t>-Clarifier mon association hommes-reconnaissants (question hommes-femmes, inclusif toussa)</w:t>
+      </w:r>
+    </w:p>
+    <w:p>
+      <w:pPr>
+        <w:jc w:val="both"/>
+      </w:pPr>
+      <w:r>
+        <w:t>-J’ai réussi à faire une jointure entre la page actuelle et ancienne -&gt; Faire une explication à ce sujet et présenter l’intérêt du répertoire pour ce terrier !</w:t>
       </w:r>
     </w:p>
     <w:p>
@@ -183,7 +199,40 @@
         </w:numPr>
       </w:pPr>
       <w:r>
-        <w:t>J’ai réussi à connecter ma base reconnaissance -&gt; Reste encore à trier données + affichage et voir comment faire des jointures !</w:t>
+        <w:t>Maintenant il me reste : limiter le nbr de résultats par page de résultat</w:t>
+      </w:r>
+      <w:r>
+        <w:t xml:space="preserve"> (+ supprimer les espaces dans les recherches)</w:t>
+      </w:r>
+      <w:r>
+        <w:t xml:space="preserve"> </w:t>
+      </w:r>
+      <w:r>
+        <w:t>+ rajouter</w:t>
+      </w:r>
+      <w:r>
+        <w:t xml:space="preserve"> mes deux autres tables !!!!!</w:t>
+      </w:r>
+      <w:r>
+        <w:t xml:space="preserve"> + Mieux indiquer le</w:t>
+      </w:r>
+      <w:r>
+        <w:t xml:space="preserve"> renvoi vers les</w:t>
+      </w:r>
+      <w:r>
+        <w:t xml:space="preserve"> pages</w:t>
+      </w:r>
+      <w:r>
+        <w:t xml:space="preserve"> </w:t>
+      </w:r>
+      <w:r>
+        <w:t xml:space="preserve">du terrier </w:t>
+      </w:r>
+      <w:r>
+        <w:t>+ Enlever les None des noms !</w:t>
+      </w:r>
+      <w:r>
+        <w:t xml:space="preserve"> + Le sommaire de l’index est très moche</w:t>
       </w:r>
     </w:p>
     <w:p>
@@ -195,7 +244,7 @@
         </w:numPr>
       </w:pPr>
       <w:r>
-        <w:t>Maintenant il me reste : limiter le nbr de résultats par page de résultat + Faire des renvois depuis mes reconnaissances vers les hommes associés (+ le num de la page via jointures) + voir ce que je peux rajouter</w:t>
+        <w:t>Travailler sur mes données pour réfléchir à ce que je veux afficher</w:t>
       </w:r>
     </w:p>
     <w:p>
@@ -207,7 +256,7 @@
         </w:numPr>
       </w:pPr>
       <w:r>
-        <w:t>Travailler sur mes données pour réfléchir à ce que je veux afficher</w:t>
+        <w:t>Réfléchir à comment les indexer + permettre recherche dedans</w:t>
       </w:r>
     </w:p>
     <w:p>
@@ -219,7 +268,10 @@
         </w:numPr>
       </w:pPr>
       <w:r>
-        <w:t>Réfléchir à comment les indexer + permettre recherche dedans</w:t>
+        <w:t>C’est d’abord un travail sur ma bdd</w:t>
+      </w:r>
+      <w:r>
+        <w:t> !!!</w:t>
       </w:r>
     </w:p>
     <w:p>
@@ -231,21 +283,6 @@
         </w:numPr>
       </w:pPr>
       <w:r>
-        <w:t>C’est d’abord un travail sur ma bdd</w:t>
-      </w:r>
-      <w:r>
-        <w:t> !!!</w:t>
-      </w:r>
-    </w:p>
-    <w:p>
-      <w:pPr>
-        <w:pStyle w:val="Paragraphedeliste"/>
-        <w:numPr>
-          <w:ilvl w:val="0"/>
-          <w:numId w:val="6"/>
-        </w:numPr>
-      </w:pPr>
-      <w:r>
         <w:t>Des idées de test : tester que mes routes correspondent à ce que je cherche ? Tester que le rajout de données génère bien un id</w:t>
       </w:r>
     </w:p>
@@ -273,6 +310,7 @@
         <w:rPr>
           <w:color w:val="FF0000"/>
         </w:rPr>
+        <w:lastRenderedPageBreak/>
         <w:t>1. Problème avec git : apprendre à bien faire son commit sur la bonne branche, je me suis un peu planté la dernière fois </w:t>
       </w:r>
       <w:r>

</xml_diff>

<commit_message>
Ajout et connexion de toutes les données
</commit_message>
<xml_diff>
--- a/Devoir Python.docx
+++ b/Devoir Python.docx
@@ -4,7 +4,15 @@
   <w:body>
     <w:p>
       <w:r>
-        <w:t>Comment travailler dans Pycharm avec un environnement virtuel </w:t>
+        <w:t xml:space="preserve">Comment travailler dans </w:t>
+      </w:r>
+      <w:proofErr w:type="spellStart"/>
+      <w:r>
+        <w:t>Pycharm</w:t>
+      </w:r>
+      <w:proofErr w:type="spellEnd"/>
+      <w:r>
+        <w:t xml:space="preserve"> avec un environnement virtuel </w:t>
       </w:r>
       <w:r>
         <w:t xml:space="preserve">sur Windows </w:t>
@@ -24,18 +32,50 @@
         <w:t>~</w:t>
       </w:r>
       <w:r>
-        <w:t>\Desktop\Master TNAH\Python\Devoir_Python\Homines_Devesseti\'</w:t>
-      </w:r>
-    </w:p>
-    <w:p>
-      <w:r>
-        <w:t>env/Scripts/activate</w:t>
-      </w:r>
+        <w:t>\Desktop\Master TNAH\Python\</w:t>
+      </w:r>
+      <w:proofErr w:type="spellStart"/>
+      <w:r>
+        <w:t>Devoir_Python</w:t>
+      </w:r>
+      <w:proofErr w:type="spellEnd"/>
+      <w:r>
+        <w:t>\</w:t>
+      </w:r>
+      <w:proofErr w:type="spellStart"/>
+      <w:r>
+        <w:t>Homines_Devesseti</w:t>
+      </w:r>
+      <w:proofErr w:type="spellEnd"/>
+      <w:r>
+        <w:t>\'</w:t>
+      </w:r>
+    </w:p>
+    <w:p>
+      <w:proofErr w:type="spellStart"/>
+      <w:r>
+        <w:t>env</w:t>
+      </w:r>
+      <w:proofErr w:type="spellEnd"/>
+      <w:r>
+        <w:t>/Scripts/</w:t>
+      </w:r>
+      <w:proofErr w:type="spellStart"/>
+      <w:r>
+        <w:t>activate</w:t>
+      </w:r>
+      <w:proofErr w:type="spellEnd"/>
     </w:p>
     <w:p/>
     <w:p>
       <w:r>
-        <w:t>Pour me doc</w:t>
+        <w:t>Pour m</w:t>
+      </w:r>
+      <w:r>
+        <w:t>a</w:t>
+      </w:r>
+      <w:r>
+        <w:t xml:space="preserve"> doc</w:t>
       </w:r>
       <w:r>
         <w:t> :</w:t>
@@ -46,7 +86,15 @@
         <w:t>-</w:t>
       </w:r>
       <w:r>
-        <w:t>On utilise where.exe pour savoir où on est et pip freeze pour connaître les paquages installés</w:t>
+        <w:t xml:space="preserve">On utilise where.exe pour savoir où on est et </w:t>
+      </w:r>
+      <w:proofErr w:type="spellStart"/>
+      <w:r>
+        <w:t>pip</w:t>
+      </w:r>
+      <w:proofErr w:type="spellEnd"/>
+      <w:r>
+        <w:t xml:space="preserve"> freeze pour connaître les paquages installés</w:t>
       </w:r>
     </w:p>
     <w:p>
@@ -69,10 +117,18 @@
         <w:t xml:space="preserve"> un </w:t>
       </w:r>
       <w:r>
-        <w:t>.git</w:t>
-      </w:r>
-      <w:r>
-        <w:t>ignore pour virer mon environnement virtuel de mes dépôts git</w:t>
+        <w:t>.</w:t>
+      </w:r>
+      <w:proofErr w:type="spellStart"/>
+      <w:r>
+        <w:t>git</w:t>
+      </w:r>
+      <w:r>
+        <w:t>ignore</w:t>
+      </w:r>
+      <w:proofErr w:type="spellEnd"/>
+      <w:r>
+        <w:t xml:space="preserve"> pour virer mon environnement virtuel de mes dépôts git</w:t>
       </w:r>
       <w:r>
         <w:t xml:space="preserve"> et j’a</w:t>
@@ -89,15 +145,52 @@
         <w:t>-</w:t>
       </w:r>
       <w:r>
-        <w:t>J’ai modifié le fichier d’initiation de sqlalchemy pour remplacer time.clock (qui bloquait) par time.time</w:t>
-      </w:r>
+        <w:t xml:space="preserve">J’ai modifié le fichier d’initiation de </w:t>
+      </w:r>
+      <w:proofErr w:type="spellStart"/>
+      <w:r>
+        <w:t>sqlalchemy</w:t>
+      </w:r>
+      <w:proofErr w:type="spellEnd"/>
+      <w:r>
+        <w:t xml:space="preserve"> pour remplacer </w:t>
+      </w:r>
+      <w:proofErr w:type="spellStart"/>
+      <w:r>
+        <w:t>time.clock</w:t>
+      </w:r>
+      <w:proofErr w:type="spellEnd"/>
+      <w:r>
+        <w:t xml:space="preserve"> (qui bloquait) par </w:t>
+      </w:r>
+      <w:proofErr w:type="spellStart"/>
+      <w:r>
+        <w:t>time.time</w:t>
+      </w:r>
+      <w:proofErr w:type="spellEnd"/>
     </w:p>
     <w:p>
       <w:pPr>
         <w:jc w:val="both"/>
       </w:pPr>
       <w:r>
-        <w:t>-Il faut que ma bdd soit dans le même dossier que mon appli afin d’éviter qu’elle dépende de la construction du path du système d’exploitation</w:t>
+        <w:t xml:space="preserve">-Il faut que ma </w:t>
+      </w:r>
+      <w:proofErr w:type="spellStart"/>
+      <w:r>
+        <w:t>bdd</w:t>
+      </w:r>
+      <w:proofErr w:type="spellEnd"/>
+      <w:r>
+        <w:t xml:space="preserve"> soit dans le même dossier que mon appli afin d’éviter qu’elle dépende de la construction du </w:t>
+      </w:r>
+      <w:proofErr w:type="spellStart"/>
+      <w:r>
+        <w:t>path</w:t>
+      </w:r>
+      <w:proofErr w:type="spellEnd"/>
+      <w:r>
+        <w:t xml:space="preserve"> du système d’exploitation</w:t>
       </w:r>
       <w:r>
         <w:t> !</w:t>
@@ -116,7 +209,15 @@
         <w:jc w:val="both"/>
       </w:pPr>
       <w:r>
-        <w:t>-Niveau beauté c’est pas mal : juste indiquer dans le readme que des éléments ont été piqués au site de Huppert + Préciser dans l’accueil les différents contenus du site et ce à quoi sert le formulaire de recherche -&gt; Ou proposer des boutons pour permettre la navigation interne</w:t>
+        <w:t xml:space="preserve">-Niveau beauté c’est pas mal : juste indiquer dans le </w:t>
+      </w:r>
+      <w:proofErr w:type="spellStart"/>
+      <w:r>
+        <w:t>readme</w:t>
+      </w:r>
+      <w:proofErr w:type="spellEnd"/>
+      <w:r>
+        <w:t xml:space="preserve"> que des éléments ont été piqués au site de Huppert + Préciser dans l’accueil les différents contenus du site et ce à quoi sert le formulaire de recherche -&gt; Ou proposer des boutons pour permettre la navigation interne</w:t>
       </w:r>
     </w:p>
     <w:p>
@@ -137,8 +238,21 @@
     </w:p>
     <w:p>
       <w:r>
-        <w:t>-Possibilité d’optimiser ma bdd sur certains points -&gt; Issu tableur excel</w:t>
-      </w:r>
+        <w:t xml:space="preserve">-Possibilité d’optimiser ma </w:t>
+      </w:r>
+      <w:proofErr w:type="spellStart"/>
+      <w:r>
+        <w:t>bdd</w:t>
+      </w:r>
+      <w:proofErr w:type="spellEnd"/>
+      <w:r>
+        <w:t xml:space="preserve"> sur certains points -&gt; Issu tableur </w:t>
+      </w:r>
+      <w:proofErr w:type="spellStart"/>
+      <w:r>
+        <w:t>excel</w:t>
+      </w:r>
+      <w:proofErr w:type="spellEnd"/>
       <w:r>
         <w:t xml:space="preserve"> + </w:t>
       </w:r>
@@ -199,40 +313,28 @@
         </w:numPr>
       </w:pPr>
       <w:r>
-        <w:t>Maintenant il me reste : limiter le nbr de résultats par page de résultat</w:t>
-      </w:r>
-      <w:r>
-        <w:t xml:space="preserve"> (+ supprimer les espaces dans les recherches)</w:t>
+        <w:t xml:space="preserve">Maintenant il me reste : </w:t>
+      </w:r>
+      <w:r>
+        <w:t>Mieux indiquer le</w:t>
+      </w:r>
+      <w:r>
+        <w:t xml:space="preserve"> renvoi vers les</w:t>
+      </w:r>
+      <w:r>
+        <w:t xml:space="preserve"> pages</w:t>
       </w:r>
       <w:r>
         <w:t xml:space="preserve"> </w:t>
       </w:r>
       <w:r>
-        <w:t>+ rajouter</w:t>
-      </w:r>
-      <w:r>
-        <w:t xml:space="preserve"> mes deux autres tables !!!!!</w:t>
-      </w:r>
-      <w:r>
-        <w:t xml:space="preserve"> + Mieux indiquer le</w:t>
-      </w:r>
-      <w:r>
-        <w:t xml:space="preserve"> renvoi vers les</w:t>
-      </w:r>
-      <w:r>
-        <w:t xml:space="preserve"> pages</w:t>
-      </w:r>
-      <w:r>
-        <w:t xml:space="preserve"> </w:t>
-      </w:r>
-      <w:r>
         <w:t xml:space="preserve">du terrier </w:t>
       </w:r>
       <w:r>
         <w:t>+ Enlever les None des noms !</w:t>
       </w:r>
       <w:r>
-        <w:t xml:space="preserve"> + Le sommaire de l’index est très moche</w:t>
+        <w:t xml:space="preserve"> + Faire des recherches dans plusieurs pages (mais implique réflexion sur ce que je veux afficher et ce dans quoi je veux permettre recherche)</w:t>
       </w:r>
     </w:p>
     <w:p>
@@ -244,7 +346,7 @@
         </w:numPr>
       </w:pPr>
       <w:r>
-        <w:t>Travailler sur mes données pour réfléchir à ce que je veux afficher</w:t>
+        <w:t>Toutes mes données sont maintenant branchées et liées, reste à voir ce qu’on veut montrer et comment</w:t>
       </w:r>
     </w:p>
     <w:p>
@@ -256,7 +358,18 @@
         </w:numPr>
       </w:pPr>
       <w:r>
-        <w:t>Réfléchir à comment les indexer + permettre recherche dedans</w:t>
+        <w:t>Modifier avec les sessions utilisateurs le « </w:t>
+      </w:r>
+      <w:proofErr w:type="spellStart"/>
+      <w:r>
+        <w:t>Turris</w:t>
+      </w:r>
+      <w:proofErr w:type="spellEnd"/>
+      <w:r>
+        <w:t> » moche qui se ballade</w:t>
+      </w:r>
+      <w:r>
+        <w:t xml:space="preserve"> + Supprimer espaces involontaires dans formulaire recherche aussi !</w:t>
       </w:r>
     </w:p>
     <w:p>
@@ -268,10 +381,13 @@
         </w:numPr>
       </w:pPr>
       <w:r>
-        <w:t>C’est d’abord un travail sur ma bdd</w:t>
-      </w:r>
-      <w:r>
-        <w:t> !!!</w:t>
+        <w:t>Lui a mis une barre de recherche dans la barre d’accueil, réfléchir sur sa pertinence </w:t>
+      </w:r>
+      <w:r>
+        <w:t xml:space="preserve">ou la supprimer si on n’en a pas besoin </w:t>
+      </w:r>
+      <w:r>
+        <w:t>!!!</w:t>
       </w:r>
     </w:p>
     <w:p>
@@ -283,7 +399,63 @@
         </w:numPr>
       </w:pPr>
       <w:r>
+        <w:t>Travailler sur mes données pour réfléchir à ce que je veux afficher</w:t>
+      </w:r>
+    </w:p>
+    <w:p>
+      <w:pPr>
+        <w:pStyle w:val="Paragraphedeliste"/>
+        <w:numPr>
+          <w:ilvl w:val="0"/>
+          <w:numId w:val="6"/>
+        </w:numPr>
+      </w:pPr>
+      <w:r>
+        <w:t>Réfléchir à comment les indexer + permettre recherche dedans</w:t>
+      </w:r>
+    </w:p>
+    <w:p>
+      <w:pPr>
+        <w:pStyle w:val="Paragraphedeliste"/>
+        <w:numPr>
+          <w:ilvl w:val="0"/>
+          <w:numId w:val="6"/>
+        </w:numPr>
+      </w:pPr>
+      <w:r>
+        <w:t xml:space="preserve">C’est d’abord un travail sur ma </w:t>
+      </w:r>
+      <w:proofErr w:type="spellStart"/>
+      <w:r>
+        <w:t>bdd</w:t>
+      </w:r>
+      <w:proofErr w:type="spellEnd"/>
+      <w:r>
+        <w:t> !!!</w:t>
+      </w:r>
+    </w:p>
+    <w:p>
+      <w:pPr>
+        <w:pStyle w:val="Paragraphedeliste"/>
+        <w:numPr>
+          <w:ilvl w:val="0"/>
+          <w:numId w:val="6"/>
+        </w:numPr>
+      </w:pPr>
+      <w:r>
+        <w:lastRenderedPageBreak/>
         <w:t>Des idées de test : tester que mes routes correspondent à ce que je cherche ? Tester que le rajout de données génère bien un id</w:t>
+      </w:r>
+      <w:r>
+        <w:t xml:space="preserve"> + tester qu’il y a correspondance entre page créée et </w:t>
+      </w:r>
+      <w:proofErr w:type="spellStart"/>
+      <w:r>
+        <w:t>l’id</w:t>
+      </w:r>
+      <w:proofErr w:type="spellEnd"/>
+      <w:r>
+        <w:t xml:space="preserve"> de la page !</w:t>
       </w:r>
     </w:p>
     <w:p>
@@ -310,7 +482,6 @@
         <w:rPr>
           <w:color w:val="FF0000"/>
         </w:rPr>
-        <w:lastRenderedPageBreak/>
         <w:t>1. Problème avec git : apprendre à bien faire son commit sur la bonne branche, je me suis un peu planté la dernière fois </w:t>
       </w:r>
       <w:r>
@@ -368,8 +539,13 @@
     <w:p/>
     <w:p>
       <w:r>
-        <w:t>Potentielle amélioration : la cartographie via leflet</w:t>
-      </w:r>
+        <w:t xml:space="preserve">Potentielle amélioration : la cartographie via </w:t>
+      </w:r>
+      <w:proofErr w:type="spellStart"/>
+      <w:r>
+        <w:t>leflet</w:t>
+      </w:r>
+      <w:proofErr w:type="spellEnd"/>
     </w:p>
     <w:p/>
     <w:p/>
@@ -392,15 +568,39 @@
         <w:t xml:space="preserve">Idées futur à traiter : 1 tester la rentrée des données </w:t>
       </w:r>
       <w:r>
-        <w:t>via sqlAlchemy avec la table des rajouts du terrier et leur renvois dans les autres tables</w:t>
-      </w:r>
-    </w:p>
-    <w:p>
-      <w:r>
-        <w:t>2 intégrer la charte éditée en tei dans l’appli</w:t>
-      </w:r>
-      <w:r>
-        <w:t> : Visualisation des différentes versions (via xslt, génération dynamique ?) -&gt; Peut être aussi l’occasion de retravailler mes abréviations (utiliser MUFI</w:t>
+        <w:t xml:space="preserve">via </w:t>
+      </w:r>
+      <w:proofErr w:type="spellStart"/>
+      <w:r>
+        <w:t>sqlAlchemy</w:t>
+      </w:r>
+      <w:proofErr w:type="spellEnd"/>
+      <w:r>
+        <w:t xml:space="preserve"> avec la table des rajouts du terrier et leur renvois dans les autres tables</w:t>
+      </w:r>
+    </w:p>
+    <w:p>
+      <w:r>
+        <w:t xml:space="preserve">2 intégrer la charte éditée en </w:t>
+      </w:r>
+      <w:proofErr w:type="spellStart"/>
+      <w:r>
+        <w:t>tei</w:t>
+      </w:r>
+      <w:proofErr w:type="spellEnd"/>
+      <w:r>
+        <w:t xml:space="preserve"> dans l’appli</w:t>
+      </w:r>
+      <w:r>
+        <w:t xml:space="preserve"> : Visualisation des différentes versions (via </w:t>
+      </w:r>
+      <w:proofErr w:type="spellStart"/>
+      <w:r>
+        <w:t>xslt</w:t>
+      </w:r>
+      <w:proofErr w:type="spellEnd"/>
+      <w:r>
+        <w:t>, génération dynamique ?) -&gt; Peut être aussi l’occasion de retravailler mes abréviations (utiliser MUFI</w:t>
       </w:r>
       <w:r>
         <w:t> ? Est-ce qu’on a élément qui peut se placer au-dessus des lettres pour montrer ce qui est suscrit ?</w:t>

</xml_diff>

<commit_message>
Ajout sessions et premiers éléments sur API
</commit_message>
<xml_diff>
--- a/Devoir Python.docx
+++ b/Devoir Python.docx
@@ -156,6 +156,12 @@
       </w:r>
       <w:r>
         <w:t xml:space="preserve"> + Respect données telles que prélevées, le + souvent dc telles qu’écrites</w:t>
+      </w:r>
+      <w:r>
+        <w:t xml:space="preserve"> + Problème non-normalisation -&gt; Beaucoup de « if »</w:t>
+      </w:r>
+      <w:r>
+        <w:t xml:space="preserve"> imbriqués</w:t>
       </w:r>
     </w:p>
     <w:p>
@@ -219,14 +225,44 @@
         <w:t xml:space="preserve">Maintenant il me reste : </w:t>
       </w:r>
       <w:r>
-        <w:t>Enlever les None des noms !</w:t>
-      </w:r>
-      <w:r>
-        <w:t xml:space="preserve"> + Faire des recherches dans plusieurs pages </w:t>
+        <w:t xml:space="preserve">Faire des recherches dans plusieurs pages </w:t>
+      </w:r>
+      <w:r>
+        <w:t>(voir si création compte utilisateur donne un indice sur la manière de procéder !!</w:t>
+      </w:r>
+      <w:r>
+        <w:t xml:space="preserve"> Valentin avait dit avoir une solution non ?</w:t>
+      </w:r>
+      <w:r>
+        <w:t>)</w:t>
+      </w:r>
+      <w:r>
+        <w:t xml:space="preserve"> </w:t>
       </w:r>
       <w:r>
         <w:t xml:space="preserve">+ </w:t>
       </w:r>
+      <w:r>
+        <w:t xml:space="preserve">Faire test + </w:t>
+      </w:r>
+      <w:r>
+        <w:t>tester l’efficacité de l’api</w:t>
+      </w:r>
+      <w:r>
+        <w:t xml:space="preserve"> + Utiliser le browse (genre c’est quoi et ça fait quoi ?!?</w:t>
+      </w:r>
+      <w:r>
+        <w:t>)</w:t>
+      </w:r>
+    </w:p>
+    <w:p>
+      <w:pPr>
+        <w:pStyle w:val="Paragraphedeliste"/>
+        <w:numPr>
+          <w:ilvl w:val="0"/>
+          <w:numId w:val="6"/>
+        </w:numPr>
+      </w:pPr>
       <w:r>
         <w:t>Il reste des redevances qui ne s’affichent pas (ex 1621…) </w:t>
       </w:r>
@@ -249,22 +285,38 @@
         </mc:AlternateContent>
       </w:r>
       <w:r>
+        <w:t xml:space="preserve"> -</w:t>
+      </w:r>
+      <w:r>
+        <w:sym w:font="Wingdings" w:char="F0E0"/>
+      </w:r>
+      <w:r>
+        <w:t xml:space="preserve"> Solution grâce à Valentin : Pas de jointure avec la table Répertoire, problème</w:t>
+      </w:r>
+      <w:r>
         <w:t xml:space="preserve"> + Gérer mes quelques None dans mes déclarations de biens</w:t>
       </w:r>
       <w:r>
         <w:t xml:space="preserve"> + </w:t>
       </w:r>
       <w:r>
-        <w:t>mieux indiquer le rapport entre détail et élément dont il est issu</w:t>
-      </w:r>
-      <w:r>
-        <w:t xml:space="preserve"> (</w:t>
-      </w:r>
-      <w:r>
-        <w:t>surtout la</w:t>
-      </w:r>
-      <w:r>
-        <w:t xml:space="preserve"> personne associée)</w:t>
+        <w:t>Organiser des liens entre les pages (n-1, n+1)</w:t>
+      </w:r>
+      <w:r>
+        <w:t xml:space="preserve"> pour les </w:t>
+      </w:r>
+      <w:r>
+        <w:lastRenderedPageBreak/>
+        <w:t>reconnaissances (est-ce possible ?</w:t>
+      </w:r>
+      <w:r>
+        <w:t xml:space="preserve"> -&gt; Le faire via une fonction Jinja ?</w:t>
+      </w:r>
+      <w:r>
+        <w:t>)</w:t>
+      </w:r>
+      <w:r>
+        <w:t xml:space="preserve"> + Des détail redevances ne s’affichent pas (1873)</w:t>
       </w:r>
     </w:p>
     <w:p>
@@ -276,7 +328,13 @@
         </w:numPr>
       </w:pPr>
       <w:r>
-        <w:t>Mettre mes données css (et js ?) dans un fichier à part</w:t>
+        <w:t xml:space="preserve">Attention à ma fiche det_pos </w:t>
+      </w:r>
+      <w:r>
+        <w:t xml:space="preserve">et det_red </w:t>
+      </w:r>
+      <w:r>
+        <w:t>0 -&gt; Pk et comment y remédier ?</w:t>
       </w:r>
     </w:p>
     <w:p>
@@ -288,10 +346,7 @@
         </w:numPr>
       </w:pPr>
       <w:r>
-        <w:t>Modifier avec les sessions utilisateurs le « Turris » moche qui se ballade</w:t>
-      </w:r>
-      <w:r>
-        <w:t xml:space="preserve"> + Supprimer espaces involontaires dans formulaire recherche aussi !</w:t>
+        <w:t>En fait il y a des problèmes que je ne vois pas comment gérer autrement qu’à base de tests quoi…</w:t>
       </w:r>
     </w:p>
     <w:p>
@@ -303,7 +358,7 @@
         </w:numPr>
       </w:pPr>
       <w:r>
-        <w:t>Faire une carte pour représenter les données ?</w:t>
+        <w:t>Mettre mes données css (et js ?) dans un fichier à part</w:t>
       </w:r>
     </w:p>
     <w:p>
@@ -315,14 +370,10 @@
         </w:numPr>
       </w:pPr>
       <w:r>
-        <w:lastRenderedPageBreak/>
-        <w:t>Lui a mis une barre de recherche dans la barre d’accueil, réfléchir sur sa pertinence </w:t>
-      </w:r>
-      <w:r>
-        <w:t xml:space="preserve">ou la supprimer si on n’en a pas besoin </w:t>
-      </w:r>
-      <w:r>
-        <w:t>!!!</w:t>
+        <w:t>Modifier avec les sessions utilisateurs le « Turris » moche qui se ballade</w:t>
+      </w:r>
+      <w:r>
+        <w:t xml:space="preserve"> + Supprimer espaces involontaires dans formulaire recherche aussi !</w:t>
       </w:r>
     </w:p>
     <w:p>
@@ -334,6 +385,36 @@
         </w:numPr>
       </w:pPr>
       <w:r>
+        <w:t>Faire une carte pour représenter les données ?</w:t>
+      </w:r>
+    </w:p>
+    <w:p>
+      <w:pPr>
+        <w:pStyle w:val="Paragraphedeliste"/>
+        <w:numPr>
+          <w:ilvl w:val="0"/>
+          <w:numId w:val="6"/>
+        </w:numPr>
+      </w:pPr>
+      <w:r>
+        <w:t>Lui a mis une barre de recherche dans la barre d’accueil, réfléchir sur sa pertinence </w:t>
+      </w:r>
+      <w:r>
+        <w:t xml:space="preserve">ou la supprimer si on n’en a pas besoin </w:t>
+      </w:r>
+      <w:r>
+        <w:t>!!!</w:t>
+      </w:r>
+    </w:p>
+    <w:p>
+      <w:pPr>
+        <w:pStyle w:val="Paragraphedeliste"/>
+        <w:numPr>
+          <w:ilvl w:val="0"/>
+          <w:numId w:val="6"/>
+        </w:numPr>
+      </w:pPr>
+      <w:r>
         <w:t>Des idées de test : tester que mes routes correspondent à ce que je cherche ? Tester que le rajout de données génère bien un id</w:t>
       </w:r>
       <w:r>
@@ -347,6 +428,21 @@
       </w:r>
       <w:r>
         <w:t xml:space="preserve"> et tester qu’il n’y a pas de None qui s’y glissent discètement</w:t>
+      </w:r>
+    </w:p>
+    <w:p>
+      <w:pPr>
+        <w:pStyle w:val="Paragraphedeliste"/>
+        <w:numPr>
+          <w:ilvl w:val="0"/>
+          <w:numId w:val="6"/>
+        </w:numPr>
+      </w:pPr>
+      <w:r>
+        <w:t>R</w:t>
+      </w:r>
+      <w:r>
+        <w:t>éutiliser l’image décrivant le terrier dans les annexes de mon mémoire</w:t>
       </w:r>
     </w:p>
     <w:p>
@@ -459,6 +555,7 @@
     </w:p>
     <w:p>
       <w:r>
+        <w:lastRenderedPageBreak/>
         <w:t>2 intégrer la charte éditée en tei dans l’appli</w:t>
       </w:r>
       <w:r>
@@ -469,6 +566,11 @@
       </w:r>
       <w:r>
         <w:t>) et de relire encore une fois mon travail</w:t>
+      </w:r>
+    </w:p>
+    <w:p>
+      <w:r>
+        <w:t>Valentin semble dire qu’il est possible de faire fonctionner mon appli depuis Github, ce serait grave stylé si j’y arrivais !</w:t>
       </w:r>
     </w:p>
     <w:p/>

</xml_diff>

<commit_message>
API sur toutes mes tables + ajout Readme
</commit_message>
<xml_diff>
--- a/Devoir Python.docx
+++ b/Devoir Python.docx
@@ -35,545 +35,298 @@
     <w:p/>
     <w:p>
       <w:r>
-        <w:t>Pour m</w:t>
-      </w:r>
-      <w:r>
-        <w:t>a</w:t>
-      </w:r>
-      <w:r>
-        <w:t xml:space="preserve"> doc</w:t>
-      </w:r>
-      <w:r>
-        <w:t> :</w:t>
-      </w:r>
-    </w:p>
-    <w:p>
-      <w:r>
-        <w:t>-</w:t>
-      </w:r>
-      <w:r>
-        <w:t>On utilise where.exe pour savoir où on est et pip freeze pour connaître les paquages installés</w:t>
-      </w:r>
-    </w:p>
-    <w:p>
-      <w:r>
-        <w:t>-</w:t>
-      </w:r>
-      <w:r>
-        <w:t xml:space="preserve">J’ai </w:t>
-      </w:r>
-      <w:r>
-        <w:t>c</w:t>
-      </w:r>
-      <w:r>
-        <w:t>ré</w:t>
-      </w:r>
-      <w:r>
-        <w:t>é</w:t>
-      </w:r>
-      <w:r>
-        <w:t xml:space="preserve"> un </w:t>
-      </w:r>
-      <w:r>
-        <w:t>.git</w:t>
-      </w:r>
-      <w:r>
-        <w:t>ignore pour virer mon environnement virtuel de mes dépôts git</w:t>
-      </w:r>
-      <w:r>
-        <w:t xml:space="preserve"> et j’a</w:t>
-      </w:r>
-      <w:r>
-        <w:t>i créé une branche locale associée à une branche distante</w:t>
-      </w:r>
-    </w:p>
-    <w:p>
-      <w:pPr>
-        <w:jc w:val="both"/>
-      </w:pPr>
-      <w:r>
-        <w:t>-</w:t>
-      </w:r>
-      <w:r>
-        <w:t>J’ai modifié le fichier d’initiation de sqlalchemy pour remplacer time.clock (qui bloquait) par time.time</w:t>
-      </w:r>
-    </w:p>
-    <w:p>
-      <w:pPr>
-        <w:jc w:val="both"/>
-      </w:pPr>
-      <w:r>
-        <w:t>-Il faut que ma bdd soit dans le même dossier que mon appli afin d’éviter qu’elle dépende de la construction du path du système d’exploitation</w:t>
-      </w:r>
-      <w:r>
-        <w:t> !</w:t>
-      </w:r>
-    </w:p>
-    <w:p>
-      <w:pPr>
-        <w:jc w:val="both"/>
-      </w:pPr>
-      <w:r>
-        <w:t>-J’ai réussi à organiser mes renvois internes en fonction de mes id persos au prix d’une pirouette dans la construction de mes routes, mais ça marche !!!</w:t>
-      </w:r>
-    </w:p>
-    <w:p>
-      <w:pPr>
-        <w:jc w:val="both"/>
-      </w:pPr>
-      <w:r>
-        <w:t>-Niveau beauté c’est pas mal : juste indiquer dans le readme que des éléments ont été piqués au site de Huppert + Préciser dans l’accueil les différents contenus du site et ce à quoi sert le formulaire de recherche -&gt; Ou proposer des boutons pour permettre la navigation interne</w:t>
-      </w:r>
-    </w:p>
-    <w:p>
-      <w:pPr>
-        <w:jc w:val="both"/>
-      </w:pPr>
-      <w:r>
-        <w:t>-Clarifier mon association hommes-reconnaissants (question hommes-femmes, inclusif toussa)</w:t>
-      </w:r>
-    </w:p>
-    <w:p>
-      <w:pPr>
-        <w:jc w:val="both"/>
-      </w:pPr>
-      <w:r>
-        <w:t>-J’ai réussi à faire une jointure entre la page actuelle et ancienne -&gt; Faire une explication à ce sujet et présenter l’intérêt du répertoire pour ce terrier !</w:t>
-      </w:r>
-    </w:p>
-    <w:p>
-      <w:pPr>
-        <w:jc w:val="both"/>
-      </w:pPr>
-      <w:r>
-        <w:t>-Une des difficultés de mon travail : traiter des données pas prévues pour être incluses dans une bdd</w:t>
-      </w:r>
-      <w:r>
-        <w:t xml:space="preserve"> + dire que les données originales sont en latin</w:t>
-      </w:r>
-      <w:r>
-        <w:t xml:space="preserve"> médiéval</w:t>
-      </w:r>
-      <w:r>
-        <w:t xml:space="preserve"> + Respect données telles que prélevées, le + souvent dc telles qu’écrites</w:t>
-      </w:r>
-      <w:r>
-        <w:t xml:space="preserve"> + Problème non-normalisation -&gt; Beaucoup de « if »</w:t>
-      </w:r>
-      <w:r>
-        <w:t xml:space="preserve"> imbriqués</w:t>
-      </w:r>
-    </w:p>
-    <w:p>
-      <w:r>
-        <w:t>-Possibilité d’optimiser ma bdd sur certains points -&gt; Issu tableur excel</w:t>
-      </w:r>
-      <w:r>
-        <w:t xml:space="preserve"> + </w:t>
-      </w:r>
-      <w:r>
-        <w:rPr>
-          <w:color w:val="FF0000"/>
-        </w:rPr>
-        <w:t>Il faudra très probablement l’améliorer</w:t>
-      </w:r>
-    </w:p>
-    <w:p>
-      <w:pPr>
-        <w:rPr>
-          <w:color w:val="FF0000"/>
-        </w:rPr>
-      </w:pPr>
-      <w:r>
-        <w:rPr>
-          <w:color w:val="FF0000"/>
-        </w:rPr>
-        <w:t>Mes routes sont fonctionnelles, reste à réfléchir à ce que je veux afficher + mon formulaire de recherche</w:t>
-      </w:r>
-    </w:p>
-    <w:p>
-      <w:pPr>
-        <w:rPr>
-          <w:color w:val="FF0000"/>
-        </w:rPr>
-      </w:pPr>
-    </w:p>
-    <w:p>
-      <w:pPr>
-        <w:rPr>
-          <w:color w:val="FF0000"/>
-        </w:rPr>
-      </w:pPr>
-    </w:p>
-    <w:p>
-      <w:r>
-        <w:t xml:space="preserve">Mon </w:t>
-      </w:r>
-      <w:r>
-        <w:t>problème actuel :</w:t>
-      </w:r>
-    </w:p>
-    <w:p>
-      <w:pPr>
-        <w:pStyle w:val="Paragraphedeliste"/>
-        <w:numPr>
-          <w:ilvl w:val="0"/>
-          <w:numId w:val="6"/>
-        </w:numPr>
-      </w:pPr>
-      <w:r>
-        <w:t xml:space="preserve">Maintenant il me reste : </w:t>
-      </w:r>
-      <w:r>
-        <w:t xml:space="preserve">Faire des recherches dans plusieurs pages </w:t>
-      </w:r>
-      <w:r>
-        <w:t>(voir si création compte utilisateur donne un indice sur la manière de procéder !!</w:t>
-      </w:r>
-      <w:r>
-        <w:t xml:space="preserve"> Valentin avait dit avoir une solution non ?</w:t>
-      </w:r>
-      <w:r>
-        <w:t>)</w:t>
-      </w:r>
-      <w:r>
-        <w:t xml:space="preserve"> </w:t>
-      </w:r>
-      <w:r>
-        <w:t xml:space="preserve">+ </w:t>
-      </w:r>
-      <w:r>
-        <w:t xml:space="preserve">Faire test + </w:t>
-      </w:r>
-      <w:r>
-        <w:t>tester l’efficacité de l’api</w:t>
-      </w:r>
-      <w:r>
-        <w:t xml:space="preserve"> + Utiliser le browse (genre c’est quoi et ça fait quoi ?!?</w:t>
-      </w:r>
-      <w:r>
-        <w:t>)</w:t>
-      </w:r>
-    </w:p>
-    <w:p>
-      <w:pPr>
-        <w:pStyle w:val="Paragraphedeliste"/>
-        <w:numPr>
-          <w:ilvl w:val="0"/>
-          <w:numId w:val="6"/>
-        </w:numPr>
-      </w:pPr>
-      <w:r>
-        <w:t>Il reste des redevances qui ne s’affichent pas (ex 1621…) </w:t>
-      </w:r>
-      <w:r>
-        <w:rPr>
-          <mc:AlternateContent>
-            <mc:Choice Requires="w16se"/>
-            <mc:Fallback>
-              <w:rFonts w:ascii="Segoe UI Emoji" w:eastAsia="Segoe UI Emoji" w:hAnsi="Segoe UI Emoji" w:cs="Segoe UI Emoji"/>
-            </mc:Fallback>
-          </mc:AlternateContent>
-        </w:rPr>
-        <mc:AlternateContent>
-          <mc:Choice Requires="w16se">
-            <w16se:symEx w16se:font="Segoe UI Emoji" w16se:char="2639"/>
-          </mc:Choice>
-          <mc:Fallback>
-            <w:t>☹</w:t>
-          </mc:Fallback>
-        </mc:AlternateContent>
-      </w:r>
-      <w:r>
-        <w:t xml:space="preserve"> -</w:t>
-      </w:r>
-      <w:r>
-        <w:sym w:font="Wingdings" w:char="F0E0"/>
-      </w:r>
-      <w:r>
-        <w:t xml:space="preserve"> Solution grâce à Valentin : Pas de jointure avec la table Répertoire, problème</w:t>
-      </w:r>
-      <w:r>
-        <w:t xml:space="preserve"> + Gérer mes quelques None dans mes déclarations de biens</w:t>
-      </w:r>
-      <w:r>
-        <w:t xml:space="preserve"> + </w:t>
-      </w:r>
-      <w:r>
-        <w:t>Organiser des liens entre les pages (n-1, n+1)</w:t>
-      </w:r>
-      <w:r>
-        <w:t xml:space="preserve"> pour les </w:t>
-      </w:r>
-      <w:r>
-        <w:lastRenderedPageBreak/>
-        <w:t>reconnaissances (est-ce possible ?</w:t>
-      </w:r>
-      <w:r>
-        <w:t xml:space="preserve"> -&gt; Le faire via une fonction Jinja ?</w:t>
-      </w:r>
-      <w:r>
-        <w:t>)</w:t>
-      </w:r>
-      <w:r>
-        <w:t xml:space="preserve"> + Des détail redevances ne s’affichent pas (1873)</w:t>
-      </w:r>
-    </w:p>
-    <w:p>
-      <w:pPr>
-        <w:pStyle w:val="Paragraphedeliste"/>
-        <w:numPr>
-          <w:ilvl w:val="0"/>
-          <w:numId w:val="6"/>
-        </w:numPr>
-      </w:pPr>
-      <w:r>
-        <w:t xml:space="preserve">Attention à ma fiche det_pos </w:t>
-      </w:r>
-      <w:r>
-        <w:t xml:space="preserve">et det_red </w:t>
-      </w:r>
-      <w:r>
-        <w:t>0 -&gt; Pk et comment y remédier ?</w:t>
-      </w:r>
-    </w:p>
-    <w:p>
-      <w:pPr>
-        <w:pStyle w:val="Paragraphedeliste"/>
-        <w:numPr>
-          <w:ilvl w:val="0"/>
-          <w:numId w:val="6"/>
-        </w:numPr>
-      </w:pPr>
-      <w:r>
-        <w:t>En fait il y a des problèmes que je ne vois pas comment gérer autrement qu’à base de tests quoi…</w:t>
-      </w:r>
-    </w:p>
-    <w:p>
-      <w:pPr>
-        <w:pStyle w:val="Paragraphedeliste"/>
-        <w:numPr>
-          <w:ilvl w:val="0"/>
-          <w:numId w:val="6"/>
-        </w:numPr>
-      </w:pPr>
-      <w:r>
-        <w:t>Mettre mes données css (et js ?) dans un fichier à part</w:t>
-      </w:r>
-    </w:p>
-    <w:p>
-      <w:pPr>
-        <w:pStyle w:val="Paragraphedeliste"/>
-        <w:numPr>
-          <w:ilvl w:val="0"/>
-          <w:numId w:val="6"/>
-        </w:numPr>
-      </w:pPr>
-      <w:r>
-        <w:t>Modifier avec les sessions utilisateurs le « Turris » moche qui se ballade</w:t>
-      </w:r>
-      <w:r>
-        <w:t xml:space="preserve"> + Supprimer espaces involontaires dans formulaire recherche aussi !</w:t>
-      </w:r>
-    </w:p>
-    <w:p>
-      <w:pPr>
-        <w:pStyle w:val="Paragraphedeliste"/>
-        <w:numPr>
-          <w:ilvl w:val="0"/>
-          <w:numId w:val="6"/>
-        </w:numPr>
-      </w:pPr>
-      <w:r>
-        <w:t>Faire une carte pour représenter les données ?</w:t>
-      </w:r>
-    </w:p>
-    <w:p>
-      <w:pPr>
-        <w:pStyle w:val="Paragraphedeliste"/>
-        <w:numPr>
-          <w:ilvl w:val="0"/>
-          <w:numId w:val="6"/>
-        </w:numPr>
-      </w:pPr>
-      <w:r>
-        <w:t>Lui a mis une barre de recherche dans la barre d’accueil, réfléchir sur sa pertinence </w:t>
-      </w:r>
-      <w:r>
-        <w:t xml:space="preserve">ou la supprimer si on n’en a pas besoin </w:t>
-      </w:r>
-      <w:r>
-        <w:t>!!!</w:t>
-      </w:r>
-    </w:p>
-    <w:p>
-      <w:pPr>
-        <w:pStyle w:val="Paragraphedeliste"/>
-        <w:numPr>
-          <w:ilvl w:val="0"/>
-          <w:numId w:val="6"/>
-        </w:numPr>
-      </w:pPr>
-      <w:r>
-        <w:t>Des idées de test : tester que mes routes correspondent à ce que je cherche ? Tester que le rajout de données génère bien un id</w:t>
-      </w:r>
-      <w:r>
-        <w:t xml:space="preserve"> + tester qu’il y a correspondance entre page créée et l’id de la page !</w:t>
-      </w:r>
-      <w:r>
-        <w:t xml:space="preserve"> + Tester que dans les pages il n’y ait pas de DD sans DT</w:t>
-      </w:r>
-      <w:r>
-        <w:t xml:space="preserve"> + Proposer compte données sur biens dans la bdd et la comparer au nombre de données affichées</w:t>
-      </w:r>
-      <w:r>
-        <w:t xml:space="preserve"> et tester qu’il n’y a pas de None qui s’y glissent discètement</w:t>
-      </w:r>
-    </w:p>
-    <w:p>
-      <w:pPr>
-        <w:pStyle w:val="Paragraphedeliste"/>
-        <w:numPr>
-          <w:ilvl w:val="0"/>
-          <w:numId w:val="6"/>
-        </w:numPr>
-      </w:pPr>
-      <w:r>
-        <w:t>R</w:t>
-      </w:r>
-      <w:r>
-        <w:t>éutiliser l’image décrivant le terrier dans les annexes de mon mémoire</w:t>
-      </w:r>
-    </w:p>
-    <w:p>
-      <w:pPr>
-        <w:rPr>
-          <w:color w:val="FF0000"/>
-        </w:rPr>
-      </w:pPr>
-    </w:p>
-    <w:p>
-      <w:pPr>
-        <w:rPr>
-          <w:color w:val="FF0000"/>
-        </w:rPr>
-      </w:pPr>
-    </w:p>
-    <w:p>
-      <w:pPr>
-        <w:rPr>
-          <w:color w:val="FF0000"/>
-        </w:rPr>
-      </w:pPr>
-      <w:r>
-        <w:rPr>
-          <w:color w:val="FF0000"/>
-        </w:rPr>
-        <w:t>1. Problème avec git : apprendre à bien faire son commit sur la bonne branche, je me suis un peu planté la dernière fois </w:t>
-      </w:r>
-      <w:r>
-        <w:rPr>
-          <mc:AlternateContent>
-            <mc:Choice Requires="w16se"/>
-            <mc:Fallback>
-              <w:rFonts w:ascii="Segoe UI Emoji" w:eastAsia="Segoe UI Emoji" w:hAnsi="Segoe UI Emoji" w:cs="Segoe UI Emoji"/>
-            </mc:Fallback>
-          </mc:AlternateContent>
-          <w:color w:val="FF0000"/>
-        </w:rPr>
-        <mc:AlternateContent>
-          <mc:Choice Requires="w16se">
-            <w16se:symEx w16se:font="Segoe UI Emoji" w16se:char="2639"/>
-          </mc:Choice>
-          <mc:Fallback>
-            <w:t>☹</w:t>
-          </mc:Fallback>
-        </mc:AlternateContent>
+        <w:t>Reste à faire :</w:t>
       </w:r>
     </w:p>
     <w:p/>
-    <w:p/>
-    <w:p/>
-    <w:p>
-      <w:pPr>
-        <w:pStyle w:val="Paragraphedeliste"/>
-        <w:numPr>
-          <w:ilvl w:val="0"/>
-          <w:numId w:val="3"/>
-        </w:numPr>
-      </w:pPr>
-      <w:r>
-        <w:t>Quand j’aurai fini ça s’occuper d’améliorer l’index pour qu’il soit plus précis + créer des</w:t>
-      </w:r>
-      <w:r>
-        <w:t xml:space="preserve"> </w:t>
-      </w:r>
-      <w:r>
-        <w:t xml:space="preserve">session utilisateur </w:t>
-      </w:r>
-      <w:r>
-        <w:t>pour organiser les</w:t>
-      </w:r>
-      <w:r>
-        <w:t xml:space="preserve"> modification</w:t>
-      </w:r>
-      <w:r>
-        <w:t>s</w:t>
-      </w:r>
-    </w:p>
-    <w:p/>
-    <w:p/>
-    <w:p/>
-    <w:p>
-      <w:r>
-        <w:t>Potentielle amélioration : la cartographie via leflet</w:t>
-      </w:r>
-    </w:p>
-    <w:p/>
-    <w:p/>
-    <w:p/>
-    <w:p>
-      <w:pPr>
-        <w:pStyle w:val="Paragraphedeliste"/>
-        <w:numPr>
-          <w:ilvl w:val="0"/>
-          <w:numId w:val="1"/>
-        </w:numPr>
-      </w:pPr>
-      <w:r>
-        <w:t>Des mis à jour à faire dans la table reconnaissance, pour éliminer tous les accents !</w:t>
-      </w:r>
-    </w:p>
-    <w:p/>
-    <w:p>
-      <w:r>
-        <w:t xml:space="preserve">Idées futur à traiter : 1 tester la rentrée des données </w:t>
-      </w:r>
-      <w:r>
-        <w:t>via sqlAlchemy avec la table des rajouts du terrier et leur renvois dans les autres tables</w:t>
-      </w:r>
-    </w:p>
-    <w:p>
-      <w:r>
-        <w:lastRenderedPageBreak/>
-        <w:t>2 intégrer la charte éditée en tei dans l’appli</w:t>
-      </w:r>
-      <w:r>
-        <w:t> : Visualisation des différentes versions (via xslt, génération dynamique ?) -&gt; Peut être aussi l’occasion de retravailler mes abréviations (utiliser MUFI</w:t>
-      </w:r>
-      <w:r>
-        <w:t> ? Est-ce qu’on a élément qui peut se placer au-dessus des lettres pour montrer ce qui est suscrit ?</w:t>
-      </w:r>
-      <w:r>
-        <w:t>) et de relire encore une fois mon travail</w:t>
-      </w:r>
-    </w:p>
-    <w:p>
+    <w:p>
+      <w:pPr>
+        <w:pStyle w:val="Paragraphedeliste"/>
+        <w:numPr>
+          <w:ilvl w:val="0"/>
+          <w:numId w:val="7"/>
+        </w:numPr>
+      </w:pPr>
+      <w:r>
+        <w:t>Faire des recherches dans plusieurs</w:t>
+      </w:r>
+      <w:r>
+        <w:t xml:space="preserve"> pages : ou via « browse » (recherche plein texte) ou via solution Valentin</w:t>
+      </w:r>
+    </w:p>
+    <w:p>
+      <w:pPr>
+        <w:pStyle w:val="Paragraphedeliste"/>
+        <w:numPr>
+          <w:ilvl w:val="0"/>
+          <w:numId w:val="7"/>
+        </w:numPr>
+      </w:pPr>
+      <w:r>
+        <w:t>Améliorer API pour y inclure des liens entre les données et une recherche plein texte comme dans mon formulaire global</w:t>
+      </w:r>
+    </w:p>
+    <w:p>
+      <w:pPr>
+        <w:pStyle w:val="Paragraphedeliste"/>
+        <w:numPr>
+          <w:ilvl w:val="0"/>
+          <w:numId w:val="7"/>
+        </w:numPr>
+      </w:pPr>
+      <w:r>
+        <w:t>Régler le problème de mes jointure avec ma table répertoire, qui empêche certaines données de s’afficher (ex rec 1621) -&gt; Une histoire de left join ?</w:t>
+      </w:r>
+    </w:p>
+    <w:p>
+      <w:pPr>
+        <w:pStyle w:val="Paragraphedeliste"/>
+        <w:numPr>
+          <w:ilvl w:val="0"/>
+          <w:numId w:val="7"/>
+        </w:numPr>
+      </w:pPr>
+      <w:r>
+        <w:t>Veiller à ce que les bonnes branches se connectent aux bonnes branches gi</w:t>
+      </w:r>
+      <w:r>
+        <w:t>t</w:t>
+      </w:r>
+    </w:p>
+    <w:p>
+      <w:pPr>
+        <w:pStyle w:val="Paragraphedeliste"/>
+        <w:numPr>
+          <w:ilvl w:val="0"/>
+          <w:numId w:val="7"/>
+        </w:numPr>
+      </w:pPr>
+      <w:r>
+        <w:t>Vérifier que tout est bon fonctionnel sous Linux grâce aux ordis de l’école</w:t>
+      </w:r>
+    </w:p>
+    <w:p>
+      <w:pPr>
+        <w:pStyle w:val="Paragraphedeliste"/>
+        <w:numPr>
+          <w:ilvl w:val="0"/>
+          <w:numId w:val="7"/>
+        </w:numPr>
+      </w:pPr>
+      <w:r>
+        <w:t>Réaliser des tests qui vérifient l’intégrité de mes données :</w:t>
+      </w:r>
+    </w:p>
+    <w:p>
+      <w:pPr>
+        <w:pStyle w:val="Paragraphedeliste"/>
+        <w:numPr>
+          <w:ilvl w:val="0"/>
+          <w:numId w:val="8"/>
+        </w:numPr>
+      </w:pPr>
+      <w:r>
+        <w:t>Vérifier que tous mes enregistrement génèrent une page et une api dédiée</w:t>
+      </w:r>
+    </w:p>
+    <w:p>
+      <w:pPr>
+        <w:pStyle w:val="Paragraphedeliste"/>
+        <w:numPr>
+          <w:ilvl w:val="0"/>
+          <w:numId w:val="8"/>
+        </w:numPr>
+      </w:pPr>
+      <w:r>
+        <w:t>Vérifier que les routes renvoient bien vers le bon id !</w:t>
+      </w:r>
+    </w:p>
+    <w:p>
+      <w:pPr>
+        <w:pStyle w:val="Paragraphedeliste"/>
+        <w:numPr>
+          <w:ilvl w:val="0"/>
+          <w:numId w:val="8"/>
+        </w:numPr>
+      </w:pPr>
+      <w:r>
+        <w:t>Vérifier que le rajout de données génère bien un id</w:t>
+      </w:r>
+    </w:p>
+    <w:p>
+      <w:pPr>
+        <w:pStyle w:val="Paragraphedeliste"/>
+        <w:numPr>
+          <w:ilvl w:val="0"/>
+          <w:numId w:val="8"/>
+        </w:numPr>
+      </w:pPr>
+      <w:r>
+        <w:t>Vérifier qu’il n’y a pas de « None » dans mes pages</w:t>
+      </w:r>
+    </w:p>
+    <w:p>
+      <w:pPr>
+        <w:pStyle w:val="Paragraphedeliste"/>
+        <w:numPr>
+          <w:ilvl w:val="0"/>
+          <w:numId w:val="8"/>
+        </w:numPr>
+      </w:pPr>
+      <w:r>
+        <w:t>Vérifier qu’il n’y a pas d’élément « dt » sans élément « dd » qui le suive</w:t>
+      </w:r>
+    </w:p>
+    <w:p>
+      <w:pPr>
+        <w:pStyle w:val="Paragraphedeliste"/>
+        <w:numPr>
+          <w:ilvl w:val="0"/>
+          <w:numId w:val="8"/>
+        </w:numPr>
+      </w:pPr>
+      <w:r>
+        <w:t>Vérifier d’autres broutilles comme la redevance 1873 qui ne s’affiche pas ou les pages det_pos 0 et det_red 0 qui ne devraient pas exister</w:t>
+      </w:r>
+    </w:p>
+    <w:p>
+      <w:pPr>
+        <w:pStyle w:val="Paragraphedeliste"/>
+        <w:numPr>
+          <w:ilvl w:val="0"/>
+          <w:numId w:val="7"/>
+        </w:numPr>
+      </w:pPr>
+      <w:r>
+        <w:t>Réaliser un formulaire de modification pour mes données + vérifier que la table authorships fonctionne bien</w:t>
+      </w:r>
+    </w:p>
+    <w:p>
+      <w:pPr>
+        <w:pStyle w:val="Paragraphedeliste"/>
+        <w:numPr>
+          <w:ilvl w:val="0"/>
+          <w:numId w:val="7"/>
+        </w:numPr>
+      </w:pPr>
+      <w:r>
+        <w:t xml:space="preserve">Créer une page dédiée à la présentation du formulaire de recherche, du terrier </w:t>
+      </w:r>
+      <w:r>
+        <w:t xml:space="preserve">(photo de l’annexe de mon mémoire) </w:t>
+      </w:r>
+      <w:r>
+        <w:t>et des données dans lesquelles on pourra naviguer quand on pourra naviguer dans plusieurs données (au pire plusieurs formulaires non ?) -&gt; Réutiliser formulaire page accueil du prof</w:t>
+      </w:r>
+      <w:r>
+        <w:t xml:space="preserve"> (sinon le supprimer car inutile)</w:t>
+      </w:r>
+    </w:p>
+    <w:p>
+      <w:pPr>
+        <w:pStyle w:val="Paragraphedeliste"/>
+        <w:numPr>
+          <w:ilvl w:val="0"/>
+          <w:numId w:val="7"/>
+        </w:numPr>
+      </w:pPr>
+      <w:r>
+        <w:t>Faire pareil si on augmente le nbr de fonctionnalités du site</w:t>
+      </w:r>
+    </w:p>
+    <w:p>
+      <w:pPr>
+        <w:pStyle w:val="Paragraphedeliste"/>
+        <w:numPr>
+          <w:ilvl w:val="0"/>
+          <w:numId w:val="7"/>
+        </w:numPr>
+      </w:pPr>
+      <w:r>
+        <w:t>Mettre mes codes css et js dans un fichier séparé</w:t>
+      </w:r>
+    </w:p>
+    <w:p>
+      <w:pPr>
+        <w:pStyle w:val="Paragraphedeliste"/>
+        <w:numPr>
+          <w:ilvl w:val="0"/>
+          <w:numId w:val="7"/>
+        </w:numPr>
+      </w:pPr>
+      <w:r>
+        <w:t>Réfléchir sur l’organisation d’un lien entre les pages (n+1, n-1) entre les reconnaissances, peut-être que les fonction has_next et has_prev peuvent aider à ça ?</w:t>
+      </w:r>
+    </w:p>
+    <w:p>
+      <w:pPr>
+        <w:pStyle w:val="Paragraphedeliste"/>
+        <w:numPr>
+          <w:ilvl w:val="0"/>
+          <w:numId w:val="7"/>
+        </w:numPr>
+      </w:pPr>
+      <w:r>
+        <w:t>Profiter du formulaire de recherche pour modifier quelques données comme le nom de famille à rallonge qui se ballade + Voir si on peut rajouter les données « complémentaires » de mon tableur -&gt; Une table ajout ?</w:t>
+      </w:r>
+    </w:p>
+    <w:p>
+      <w:pPr>
+        <w:pStyle w:val="Paragraphedeliste"/>
+        <w:numPr>
+          <w:ilvl w:val="0"/>
+          <w:numId w:val="7"/>
+        </w:numPr>
+      </w:pPr>
+      <w:r>
+        <w:t>Supprimer les espaces vides des formulaires de recherche</w:t>
+      </w:r>
+    </w:p>
+    <w:p>
+      <w:pPr>
+        <w:pStyle w:val="Paragraphedeliste"/>
+        <w:numPr>
+          <w:ilvl w:val="0"/>
+          <w:numId w:val="7"/>
+        </w:numPr>
+      </w:pPr>
+      <w:r>
+        <w:t xml:space="preserve">Regarder si on peut cartographier les données </w:t>
+      </w:r>
+      <w:r>
+        <w:t xml:space="preserve">(leflet ?) </w:t>
+      </w:r>
+      <w:r>
+        <w:t>-&gt; Utiliser l’api dicotopo</w:t>
+      </w:r>
+      <w:r>
+        <w:t> ?</w:t>
+      </w:r>
+    </w:p>
+    <w:p>
+      <w:pPr>
+        <w:pStyle w:val="Paragraphedeliste"/>
+        <w:numPr>
+          <w:ilvl w:val="0"/>
+          <w:numId w:val="7"/>
+        </w:numPr>
+      </w:pPr>
+      <w:r>
+        <w:t>Peut-on intégrer charte éditée en TEI dans l’appli (permettrait visualisation des différentes transcriptions + relecture -&gt; Voir si on peut faire mieux avec les MUFI ? Traits au-dessus lettres) + Voir si on peut faire une visionneuse IIF -&gt; Utilisation dynamique xslt ? Recherche étendue aux personnes ratifiant la charte ?</w:t>
+      </w:r>
+    </w:p>
+    <w:p>
+      <w:pPr>
+        <w:pStyle w:val="Paragraphedeliste"/>
+        <w:numPr>
+          <w:ilvl w:val="0"/>
+          <w:numId w:val="7"/>
+        </w:numPr>
+      </w:pPr>
       <w:r>
         <w:t>Valentin semble dire qu’il est possible de faire fonctionner mon appli depuis Github, ce serait grave stylé si j’y arrivais !</w:t>
       </w:r>
     </w:p>
-    <w:p/>
     <w:p/>
     <w:p/>
     <w:sectPr>
@@ -589,6 +342,96 @@
 <file path=word/numbering.xml><?xml version="1.0" encoding="utf-8"?>
 <w:numbering xmlns:wpc="http://schemas.microsoft.com/office/word/2010/wordprocessingCanvas" xmlns:cx="http://schemas.microsoft.com/office/drawing/2014/chartex" xmlns:cx1="http://schemas.microsoft.com/office/drawing/2015/9/8/chartex" xmlns:cx2="http://schemas.microsoft.com/office/drawing/2015/10/21/chartex" xmlns:cx3="http://schemas.microsoft.com/office/drawing/2016/5/9/chartex" xmlns:cx4="http://schemas.microsoft.com/office/drawing/2016/5/10/chartex" xmlns:cx5="http://schemas.microsoft.com/office/drawing/2016/5/11/chartex" xmlns:cx6="http://schemas.microsoft.com/office/drawing/2016/5/12/chartex" xmlns:cx7="http://schemas.microsoft.com/office/drawing/2016/5/13/chartex" xmlns:cx8="http://schemas.microsoft.com/office/drawing/2016/5/14/chartex" xmlns:mc="http://schemas.openxmlformats.org/markup-compatibility/2006" xmlns:aink="http://schemas.microsoft.com/office/drawing/2016/ink" xmlns:am3d="http://schemas.microsoft.com/office/drawing/2017/model3d" xmlns:o="urn:schemas-microsoft-com:office:office" xmlns:r="http://schemas.openxmlformats.org/officeDocument/2006/relationships" xmlns:m="http://schemas.openxmlformats.org/officeDocument/2006/math" xmlns:v="urn:schemas-microsoft-com:vml" xmlns:wp14="http://schemas.microsoft.com/office/word/2010/wordprocessingDrawing" xmlns:wp="http://schemas.openxmlformats.org/drawingml/2006/wordprocessingDrawing" xmlns:w10="urn:schemas-microsoft-com:office:word" xmlns:w="http://schemas.openxmlformats.org/wordprocessingml/2006/main" xmlns:w14="http://schemas.microsoft.com/office/word/2010/wordml" xmlns:w15="http://schemas.microsoft.com/office/word/2012/wordml" xmlns:w16cex="http://schemas.microsoft.com/office/word/2018/wordml/cex" xmlns:w16cid="http://schemas.microsoft.com/office/word/2016/wordml/cid" xmlns:w16="http://schemas.microsoft.com/office/word/2018/wordml" xmlns:w16sdtdh="http://schemas.microsoft.com/office/word/2020/wordml/sdtdatahash" xmlns:w16se="http://schemas.microsoft.com/office/word/2015/wordml/symex" xmlns:wpg="http://schemas.microsoft.com/office/word/2010/wordprocessingGroup" xmlns:wpi="http://schemas.microsoft.com/office/word/2010/wordprocessingInk" xmlns:wne="http://schemas.microsoft.com/office/word/2006/wordml" xmlns:wps="http://schemas.microsoft.com/office/word/2010/wordprocessingShape" mc:Ignorable="w14 w15 w16se w16cid w16 w16cex w16sdtdh wp14">
   <w:abstractNum w:abstractNumId="0" w15:restartNumberingAfterBreak="0">
+    <w:nsid w:val="1EAF59CA"/>
+    <w:multiLevelType w:val="hybridMultilevel"/>
+    <w:tmpl w:val="22B82FEA"/>
+    <w:lvl w:ilvl="0" w:tplc="06EE25B0">
+      <w:start w:val="1"/>
+      <w:numFmt w:val="decimal"/>
+      <w:lvlText w:val="%1-"/>
+      <w:lvlJc w:val="left"/>
+      <w:pPr>
+        <w:ind w:left="720" w:hanging="360"/>
+      </w:pPr>
+      <w:rPr>
+        <w:rFonts w:hint="default"/>
+        <w:color w:val="auto"/>
+      </w:rPr>
+    </w:lvl>
+    <w:lvl w:ilvl="1" w:tplc="040C0019" w:tentative="1">
+      <w:start w:val="1"/>
+      <w:numFmt w:val="lowerLetter"/>
+      <w:lvlText w:val="%2."/>
+      <w:lvlJc w:val="left"/>
+      <w:pPr>
+        <w:ind w:left="1440" w:hanging="360"/>
+      </w:pPr>
+    </w:lvl>
+    <w:lvl w:ilvl="2" w:tplc="040C001B" w:tentative="1">
+      <w:start w:val="1"/>
+      <w:numFmt w:val="lowerRoman"/>
+      <w:lvlText w:val="%3."/>
+      <w:lvlJc w:val="right"/>
+      <w:pPr>
+        <w:ind w:left="2160" w:hanging="180"/>
+      </w:pPr>
+    </w:lvl>
+    <w:lvl w:ilvl="3" w:tplc="040C000F" w:tentative="1">
+      <w:start w:val="1"/>
+      <w:numFmt w:val="decimal"/>
+      <w:lvlText w:val="%4."/>
+      <w:lvlJc w:val="left"/>
+      <w:pPr>
+        <w:ind w:left="2880" w:hanging="360"/>
+      </w:pPr>
+    </w:lvl>
+    <w:lvl w:ilvl="4" w:tplc="040C0019" w:tentative="1">
+      <w:start w:val="1"/>
+      <w:numFmt w:val="lowerLetter"/>
+      <w:lvlText w:val="%5."/>
+      <w:lvlJc w:val="left"/>
+      <w:pPr>
+        <w:ind w:left="3600" w:hanging="360"/>
+      </w:pPr>
+    </w:lvl>
+    <w:lvl w:ilvl="5" w:tplc="040C001B" w:tentative="1">
+      <w:start w:val="1"/>
+      <w:numFmt w:val="lowerRoman"/>
+      <w:lvlText w:val="%6."/>
+      <w:lvlJc w:val="right"/>
+      <w:pPr>
+        <w:ind w:left="4320" w:hanging="180"/>
+      </w:pPr>
+    </w:lvl>
+    <w:lvl w:ilvl="6" w:tplc="040C000F" w:tentative="1">
+      <w:start w:val="1"/>
+      <w:numFmt w:val="decimal"/>
+      <w:lvlText w:val="%7."/>
+      <w:lvlJc w:val="left"/>
+      <w:pPr>
+        <w:ind w:left="5040" w:hanging="360"/>
+      </w:pPr>
+    </w:lvl>
+    <w:lvl w:ilvl="7" w:tplc="040C0019" w:tentative="1">
+      <w:start w:val="1"/>
+      <w:numFmt w:val="lowerLetter"/>
+      <w:lvlText w:val="%8."/>
+      <w:lvlJc w:val="left"/>
+      <w:pPr>
+        <w:ind w:left="5760" w:hanging="360"/>
+      </w:pPr>
+    </w:lvl>
+    <w:lvl w:ilvl="8" w:tplc="040C001B" w:tentative="1">
+      <w:start w:val="1"/>
+      <w:numFmt w:val="lowerRoman"/>
+      <w:lvlText w:val="%9."/>
+      <w:lvlJc w:val="right"/>
+      <w:pPr>
+        <w:ind w:left="6480" w:hanging="180"/>
+      </w:pPr>
+    </w:lvl>
+  </w:abstractNum>
+  <w:abstractNum w:abstractNumId="1" w15:restartNumberingAfterBreak="0">
     <w:nsid w:val="21376EC5"/>
     <w:multiLevelType w:val="hybridMultilevel"/>
     <w:tmpl w:val="8AA091A4"/>
@@ -701,7 +544,7 @@
       </w:rPr>
     </w:lvl>
   </w:abstractNum>
-  <w:abstractNum w:abstractNumId="1" w15:restartNumberingAfterBreak="0">
+  <w:abstractNum w:abstractNumId="2" w15:restartNumberingAfterBreak="0">
     <w:nsid w:val="27191ADD"/>
     <w:multiLevelType w:val="hybridMultilevel"/>
     <w:tmpl w:val="72EC6486"/>
@@ -814,7 +657,7 @@
       </w:rPr>
     </w:lvl>
   </w:abstractNum>
-  <w:abstractNum w:abstractNumId="2" w15:restartNumberingAfterBreak="0">
+  <w:abstractNum w:abstractNumId="3" w15:restartNumberingAfterBreak="0">
     <w:nsid w:val="3BEB67D6"/>
     <w:multiLevelType w:val="hybridMultilevel"/>
     <w:tmpl w:val="B902104C"/>
@@ -903,7 +746,7 @@
       </w:pPr>
     </w:lvl>
   </w:abstractNum>
-  <w:abstractNum w:abstractNumId="3" w15:restartNumberingAfterBreak="0">
+  <w:abstractNum w:abstractNumId="4" w15:restartNumberingAfterBreak="0">
     <w:nsid w:val="42770E09"/>
     <w:multiLevelType w:val="hybridMultilevel"/>
     <w:tmpl w:val="485C468E"/>
@@ -1015,7 +858,7 @@
       </w:rPr>
     </w:lvl>
   </w:abstractNum>
-  <w:abstractNum w:abstractNumId="4" w15:restartNumberingAfterBreak="0">
+  <w:abstractNum w:abstractNumId="5" w15:restartNumberingAfterBreak="0">
     <w:nsid w:val="54B31E3D"/>
     <w:multiLevelType w:val="hybridMultilevel"/>
     <w:tmpl w:val="CAC225E8"/>
@@ -1127,7 +970,120 @@
       </w:rPr>
     </w:lvl>
   </w:abstractNum>
-  <w:abstractNum w:abstractNumId="5" w15:restartNumberingAfterBreak="0">
+  <w:abstractNum w:abstractNumId="6" w15:restartNumberingAfterBreak="0">
+    <w:nsid w:val="64F90082"/>
+    <w:multiLevelType w:val="hybridMultilevel"/>
+    <w:tmpl w:val="BA0E24FC"/>
+    <w:lvl w:ilvl="0" w:tplc="9CB09342">
+      <w:start w:val="1"/>
+      <w:numFmt w:val="bullet"/>
+      <w:lvlText w:val="-"/>
+      <w:lvlJc w:val="left"/>
+      <w:pPr>
+        <w:ind w:left="1080" w:hanging="360"/>
+      </w:pPr>
+      <w:rPr>
+        <w:rFonts w:ascii="Calibri" w:eastAsiaTheme="minorHAnsi" w:hAnsi="Calibri" w:cs="Calibri" w:hint="default"/>
+      </w:rPr>
+    </w:lvl>
+    <w:lvl w:ilvl="1" w:tplc="040C0003" w:tentative="1">
+      <w:start w:val="1"/>
+      <w:numFmt w:val="bullet"/>
+      <w:lvlText w:val="o"/>
+      <w:lvlJc w:val="left"/>
+      <w:pPr>
+        <w:ind w:left="1800" w:hanging="360"/>
+      </w:pPr>
+      <w:rPr>
+        <w:rFonts w:ascii="Courier New" w:hAnsi="Courier New" w:cs="Courier New" w:hint="default"/>
+      </w:rPr>
+    </w:lvl>
+    <w:lvl w:ilvl="2" w:tplc="040C0005" w:tentative="1">
+      <w:start w:val="1"/>
+      <w:numFmt w:val="bullet"/>
+      <w:lvlText w:val=""/>
+      <w:lvlJc w:val="left"/>
+      <w:pPr>
+        <w:ind w:left="2520" w:hanging="360"/>
+      </w:pPr>
+      <w:rPr>
+        <w:rFonts w:ascii="Wingdings" w:hAnsi="Wingdings" w:hint="default"/>
+      </w:rPr>
+    </w:lvl>
+    <w:lvl w:ilvl="3" w:tplc="040C0001" w:tentative="1">
+      <w:start w:val="1"/>
+      <w:numFmt w:val="bullet"/>
+      <w:lvlText w:val=""/>
+      <w:lvlJc w:val="left"/>
+      <w:pPr>
+        <w:ind w:left="3240" w:hanging="360"/>
+      </w:pPr>
+      <w:rPr>
+        <w:rFonts w:ascii="Symbol" w:hAnsi="Symbol" w:hint="default"/>
+      </w:rPr>
+    </w:lvl>
+    <w:lvl w:ilvl="4" w:tplc="040C0003" w:tentative="1">
+      <w:start w:val="1"/>
+      <w:numFmt w:val="bullet"/>
+      <w:lvlText w:val="o"/>
+      <w:lvlJc w:val="left"/>
+      <w:pPr>
+        <w:ind w:left="3960" w:hanging="360"/>
+      </w:pPr>
+      <w:rPr>
+        <w:rFonts w:ascii="Courier New" w:hAnsi="Courier New" w:cs="Courier New" w:hint="default"/>
+      </w:rPr>
+    </w:lvl>
+    <w:lvl w:ilvl="5" w:tplc="040C0005" w:tentative="1">
+      <w:start w:val="1"/>
+      <w:numFmt w:val="bullet"/>
+      <w:lvlText w:val=""/>
+      <w:lvlJc w:val="left"/>
+      <w:pPr>
+        <w:ind w:left="4680" w:hanging="360"/>
+      </w:pPr>
+      <w:rPr>
+        <w:rFonts w:ascii="Wingdings" w:hAnsi="Wingdings" w:hint="default"/>
+      </w:rPr>
+    </w:lvl>
+    <w:lvl w:ilvl="6" w:tplc="040C0001" w:tentative="1">
+      <w:start w:val="1"/>
+      <w:numFmt w:val="bullet"/>
+      <w:lvlText w:val=""/>
+      <w:lvlJc w:val="left"/>
+      <w:pPr>
+        <w:ind w:left="5400" w:hanging="360"/>
+      </w:pPr>
+      <w:rPr>
+        <w:rFonts w:ascii="Symbol" w:hAnsi="Symbol" w:hint="default"/>
+      </w:rPr>
+    </w:lvl>
+    <w:lvl w:ilvl="7" w:tplc="040C0003" w:tentative="1">
+      <w:start w:val="1"/>
+      <w:numFmt w:val="bullet"/>
+      <w:lvlText w:val="o"/>
+      <w:lvlJc w:val="left"/>
+      <w:pPr>
+        <w:ind w:left="6120" w:hanging="360"/>
+      </w:pPr>
+      <w:rPr>
+        <w:rFonts w:ascii="Courier New" w:hAnsi="Courier New" w:cs="Courier New" w:hint="default"/>
+      </w:rPr>
+    </w:lvl>
+    <w:lvl w:ilvl="8" w:tplc="040C0005" w:tentative="1">
+      <w:start w:val="1"/>
+      <w:numFmt w:val="bullet"/>
+      <w:lvlText w:val=""/>
+      <w:lvlJc w:val="left"/>
+      <w:pPr>
+        <w:ind w:left="6840" w:hanging="360"/>
+      </w:pPr>
+      <w:rPr>
+        <w:rFonts w:ascii="Wingdings" w:hAnsi="Wingdings" w:hint="default"/>
+      </w:rPr>
+    </w:lvl>
+  </w:abstractNum>
+  <w:abstractNum w:abstractNumId="7" w15:restartNumberingAfterBreak="0">
     <w:nsid w:val="78FD4726"/>
     <w:multiLevelType w:val="hybridMultilevel"/>
     <w:tmpl w:val="18887296"/>
@@ -1240,22 +1196,28 @@
     </w:lvl>
   </w:abstractNum>
   <w:num w:numId="1">
+    <w:abstractNumId w:val="5"/>
+  </w:num>
+  <w:num w:numId="2">
+    <w:abstractNumId w:val="1"/>
+  </w:num>
+  <w:num w:numId="3">
     <w:abstractNumId w:val="4"/>
   </w:num>
-  <w:num w:numId="2">
+  <w:num w:numId="4">
+    <w:abstractNumId w:val="7"/>
+  </w:num>
+  <w:num w:numId="5">
+    <w:abstractNumId w:val="3"/>
+  </w:num>
+  <w:num w:numId="6">
+    <w:abstractNumId w:val="2"/>
+  </w:num>
+  <w:num w:numId="7">
     <w:abstractNumId w:val="0"/>
   </w:num>
-  <w:num w:numId="3">
-    <w:abstractNumId w:val="3"/>
-  </w:num>
-  <w:num w:numId="4">
-    <w:abstractNumId w:val="5"/>
-  </w:num>
-  <w:num w:numId="5">
-    <w:abstractNumId w:val="2"/>
-  </w:num>
-  <w:num w:numId="6">
-    <w:abstractNumId w:val="1"/>
+  <w:num w:numId="8">
+    <w:abstractNumId w:val="6"/>
   </w:num>
 </w:numbering>
 </file>

</xml_diff>

<commit_message>
Généralisation de mes formulaires de modification
</commit_message>
<xml_diff>
--- a/Devoir Python.docx
+++ b/Devoir Python.docx
@@ -48,10 +48,10 @@
         </w:numPr>
       </w:pPr>
       <w:r>
-        <w:t>Faire des recherches dans plusieurs</w:t>
-      </w:r>
-      <w:r>
-        <w:t xml:space="preserve"> pages : ou via « browse » (recherche plein texte) ou via solution Valentin</w:t>
+        <w:t>Gérer les jointures avec le numéro de page dans mon API et mon formulaire de modification</w:t>
+      </w:r>
+      <w:r>
+        <w:t xml:space="preserve"> + Gérer aussi les jointures tout court pour éviter que des données ne s’affichent pas (ex 1621)</w:t>
       </w:r>
     </w:p>
     <w:p>
@@ -63,6 +63,48 @@
         </w:numPr>
       </w:pPr>
       <w:r>
+        <w:t>Comprendre ce qu’est la recherche plein texte (</w:t>
+      </w:r>
+      <w:r>
+        <w:t xml:space="preserve">route </w:t>
+      </w:r>
+      <w:r>
+        <w:t>browse)</w:t>
+      </w:r>
+    </w:p>
+    <w:p>
+      <w:pPr>
+        <w:pStyle w:val="Paragraphedeliste"/>
+        <w:numPr>
+          <w:ilvl w:val="0"/>
+          <w:numId w:val="7"/>
+        </w:numPr>
+      </w:pPr>
+      <w:r>
+        <w:t>Recherche sur plusieurs pages via woosh</w:t>
+      </w:r>
+    </w:p>
+    <w:p>
+      <w:pPr>
+        <w:pStyle w:val="Paragraphedeliste"/>
+        <w:numPr>
+          <w:ilvl w:val="0"/>
+          <w:numId w:val="7"/>
+        </w:numPr>
+      </w:pPr>
+      <w:r>
+        <w:t>Vérifier que les modifications (authorships) s’affichent bien sur les pages et sur l’api</w:t>
+      </w:r>
+    </w:p>
+    <w:p>
+      <w:pPr>
+        <w:pStyle w:val="Paragraphedeliste"/>
+        <w:numPr>
+          <w:ilvl w:val="0"/>
+          <w:numId w:val="7"/>
+        </w:numPr>
+      </w:pPr>
+      <w:r>
         <w:t>Améliorer API pour y inclure des liens entre les données et une recherche plein texte comme dans mon formulaire global</w:t>
       </w:r>
     </w:p>
@@ -75,7 +117,10 @@
         </w:numPr>
       </w:pPr>
       <w:r>
-        <w:t>Régler le problème de mes jointure avec ma table répertoire, qui empêche certaines données de s’afficher (ex rec 1621) -&gt; Une histoire de left join ?</w:t>
+        <w:t>Veiller à ce que les bonnes branches se connectent aux bonnes branches gi</w:t>
+      </w:r>
+      <w:r>
+        <w:t>t</w:t>
       </w:r>
     </w:p>
     <w:p>
@@ -87,10 +132,7 @@
         </w:numPr>
       </w:pPr>
       <w:r>
-        <w:t>Veiller à ce que les bonnes branches se connectent aux bonnes branches gi</w:t>
-      </w:r>
-      <w:r>
-        <w:t>t</w:t>
+        <w:t>Vérifier que tout est bon fonctionnel sous Linux grâce aux ordis de l’école</w:t>
       </w:r>
     </w:p>
     <w:p>
@@ -102,7 +144,7 @@
         </w:numPr>
       </w:pPr>
       <w:r>
-        <w:t>Vérifier que tout est bon fonctionnel sous Linux grâce aux ordis de l’école</w:t>
+        <w:t>Ecrire dans le readme qu’on alterne latin et français un peu comme ça au pif</w:t>
       </w:r>
     </w:p>
     <w:p>
@@ -194,6 +236,18 @@
         <w:pStyle w:val="Paragraphedeliste"/>
         <w:numPr>
           <w:ilvl w:val="0"/>
+          <w:numId w:val="8"/>
+        </w:numPr>
+      </w:pPr>
+      <w:r>
+        <w:t>Vérifier que mes modifications sont effectives</w:t>
+      </w:r>
+    </w:p>
+    <w:p>
+      <w:pPr>
+        <w:pStyle w:val="Paragraphedeliste"/>
+        <w:numPr>
+          <w:ilvl w:val="0"/>
           <w:numId w:val="7"/>
         </w:numPr>
       </w:pPr>
@@ -210,6 +264,18 @@
         </w:numPr>
       </w:pPr>
       <w:r>
+        <w:t>Réaliser un formulaire d’édition au sein de la table recherche</w:t>
+      </w:r>
+    </w:p>
+    <w:p>
+      <w:pPr>
+        <w:pStyle w:val="Paragraphedeliste"/>
+        <w:numPr>
+          <w:ilvl w:val="0"/>
+          <w:numId w:val="7"/>
+        </w:numPr>
+      </w:pPr>
+      <w:r>
         <w:t xml:space="preserve">Créer une page dédiée à la présentation du formulaire de recherche, du terrier </w:t>
       </w:r>
       <w:r>
@@ -312,7 +378,11 @@
         </w:numPr>
       </w:pPr>
       <w:r>
-        <w:t>Peut-on intégrer charte éditée en TEI dans l’appli (permettrait visualisation des différentes transcriptions + relecture -&gt; Voir si on peut faire mieux avec les MUFI ? Traits au-dessus lettres) + Voir si on peut faire une visionneuse IIF -&gt; Utilisation dynamique xslt ? Recherche étendue aux personnes ratifiant la charte ?</w:t>
+        <w:t xml:space="preserve">Peut-on intégrer charte éditée en TEI dans l’appli (permettrait visualisation des différentes transcriptions + relecture -&gt; Voir si on peut faire mieux avec les MUFI ? Traits au-dessus </w:t>
+      </w:r>
+      <w:r>
+        <w:lastRenderedPageBreak/>
+        <w:t>lettres) + Voir si on peut faire une visionneuse IIF -&gt; Utilisation dynamique xslt ? Recherche étendue aux personnes ratifiant la charte ?</w:t>
       </w:r>
     </w:p>
     <w:p>
@@ -327,8 +397,6 @@
         <w:t>Valentin semble dire qu’il est possible de faire fonctionner mon appli depuis Github, ce serait grave stylé si j’y arrivais !</w:t>
       </w:r>
     </w:p>
-    <w:p/>
-    <w:p/>
     <w:sectPr>
       <w:pgSz w:w="11906" w:h="16838"/>
       <w:pgMar w:top="1417" w:right="1417" w:bottom="1417" w:left="1417" w:header="708" w:footer="708" w:gutter="0"/>

</xml_diff>

<commit_message>
Améliorations affichage update, lien depuis generic et readme
</commit_message>
<xml_diff>
--- a/Devoir Python.docx
+++ b/Devoir Python.docx
@@ -48,10 +48,22 @@
         </w:numPr>
       </w:pPr>
       <w:r>
-        <w:t>Gérer les jointures avec le numéro de page dans mon API et mon formulaire de modification</w:t>
-      </w:r>
-      <w:r>
-        <w:t xml:space="preserve"> + Gérer aussi les jointures tout court pour éviter que des données ne s’affichent pas (ex 1621)</w:t>
+        <w:t xml:space="preserve">Est-ce qu’on ne ferait pas un formulaire d’édition pour faire </w:t>
+      </w:r>
+      <w:r>
+        <w:t>des</w:t>
+      </w:r>
+      <w:r>
+        <w:t xml:space="preserve"> nouvelle</w:t>
+      </w:r>
+      <w:r>
+        <w:t>s</w:t>
+      </w:r>
+      <w:r>
+        <w:t xml:space="preserve"> page ?</w:t>
+      </w:r>
+      <w:r>
+        <w:t xml:space="preserve"> L’utiliser avec les données de la table sup de mon terrier</w:t>
       </w:r>
     </w:p>
     <w:p>
@@ -71,6 +83,9 @@
       <w:r>
         <w:t>browse)</w:t>
       </w:r>
+      <w:r>
+        <w:t xml:space="preserve"> + Son équivalent pour les API</w:t>
+      </w:r>
     </w:p>
     <w:p>
       <w:pPr>
@@ -83,6 +98,9 @@
       <w:r>
         <w:t>Recherche sur plusieurs pages via woosh</w:t>
       </w:r>
+      <w:r>
+        <w:t xml:space="preserve"> Ou formulaire multiple via javascript pour choisir l’élément affiché avec un affichage par défaut (ou même en python d’ailleurs ?)</w:t>
+      </w:r>
     </w:p>
     <w:p>
       <w:pPr>
@@ -93,7 +111,10 @@
         </w:numPr>
       </w:pPr>
       <w:r>
-        <w:t>Vérifier que les modifications (authorships) s’affichent bien sur les pages et sur l’api</w:t>
+        <w:t>Veiller à ce que les bonnes branches se connectent aux bonnes branches gi</w:t>
+      </w:r>
+      <w:r>
+        <w:t>t</w:t>
       </w:r>
     </w:p>
     <w:p>
@@ -105,7 +126,7 @@
         </w:numPr>
       </w:pPr>
       <w:r>
-        <w:t>Améliorer API pour y inclure des liens entre les données et une recherche plein texte comme dans mon formulaire global</w:t>
+        <w:t>Vérifier que tout est bon fonctionnel sous Linux grâce aux ordis de l’école</w:t>
       </w:r>
     </w:p>
     <w:p>
@@ -117,10 +138,94 @@
         </w:numPr>
       </w:pPr>
       <w:r>
-        <w:t>Veiller à ce que les bonnes branches se connectent aux bonnes branches gi</w:t>
-      </w:r>
-      <w:r>
-        <w:t>t</w:t>
+        <w:t>Réaliser des tests qui vérifient l’intégrité de mes données :</w:t>
+      </w:r>
+    </w:p>
+    <w:p>
+      <w:pPr>
+        <w:pStyle w:val="Paragraphedeliste"/>
+        <w:numPr>
+          <w:ilvl w:val="0"/>
+          <w:numId w:val="8"/>
+        </w:numPr>
+      </w:pPr>
+      <w:r>
+        <w:t>Vérifier que tous mes enregistrement génèrent une page et une api dédiée</w:t>
+      </w:r>
+      <w:r>
+        <w:t xml:space="preserve"> (problème jointure avec notamment la reco 1621)</w:t>
+      </w:r>
+    </w:p>
+    <w:p>
+      <w:pPr>
+        <w:pStyle w:val="Paragraphedeliste"/>
+        <w:numPr>
+          <w:ilvl w:val="0"/>
+          <w:numId w:val="8"/>
+        </w:numPr>
+      </w:pPr>
+      <w:r>
+        <w:t>Vérifier que les routes renvoient bien vers le bon id !</w:t>
+      </w:r>
+    </w:p>
+    <w:p>
+      <w:pPr>
+        <w:pStyle w:val="Paragraphedeliste"/>
+        <w:numPr>
+          <w:ilvl w:val="0"/>
+          <w:numId w:val="8"/>
+        </w:numPr>
+      </w:pPr>
+      <w:r>
+        <w:t>Vérifier que le rajout de données génère bien un id</w:t>
+      </w:r>
+    </w:p>
+    <w:p>
+      <w:pPr>
+        <w:pStyle w:val="Paragraphedeliste"/>
+        <w:numPr>
+          <w:ilvl w:val="0"/>
+          <w:numId w:val="8"/>
+        </w:numPr>
+      </w:pPr>
+      <w:r>
+        <w:t>Vérifier qu’il n’y a pas de « None » dans mes pages</w:t>
+      </w:r>
+    </w:p>
+    <w:p>
+      <w:pPr>
+        <w:pStyle w:val="Paragraphedeliste"/>
+        <w:numPr>
+          <w:ilvl w:val="0"/>
+          <w:numId w:val="8"/>
+        </w:numPr>
+      </w:pPr>
+      <w:r>
+        <w:t>Vérifier qu’il n’y a pas d’élément « dt » sans élément « dd » qui le suive</w:t>
+      </w:r>
+    </w:p>
+    <w:p>
+      <w:pPr>
+        <w:pStyle w:val="Paragraphedeliste"/>
+        <w:numPr>
+          <w:ilvl w:val="0"/>
+          <w:numId w:val="8"/>
+        </w:numPr>
+      </w:pPr>
+      <w:r>
+        <w:t>Vérifier d’autres broutilles comme la redevance 1873 qui ne s’affiche pas ou les pages det_pos 0 et det_red 0 qui ne devraient pas exister</w:t>
+      </w:r>
+    </w:p>
+    <w:p>
+      <w:pPr>
+        <w:pStyle w:val="Paragraphedeliste"/>
+        <w:numPr>
+          <w:ilvl w:val="0"/>
+          <w:numId w:val="8"/>
+        </w:numPr>
+      </w:pPr>
+      <w:r>
+        <w:t>Vérifier que mes modifications sont effectives</w:t>
       </w:r>
     </w:p>
     <w:p>
@@ -132,7 +237,16 @@
         </w:numPr>
       </w:pPr>
       <w:r>
-        <w:t>Vérifier que tout est bon fonctionnel sous Linux grâce aux ordis de l’école</w:t>
+        <w:t xml:space="preserve">Créer une page dédiée à la présentation du formulaire de recherche, du terrier </w:t>
+      </w:r>
+      <w:r>
+        <w:t xml:space="preserve">(photo de l’annexe de mon mémoire) </w:t>
+      </w:r>
+      <w:r>
+        <w:t>et des données dans lesquelles on pourra naviguer quand on pourra naviguer dans plusieurs données (au pire plusieurs formulaires non ?) -&gt; Réutiliser formulaire page accueil du prof</w:t>
+      </w:r>
+      <w:r>
+        <w:t xml:space="preserve"> (sinon le supprimer car inutile)</w:t>
       </w:r>
     </w:p>
     <w:p>
@@ -144,7 +258,7 @@
         </w:numPr>
       </w:pPr>
       <w:r>
-        <w:t>Ecrire dans le readme qu’on alterne latin et français un peu comme ça au pif</w:t>
+        <w:t>Faire pareil si on augmente le nbr de fonctionnalités du site</w:t>
       </w:r>
     </w:p>
     <w:p>
@@ -156,91 +270,10 @@
         </w:numPr>
       </w:pPr>
       <w:r>
-        <w:t>Réaliser des tests qui vérifient l’intégrité de mes données :</w:t>
-      </w:r>
-    </w:p>
-    <w:p>
-      <w:pPr>
-        <w:pStyle w:val="Paragraphedeliste"/>
-        <w:numPr>
-          <w:ilvl w:val="0"/>
-          <w:numId w:val="8"/>
-        </w:numPr>
-      </w:pPr>
-      <w:r>
-        <w:t>Vérifier que tous mes enregistrement génèrent une page et une api dédiée</w:t>
-      </w:r>
-    </w:p>
-    <w:p>
-      <w:pPr>
-        <w:pStyle w:val="Paragraphedeliste"/>
-        <w:numPr>
-          <w:ilvl w:val="0"/>
-          <w:numId w:val="8"/>
-        </w:numPr>
-      </w:pPr>
-      <w:r>
-        <w:t>Vérifier que les routes renvoient bien vers le bon id !</w:t>
-      </w:r>
-    </w:p>
-    <w:p>
-      <w:pPr>
-        <w:pStyle w:val="Paragraphedeliste"/>
-        <w:numPr>
-          <w:ilvl w:val="0"/>
-          <w:numId w:val="8"/>
-        </w:numPr>
-      </w:pPr>
-      <w:r>
-        <w:t>Vérifier que le rajout de données génère bien un id</w:t>
-      </w:r>
-    </w:p>
-    <w:p>
-      <w:pPr>
-        <w:pStyle w:val="Paragraphedeliste"/>
-        <w:numPr>
-          <w:ilvl w:val="0"/>
-          <w:numId w:val="8"/>
-        </w:numPr>
-      </w:pPr>
-      <w:r>
-        <w:t>Vérifier qu’il n’y a pas de « None » dans mes pages</w:t>
-      </w:r>
-    </w:p>
-    <w:p>
-      <w:pPr>
-        <w:pStyle w:val="Paragraphedeliste"/>
-        <w:numPr>
-          <w:ilvl w:val="0"/>
-          <w:numId w:val="8"/>
-        </w:numPr>
-      </w:pPr>
-      <w:r>
-        <w:t>Vérifier qu’il n’y a pas d’élément « dt » sans élément « dd » qui le suive</w:t>
-      </w:r>
-    </w:p>
-    <w:p>
-      <w:pPr>
-        <w:pStyle w:val="Paragraphedeliste"/>
-        <w:numPr>
-          <w:ilvl w:val="0"/>
-          <w:numId w:val="8"/>
-        </w:numPr>
-      </w:pPr>
-      <w:r>
-        <w:t>Vérifier d’autres broutilles comme la redevance 1873 qui ne s’affiche pas ou les pages det_pos 0 et det_red 0 qui ne devraient pas exister</w:t>
-      </w:r>
-    </w:p>
-    <w:p>
-      <w:pPr>
-        <w:pStyle w:val="Paragraphedeliste"/>
-        <w:numPr>
-          <w:ilvl w:val="0"/>
-          <w:numId w:val="8"/>
-        </w:numPr>
-      </w:pPr>
-      <w:r>
-        <w:t>Vérifier que mes modifications sont effectives</w:t>
+        <w:t>Mettre mes codes css et js dans un fichier séparé</w:t>
+      </w:r>
+      <w:r>
+        <w:t xml:space="preserve"> + pareil organiser en dossier les types de templates et mettre les routes différentes dans </w:t>
       </w:r>
     </w:p>
     <w:p>
@@ -252,7 +285,7 @@
         </w:numPr>
       </w:pPr>
       <w:r>
-        <w:t>Réaliser un formulaire de modification pour mes données + vérifier que la table authorships fonctionne bien</w:t>
+        <w:t>Réfléchir sur l’organisation d’un lien entre les pages (n+1, n-1) entre les reconnaissances, peut-être que les fonction has_next et has_prev peuvent aider à ça ?</w:t>
       </w:r>
     </w:p>
     <w:p>
@@ -264,7 +297,7 @@
         </w:numPr>
       </w:pPr>
       <w:r>
-        <w:t>Réaliser un formulaire d’édition au sein de la table recherche</w:t>
+        <w:t>Supprimer les espaces vides des formulaires de recherche</w:t>
       </w:r>
     </w:p>
     <w:p>
@@ -276,16 +309,16 @@
         </w:numPr>
       </w:pPr>
       <w:r>
-        <w:t xml:space="preserve">Créer une page dédiée à la présentation du formulaire de recherche, du terrier </w:t>
-      </w:r>
-      <w:r>
-        <w:t xml:space="preserve">(photo de l’annexe de mon mémoire) </w:t>
-      </w:r>
-      <w:r>
-        <w:t>et des données dans lesquelles on pourra naviguer quand on pourra naviguer dans plusieurs données (au pire plusieurs formulaires non ?) -&gt; Réutiliser formulaire page accueil du prof</w:t>
-      </w:r>
-      <w:r>
-        <w:t xml:space="preserve"> (sinon le supprimer car inutile)</w:t>
+        <w:t xml:space="preserve">Regarder si on peut cartographier les données </w:t>
+      </w:r>
+      <w:r>
+        <w:t xml:space="preserve">(leflet ?) </w:t>
+      </w:r>
+      <w:r>
+        <w:t>-&gt; Utiliser l’api dicotopo</w:t>
+      </w:r>
+      <w:r>
+        <w:t> ?</w:t>
       </w:r>
     </w:p>
     <w:p>
@@ -297,92 +330,7 @@
         </w:numPr>
       </w:pPr>
       <w:r>
-        <w:t>Faire pareil si on augmente le nbr de fonctionnalités du site</w:t>
-      </w:r>
-    </w:p>
-    <w:p>
-      <w:pPr>
-        <w:pStyle w:val="Paragraphedeliste"/>
-        <w:numPr>
-          <w:ilvl w:val="0"/>
-          <w:numId w:val="7"/>
-        </w:numPr>
-      </w:pPr>
-      <w:r>
-        <w:t>Mettre mes codes css et js dans un fichier séparé</w:t>
-      </w:r>
-    </w:p>
-    <w:p>
-      <w:pPr>
-        <w:pStyle w:val="Paragraphedeliste"/>
-        <w:numPr>
-          <w:ilvl w:val="0"/>
-          <w:numId w:val="7"/>
-        </w:numPr>
-      </w:pPr>
-      <w:r>
-        <w:t>Réfléchir sur l’organisation d’un lien entre les pages (n+1, n-1) entre les reconnaissances, peut-être que les fonction has_next et has_prev peuvent aider à ça ?</w:t>
-      </w:r>
-    </w:p>
-    <w:p>
-      <w:pPr>
-        <w:pStyle w:val="Paragraphedeliste"/>
-        <w:numPr>
-          <w:ilvl w:val="0"/>
-          <w:numId w:val="7"/>
-        </w:numPr>
-      </w:pPr>
-      <w:r>
-        <w:t>Profiter du formulaire de recherche pour modifier quelques données comme le nom de famille à rallonge qui se ballade + Voir si on peut rajouter les données « complémentaires » de mon tableur -&gt; Une table ajout ?</w:t>
-      </w:r>
-    </w:p>
-    <w:p>
-      <w:pPr>
-        <w:pStyle w:val="Paragraphedeliste"/>
-        <w:numPr>
-          <w:ilvl w:val="0"/>
-          <w:numId w:val="7"/>
-        </w:numPr>
-      </w:pPr>
-      <w:r>
-        <w:t>Supprimer les espaces vides des formulaires de recherche</w:t>
-      </w:r>
-    </w:p>
-    <w:p>
-      <w:pPr>
-        <w:pStyle w:val="Paragraphedeliste"/>
-        <w:numPr>
-          <w:ilvl w:val="0"/>
-          <w:numId w:val="7"/>
-        </w:numPr>
-      </w:pPr>
-      <w:r>
-        <w:t xml:space="preserve">Regarder si on peut cartographier les données </w:t>
-      </w:r>
-      <w:r>
-        <w:t xml:space="preserve">(leflet ?) </w:t>
-      </w:r>
-      <w:r>
-        <w:t>-&gt; Utiliser l’api dicotopo</w:t>
-      </w:r>
-      <w:r>
-        <w:t> ?</w:t>
-      </w:r>
-    </w:p>
-    <w:p>
-      <w:pPr>
-        <w:pStyle w:val="Paragraphedeliste"/>
-        <w:numPr>
-          <w:ilvl w:val="0"/>
-          <w:numId w:val="7"/>
-        </w:numPr>
-      </w:pPr>
-      <w:r>
-        <w:t xml:space="preserve">Peut-on intégrer charte éditée en TEI dans l’appli (permettrait visualisation des différentes transcriptions + relecture -&gt; Voir si on peut faire mieux avec les MUFI ? Traits au-dessus </w:t>
-      </w:r>
-      <w:r>
-        <w:lastRenderedPageBreak/>
-        <w:t>lettres) + Voir si on peut faire une visionneuse IIF -&gt; Utilisation dynamique xslt ? Recherche étendue aux personnes ratifiant la charte ?</w:t>
+        <w:t>Peut-on intégrer charte éditée en TEI dans l’appli (permettrait visualisation des différentes transcriptions + relecture -&gt; Voir si on peut faire mieux avec les MUFI ? Traits au-dessus lettres) + Voir si on peut faire une visionneuse IIF -&gt; Utilisation dynamique xslt ? Recherche étendue aux personnes ratifiant la charte ?</w:t>
       </w:r>
     </w:p>
     <w:p>

</xml_diff>

<commit_message>
Premier test fonctionnel !
</commit_message>
<xml_diff>
--- a/Devoir Python.docx
+++ b/Devoir Python.docx
@@ -49,7 +49,102 @@
     </w:p>
     <w:p>
       <w:r>
-        <w:t>J’ai un pb avec mes tests -&gt; Ils ne marchent pas, alors que chez Clérice ils marchent très bien </w:t>
+        <w:t>Mon 1</w:t>
+      </w:r>
+      <w:r>
+        <w:rPr>
+          <w:vertAlign w:val="superscript"/>
+        </w:rPr>
+        <w:t>er</w:t>
+      </w:r>
+      <w:r>
+        <w:t xml:space="preserve"> test fonctionnel -&gt; Faudra maintenant améliorer tout ça : les généraliser + vérifier qu’on parle bien de la même chose (pk None pour info_personnelles ?)</w:t>
+      </w:r>
+    </w:p>
+    <w:p>
+      <w:r>
+        <w:t>Penser à nettoyer un peu mon code de mes notes devenues inutiles</w:t>
+      </w:r>
+    </w:p>
+    <w:p>
+      <w:pPr>
+        <w:pStyle w:val="Paragraphedeliste"/>
+        <w:numPr>
+          <w:ilvl w:val="0"/>
+          <w:numId w:val="7"/>
+        </w:numPr>
+      </w:pPr>
+      <w:r>
+        <w:t xml:space="preserve">Est-ce qu’on ne ferait pas un formulaire d’édition pour faire </w:t>
+      </w:r>
+      <w:r>
+        <w:t>des</w:t>
+      </w:r>
+      <w:r>
+        <w:t xml:space="preserve"> nouvelle</w:t>
+      </w:r>
+      <w:r>
+        <w:t>s</w:t>
+      </w:r>
+      <w:r>
+        <w:t xml:space="preserve"> page ?</w:t>
+      </w:r>
+      <w:r>
+        <w:t xml:space="preserve"> L’utiliser avec les données de la table sup de mon terrier</w:t>
+      </w:r>
+      <w:r>
+        <w:t xml:space="preserve"> + Bouton pour supprimer les données (faire attention avec ça quand même hein…)</w:t>
+      </w:r>
+    </w:p>
+    <w:p>
+      <w:pPr>
+        <w:pStyle w:val="Paragraphedeliste"/>
+        <w:numPr>
+          <w:ilvl w:val="0"/>
+          <w:numId w:val="7"/>
+        </w:numPr>
+      </w:pPr>
+      <w:r>
+        <w:t>Comprendre ce qu’est la recherche plein texte (</w:t>
+      </w:r>
+      <w:r>
+        <w:t xml:space="preserve">route </w:t>
+      </w:r>
+      <w:r>
+        <w:t>browse)</w:t>
+      </w:r>
+      <w:r>
+        <w:t xml:space="preserve"> + Son équivalent pour les API</w:t>
+      </w:r>
+    </w:p>
+    <w:p>
+      <w:pPr>
+        <w:pStyle w:val="Paragraphedeliste"/>
+        <w:numPr>
+          <w:ilvl w:val="0"/>
+          <w:numId w:val="7"/>
+        </w:numPr>
+      </w:pPr>
+      <w:r>
+        <w:t>Recherche sur plusieurs pages via woosh</w:t>
+      </w:r>
+      <w:r>
+        <w:t xml:space="preserve"> Ou formulaire multiple via javascript pour choisir l’élément affiché avec un affichage par défaut (ou même en python d’ailleurs ?)</w:t>
+      </w:r>
+    </w:p>
+    <w:p>
+      <w:pPr>
+        <w:pStyle w:val="Paragraphedeliste"/>
+        <w:numPr>
+          <w:ilvl w:val="0"/>
+          <w:numId w:val="7"/>
+        </w:numPr>
+      </w:pPr>
+      <w:r>
+        <w:t xml:space="preserve">Attention quand on crée de nouvelles branches git, j’ai planté la mienne </w:t>
+      </w:r>
+      <w:r>
+        <w:t xml:space="preserve">la dernière fois </w:t>
       </w:r>
       <w:r>
         <w:rPr>
@@ -79,25 +174,7 @@
         </w:numPr>
       </w:pPr>
       <w:r>
-        <w:t xml:space="preserve">Est-ce qu’on ne ferait pas un formulaire d’édition pour faire </w:t>
-      </w:r>
-      <w:r>
-        <w:t>des</w:t>
-      </w:r>
-      <w:r>
-        <w:t xml:space="preserve"> nouvelle</w:t>
-      </w:r>
-      <w:r>
-        <w:t>s</w:t>
-      </w:r>
-      <w:r>
-        <w:t xml:space="preserve"> page ?</w:t>
-      </w:r>
-      <w:r>
-        <w:t xml:space="preserve"> L’utiliser avec les données de la table sup de mon terrier</w:t>
-      </w:r>
-      <w:r>
-        <w:t xml:space="preserve"> + Bouton pour supprimer les données (faire attention avec ça quand même hein…)</w:t>
+        <w:t>Vérifier que tout est bon fonctionnel sous Linux grâce aux ordis de l’école</w:t>
       </w:r>
     </w:p>
     <w:p>
@@ -109,16 +186,94 @@
         </w:numPr>
       </w:pPr>
       <w:r>
-        <w:t>Comprendre ce qu’est la recherche plein texte (</w:t>
-      </w:r>
-      <w:r>
-        <w:t xml:space="preserve">route </w:t>
-      </w:r>
-      <w:r>
-        <w:t>browse)</w:t>
-      </w:r>
-      <w:r>
-        <w:t xml:space="preserve"> + Son équivalent pour les API</w:t>
+        <w:t>Réaliser des tests qui vérifient l’intégrité de mes données :</w:t>
+      </w:r>
+    </w:p>
+    <w:p>
+      <w:pPr>
+        <w:pStyle w:val="Paragraphedeliste"/>
+        <w:numPr>
+          <w:ilvl w:val="0"/>
+          <w:numId w:val="8"/>
+        </w:numPr>
+      </w:pPr>
+      <w:r>
+        <w:t>Vérifier que tous mes enregistrement génèrent une page et une api dédiée</w:t>
+      </w:r>
+      <w:r>
+        <w:t xml:space="preserve"> (problème jointure avec notamment la reco 1621)</w:t>
+      </w:r>
+    </w:p>
+    <w:p>
+      <w:pPr>
+        <w:pStyle w:val="Paragraphedeliste"/>
+        <w:numPr>
+          <w:ilvl w:val="0"/>
+          <w:numId w:val="8"/>
+        </w:numPr>
+      </w:pPr>
+      <w:r>
+        <w:t>Vérifier que les routes renvoient bien vers le bon id !</w:t>
+      </w:r>
+    </w:p>
+    <w:p>
+      <w:pPr>
+        <w:pStyle w:val="Paragraphedeliste"/>
+        <w:numPr>
+          <w:ilvl w:val="0"/>
+          <w:numId w:val="8"/>
+        </w:numPr>
+      </w:pPr>
+      <w:r>
+        <w:t>Vérifier que le rajout de données génère bien un id</w:t>
+      </w:r>
+    </w:p>
+    <w:p>
+      <w:pPr>
+        <w:pStyle w:val="Paragraphedeliste"/>
+        <w:numPr>
+          <w:ilvl w:val="0"/>
+          <w:numId w:val="8"/>
+        </w:numPr>
+      </w:pPr>
+      <w:r>
+        <w:t>Vérifier qu’il n’y a pas de « None » dans mes pages</w:t>
+      </w:r>
+    </w:p>
+    <w:p>
+      <w:pPr>
+        <w:pStyle w:val="Paragraphedeliste"/>
+        <w:numPr>
+          <w:ilvl w:val="0"/>
+          <w:numId w:val="8"/>
+        </w:numPr>
+      </w:pPr>
+      <w:r>
+        <w:t>Vérifier qu’il n’y a pas d’élément « dt » sans élément « dd » qui le suive</w:t>
+      </w:r>
+    </w:p>
+    <w:p>
+      <w:pPr>
+        <w:pStyle w:val="Paragraphedeliste"/>
+        <w:numPr>
+          <w:ilvl w:val="0"/>
+          <w:numId w:val="8"/>
+        </w:numPr>
+      </w:pPr>
+      <w:r>
+        <w:t>Vérifier d’autres broutilles comme la redevance 1873 qui ne s’affiche pas ou les pages det_pos 0 et det_red 0 qui ne devraient pas exister</w:t>
+      </w:r>
+    </w:p>
+    <w:p>
+      <w:pPr>
+        <w:pStyle w:val="Paragraphedeliste"/>
+        <w:numPr>
+          <w:ilvl w:val="0"/>
+          <w:numId w:val="8"/>
+        </w:numPr>
+      </w:pPr>
+      <w:r>
+        <w:t>Vérifier que mes modifications sont effectives</w:t>
       </w:r>
     </w:p>
     <w:p>
@@ -130,10 +285,16 @@
         </w:numPr>
       </w:pPr>
       <w:r>
-        <w:t>Recherche sur plusieurs pages via woosh</w:t>
-      </w:r>
-      <w:r>
-        <w:t xml:space="preserve"> Ou formulaire multiple via javascript pour choisir l’élément affiché avec un affichage par défaut (ou même en python d’ailleurs ?)</w:t>
+        <w:t xml:space="preserve">Créer une page dédiée à la présentation du formulaire de recherche, du terrier </w:t>
+      </w:r>
+      <w:r>
+        <w:t xml:space="preserve">(photo de l’annexe de mon mémoire) </w:t>
+      </w:r>
+      <w:r>
+        <w:t>et des données dans lesquelles on pourra naviguer quand on pourra naviguer dans plusieurs données (au pire plusieurs formulaires non ?) -&gt; Réutiliser formulaire page accueil du prof</w:t>
+      </w:r>
+      <w:r>
+        <w:t xml:space="preserve"> (sinon le supprimer car inutile)</w:t>
       </w:r>
     </w:p>
     <w:p>
@@ -145,28 +306,7 @@
         </w:numPr>
       </w:pPr>
       <w:r>
-        <w:t xml:space="preserve">Attention quand on crée de nouvelles branches git, j’ai planté la mienne </w:t>
-      </w:r>
-      <w:r>
-        <w:t xml:space="preserve">la dernière fois </w:t>
-      </w:r>
-      <w:r>
-        <w:rPr>
-          <mc:AlternateContent>
-            <mc:Choice Requires="w16se"/>
-            <mc:Fallback>
-              <w:rFonts w:ascii="Segoe UI Emoji" w:eastAsia="Segoe UI Emoji" w:hAnsi="Segoe UI Emoji" w:cs="Segoe UI Emoji"/>
-            </mc:Fallback>
-          </mc:AlternateContent>
-        </w:rPr>
-        <mc:AlternateContent>
-          <mc:Choice Requires="w16se">
-            <w16se:symEx w16se:font="Segoe UI Emoji" w16se:char="2639"/>
-          </mc:Choice>
-          <mc:Fallback>
-            <w:t>☹</w:t>
-          </mc:Fallback>
-        </mc:AlternateContent>
+        <w:t>Faire pareil si on augmente le nbr de fonctionnalités du site</w:t>
       </w:r>
     </w:p>
     <w:p>
@@ -178,7 +318,10 @@
         </w:numPr>
       </w:pPr>
       <w:r>
-        <w:t>Vérifier que tout est bon fonctionnel sous Linux grâce aux ordis de l’école</w:t>
+        <w:t>Mettre mes codes css et js dans un fichier séparé</w:t>
+      </w:r>
+      <w:r>
+        <w:t xml:space="preserve"> + pareil organiser en dossier les types de templates et mettre les routes différentes dans </w:t>
       </w:r>
     </w:p>
     <w:p>
@@ -190,94 +333,7 @@
         </w:numPr>
       </w:pPr>
       <w:r>
-        <w:t>Réaliser des tests qui vérifient l’intégrité de mes données :</w:t>
-      </w:r>
-    </w:p>
-    <w:p>
-      <w:pPr>
-        <w:pStyle w:val="Paragraphedeliste"/>
-        <w:numPr>
-          <w:ilvl w:val="0"/>
-          <w:numId w:val="8"/>
-        </w:numPr>
-      </w:pPr>
-      <w:r>
-        <w:t>Vérifier que tous mes enregistrement génèrent une page et une api dédiée</w:t>
-      </w:r>
-      <w:r>
-        <w:t xml:space="preserve"> (problème jointure avec notamment la reco 1621)</w:t>
-      </w:r>
-    </w:p>
-    <w:p>
-      <w:pPr>
-        <w:pStyle w:val="Paragraphedeliste"/>
-        <w:numPr>
-          <w:ilvl w:val="0"/>
-          <w:numId w:val="8"/>
-        </w:numPr>
-      </w:pPr>
-      <w:r>
-        <w:t>Vérifier que les routes renvoient bien vers le bon id !</w:t>
-      </w:r>
-    </w:p>
-    <w:p>
-      <w:pPr>
-        <w:pStyle w:val="Paragraphedeliste"/>
-        <w:numPr>
-          <w:ilvl w:val="0"/>
-          <w:numId w:val="8"/>
-        </w:numPr>
-      </w:pPr>
-      <w:r>
-        <w:t>Vérifier que le rajout de données génère bien un id</w:t>
-      </w:r>
-    </w:p>
-    <w:p>
-      <w:pPr>
-        <w:pStyle w:val="Paragraphedeliste"/>
-        <w:numPr>
-          <w:ilvl w:val="0"/>
-          <w:numId w:val="8"/>
-        </w:numPr>
-      </w:pPr>
-      <w:r>
-        <w:t>Vérifier qu’il n’y a pas de « None » dans mes pages</w:t>
-      </w:r>
-    </w:p>
-    <w:p>
-      <w:pPr>
-        <w:pStyle w:val="Paragraphedeliste"/>
-        <w:numPr>
-          <w:ilvl w:val="0"/>
-          <w:numId w:val="8"/>
-        </w:numPr>
-      </w:pPr>
-      <w:r>
-        <w:t>Vérifier qu’il n’y a pas d’élément « dt » sans élément « dd » qui le suive</w:t>
-      </w:r>
-    </w:p>
-    <w:p>
-      <w:pPr>
-        <w:pStyle w:val="Paragraphedeliste"/>
-        <w:numPr>
-          <w:ilvl w:val="0"/>
-          <w:numId w:val="8"/>
-        </w:numPr>
-      </w:pPr>
-      <w:r>
-        <w:t>Vérifier d’autres broutilles comme la redevance 1873 qui ne s’affiche pas ou les pages det_pos 0 et det_red 0 qui ne devraient pas exister</w:t>
-      </w:r>
-    </w:p>
-    <w:p>
-      <w:pPr>
-        <w:pStyle w:val="Paragraphedeliste"/>
-        <w:numPr>
-          <w:ilvl w:val="0"/>
-          <w:numId w:val="8"/>
-        </w:numPr>
-      </w:pPr>
-      <w:r>
-        <w:t>Vérifier que mes modifications sont effectives</w:t>
+        <w:t>Réfléchir sur l’organisation d’un lien entre les pages (n+1, n-1) entre les reconnaissances, peut-être que les fonction has_next et has_prev peuvent aider à ça ?</w:t>
       </w:r>
     </w:p>
     <w:p>
@@ -289,16 +345,7 @@
         </w:numPr>
       </w:pPr>
       <w:r>
-        <w:t xml:space="preserve">Créer une page dédiée à la présentation du formulaire de recherche, du terrier </w:t>
-      </w:r>
-      <w:r>
-        <w:t xml:space="preserve">(photo de l’annexe de mon mémoire) </w:t>
-      </w:r>
-      <w:r>
-        <w:t>et des données dans lesquelles on pourra naviguer quand on pourra naviguer dans plusieurs données (au pire plusieurs formulaires non ?) -&gt; Réutiliser formulaire page accueil du prof</w:t>
-      </w:r>
-      <w:r>
-        <w:t xml:space="preserve"> (sinon le supprimer car inutile)</w:t>
+        <w:t>Supprimer les espaces vides des formulaires de recherche</w:t>
       </w:r>
     </w:p>
     <w:p>
@@ -310,7 +357,19 @@
         </w:numPr>
       </w:pPr>
       <w:r>
-        <w:t>Faire pareil si on augmente le nbr de fonctionnalités du site</w:t>
+        <w:t xml:space="preserve">Regarder si on peut cartographier les données </w:t>
+      </w:r>
+      <w:r>
+        <w:t xml:space="preserve">(leflet ?) </w:t>
+      </w:r>
+      <w:r>
+        <w:t>-&gt; Utiliser l’api dicotopo</w:t>
+      </w:r>
+      <w:r>
+        <w:t> ?</w:t>
+      </w:r>
+      <w:r>
+        <w:t xml:space="preserve"> Cf mail d’Ariane</w:t>
       </w:r>
     </w:p>
     <w:p>
@@ -322,10 +381,11 @@
         </w:numPr>
       </w:pPr>
       <w:r>
-        <w:t>Mettre mes codes css et js dans un fichier séparé</w:t>
-      </w:r>
-      <w:r>
-        <w:t xml:space="preserve"> + pareil organiser en dossier les types de templates et mettre les routes différentes dans </w:t>
+        <w:t xml:space="preserve">Peut-on intégrer charte éditée en TEI dans l’appli (permettrait visualisation des différentes transcriptions + relecture -&gt; Voir si on peut faire mieux avec les MUFI ? Traits au-dessus </w:t>
+      </w:r>
+      <w:r>
+        <w:lastRenderedPageBreak/>
+        <w:t>lettres) + Voir si on peut faire une visionneuse IIF -&gt; Utilisation dynamique xslt ? Recherche étendue aux personnes ratifiant la charte ?</w:t>
       </w:r>
     </w:p>
     <w:p>
@@ -337,67 +397,6 @@
         </w:numPr>
       </w:pPr>
       <w:r>
-        <w:t>Réfléchir sur l’organisation d’un lien entre les pages (n+1, n-1) entre les reconnaissances, peut-être que les fonction has_next et has_prev peuvent aider à ça ?</w:t>
-      </w:r>
-    </w:p>
-    <w:p>
-      <w:pPr>
-        <w:pStyle w:val="Paragraphedeliste"/>
-        <w:numPr>
-          <w:ilvl w:val="0"/>
-          <w:numId w:val="7"/>
-        </w:numPr>
-      </w:pPr>
-      <w:r>
-        <w:t>Supprimer les espaces vides des formulaires de recherche</w:t>
-      </w:r>
-    </w:p>
-    <w:p>
-      <w:pPr>
-        <w:pStyle w:val="Paragraphedeliste"/>
-        <w:numPr>
-          <w:ilvl w:val="0"/>
-          <w:numId w:val="7"/>
-        </w:numPr>
-      </w:pPr>
-      <w:r>
-        <w:t xml:space="preserve">Regarder si on peut cartographier les données </w:t>
-      </w:r>
-      <w:r>
-        <w:t xml:space="preserve">(leflet ?) </w:t>
-      </w:r>
-      <w:r>
-        <w:t>-&gt; Utiliser l’api dicotopo</w:t>
-      </w:r>
-      <w:r>
-        <w:t> ?</w:t>
-      </w:r>
-      <w:r>
-        <w:t xml:space="preserve"> Cf mail d’Ariane</w:t>
-      </w:r>
-    </w:p>
-    <w:p>
-      <w:pPr>
-        <w:pStyle w:val="Paragraphedeliste"/>
-        <w:numPr>
-          <w:ilvl w:val="0"/>
-          <w:numId w:val="7"/>
-        </w:numPr>
-      </w:pPr>
-      <w:r>
-        <w:t>Peut-on intégrer charte éditée en TEI dans l’appli (permettrait visualisation des différentes transcriptions + relecture -&gt; Voir si on peut faire mieux avec les MUFI ? Traits au-dessus lettres) + Voir si on peut faire une visionneuse IIF -&gt; Utilisation dynamique xslt ? Recherche étendue aux personnes ratifiant la charte ?</w:t>
-      </w:r>
-    </w:p>
-    <w:p>
-      <w:pPr>
-        <w:pStyle w:val="Paragraphedeliste"/>
-        <w:numPr>
-          <w:ilvl w:val="0"/>
-          <w:numId w:val="7"/>
-        </w:numPr>
-      </w:pPr>
-      <w:r>
-        <w:lastRenderedPageBreak/>
         <w:t>Valentin semble dire qu’il est possible de faire fonctionner mon appli depuis Github, ce serait grave stylé si j’y arrivais !</w:t>
       </w:r>
     </w:p>

</xml_diff>

<commit_message>
ajout du fichier requirements
</commit_message>
<xml_diff>
--- a/Devoir Python.docx
+++ b/Devoir Python.docx
@@ -41,29 +41,35 @@
     <w:p/>
     <w:p>
       <w:r>
-        <w:t>Penser à faire les tests de</w:t>
-      </w:r>
-      <w:r>
-        <w:t>puis une bd fermée, sinon ça plante</w:t>
-      </w:r>
-    </w:p>
-    <w:p>
-      <w:r>
-        <w:t>Mon 1</w:t>
-      </w:r>
-      <w:r>
-        <w:rPr>
-          <w:vertAlign w:val="superscript"/>
-        </w:rPr>
-        <w:t>er</w:t>
-      </w:r>
-      <w:r>
-        <w:t xml:space="preserve"> test fonctionnel -&gt; Faudra maintenant améliorer tout ça : les généraliser + vérifier qu’on parle bien de la même chose (pk None pour info_personnelles ?)</w:t>
+        <w:t>J’ai essayé un truc avec un élément page dans un élément Reconnaissance, mais ça me fait une autre erreur. Peut-être que ça peut marcher ?</w:t>
+      </w:r>
+      <w:r>
+        <w:t xml:space="preserve"> Non, ça ne marche pas. Même si je supprime tous mes éléments Répertoire en fait. </w:t>
+      </w:r>
+      <w:r>
+        <w:t>Mais pk ça marche pas même en supprimant les éléments issus de ma jointure ?!?</w:t>
+      </w:r>
+    </w:p>
+    <w:p>
+      <w:r>
+        <w:t>Tests sont là pour vérifier les éléments clés de mes données</w:t>
       </w:r>
     </w:p>
     <w:p>
       <w:r>
         <w:t>Penser à nettoyer un peu mon code de mes notes devenues inutiles</w:t>
+      </w:r>
+    </w:p>
+    <w:p>
+      <w:pPr>
+        <w:pStyle w:val="Paragraphedeliste"/>
+        <w:numPr>
+          <w:ilvl w:val="0"/>
+          <w:numId w:val="7"/>
+        </w:numPr>
+      </w:pPr>
+      <w:r>
+        <w:t>Modifier le readme en fonction de fichier requirements.txt</w:t>
       </w:r>
     </w:p>
     <w:p>
@@ -198,10 +204,7 @@
         </w:numPr>
       </w:pPr>
       <w:r>
-        <w:t>Vérifier que tous mes enregistrement génèrent une page et une api dédiée</w:t>
-      </w:r>
-      <w:r>
-        <w:t xml:space="preserve"> (problème jointure avec notamment la reco 1621)</w:t>
+        <w:t>Vérifier que les routes renvoient bien vers le bon id !</w:t>
       </w:r>
     </w:p>
     <w:p>
@@ -213,7 +216,7 @@
         </w:numPr>
       </w:pPr>
       <w:r>
-        <w:t>Vérifier que les routes renvoient bien vers le bon id !</w:t>
+        <w:t>Vérifier que le rajout de données génère bien un id</w:t>
       </w:r>
     </w:p>
     <w:p>
@@ -225,7 +228,7 @@
         </w:numPr>
       </w:pPr>
       <w:r>
-        <w:t>Vérifier que le rajout de données génère bien un id</w:t>
+        <w:t>Vérifier qu’il n’y a pas de « None » dans mes pages</w:t>
       </w:r>
     </w:p>
     <w:p>
@@ -237,7 +240,7 @@
         </w:numPr>
       </w:pPr>
       <w:r>
-        <w:t>Vérifier qu’il n’y a pas de « None » dans mes pages</w:t>
+        <w:t>Vérifier qu’il n’y a pas d’élément « dt » sans élément « dd » qui le suive</w:t>
       </w:r>
     </w:p>
     <w:p>
@@ -249,7 +252,7 @@
         </w:numPr>
       </w:pPr>
       <w:r>
-        <w:t>Vérifier qu’il n’y a pas d’élément « dt » sans élément « dd » qui le suive</w:t>
+        <w:t>Vérifier d’autres broutilles comme la redevance 1873 qui ne s’affiche pas ou les pages det_pos 0 et det_red 0 qui ne devraient pas exister</w:t>
       </w:r>
     </w:p>
     <w:p>
@@ -261,18 +264,6 @@
         </w:numPr>
       </w:pPr>
       <w:r>
-        <w:t>Vérifier d’autres broutilles comme la redevance 1873 qui ne s’affiche pas ou les pages det_pos 0 et det_red 0 qui ne devraient pas exister</w:t>
-      </w:r>
-    </w:p>
-    <w:p>
-      <w:pPr>
-        <w:pStyle w:val="Paragraphedeliste"/>
-        <w:numPr>
-          <w:ilvl w:val="0"/>
-          <w:numId w:val="8"/>
-        </w:numPr>
-      </w:pPr>
-      <w:r>
         <w:t>Vérifier que mes modifications sont effectives</w:t>
       </w:r>
     </w:p>
@@ -285,6 +276,18 @@
         </w:numPr>
       </w:pPr>
       <w:r>
+        <w:t>Indiquer les configurations requises dans un dossier requirement.txt (comme cela se fait pour les autres applis)</w:t>
+      </w:r>
+    </w:p>
+    <w:p>
+      <w:pPr>
+        <w:pStyle w:val="Paragraphedeliste"/>
+        <w:numPr>
+          <w:ilvl w:val="0"/>
+          <w:numId w:val="7"/>
+        </w:numPr>
+      </w:pPr>
+      <w:r>
         <w:t xml:space="preserve">Créer une page dédiée à la présentation du formulaire de recherche, du terrier </w:t>
       </w:r>
       <w:r>
@@ -381,11 +384,8 @@
         </w:numPr>
       </w:pPr>
       <w:r>
-        <w:t xml:space="preserve">Peut-on intégrer charte éditée en TEI dans l’appli (permettrait visualisation des différentes transcriptions + relecture -&gt; Voir si on peut faire mieux avec les MUFI ? Traits au-dessus </w:t>
-      </w:r>
-      <w:r>
         <w:lastRenderedPageBreak/>
-        <w:t>lettres) + Voir si on peut faire une visionneuse IIF -&gt; Utilisation dynamique xslt ? Recherche étendue aux personnes ratifiant la charte ?</w:t>
+        <w:t>Peut-on intégrer charte éditée en TEI dans l’appli (permettrait visualisation des différentes transcriptions + relecture -&gt; Voir si on peut faire mieux avec les MUFI ? Traits au-dessus lettres) + Voir si on peut faire une visionneuse IIF -&gt; Utilisation dynamique xslt ? Recherche étendue aux personnes ratifiant la charte ?</w:t>
       </w:r>
     </w:p>
     <w:p>

</xml_diff>

<commit_message>
Integration charte de Devesset
</commit_message>
<xml_diff>
--- a/Devoir Python.docx
+++ b/Devoir Python.docx
@@ -61,6 +61,48 @@
       </w:r>
     </w:p>
     <w:p>
+      <w:r>
+        <w:t>Bon je viens d’intégrer ma charte dans le site, reste à faire ça proprement maintenant !</w:t>
+      </w:r>
+    </w:p>
+    <w:p>
+      <w:pPr>
+        <w:pStyle w:val="Paragraphedeliste"/>
+        <w:numPr>
+          <w:ilvl w:val="0"/>
+          <w:numId w:val="9"/>
+        </w:numPr>
+      </w:pPr>
+      <w:r>
+        <w:t>Penser à intégrer le schéma rng dans le xml de la charte intégrée à l’appli !!</w:t>
+      </w:r>
+    </w:p>
+    <w:p>
+      <w:pPr>
+        <w:pStyle w:val="Paragraphedeliste"/>
+        <w:numPr>
+          <w:ilvl w:val="0"/>
+          <w:numId w:val="9"/>
+        </w:numPr>
+      </w:pPr>
+      <w:r>
+        <w:t>Mettre un lien vers la charte en page d’accueil (voir en fonction du nombre de fonctionnalités rajoutées) + Voir comment on rend le XSLT (site navigable en soi ou devant utiliser l’appli ?)</w:t>
+      </w:r>
+    </w:p>
+    <w:p>
+      <w:pPr>
+        <w:pStyle w:val="Paragraphedeliste"/>
+        <w:numPr>
+          <w:ilvl w:val="0"/>
+          <w:numId w:val="9"/>
+        </w:numPr>
+      </w:pPr>
+      <w:r>
+        <w:t>Prochaine étape -&gt; Lire l’exemple du prof sur woosh / lxml + comprendre ce qu’est browse pour permettre de meilleures recherches + intégration des données incluses dans le xml</w:t>
+      </w:r>
+    </w:p>
+    <w:p/>
+    <w:p>
       <w:pPr>
         <w:pStyle w:val="Paragraphedeliste"/>
         <w:numPr>
@@ -70,6 +112,9 @@
       </w:pPr>
       <w:r>
         <w:t>Modifier le readme en fonction de fichier requirements.txt</w:t>
+      </w:r>
+      <w:r>
+        <w:t xml:space="preserve"> + éditer correctement le fichier en Markdown !</w:t>
       </w:r>
     </w:p>
     <w:p>
@@ -288,6 +333,7 @@
         </w:numPr>
       </w:pPr>
       <w:r>
+        <w:lastRenderedPageBreak/>
         <w:t xml:space="preserve">Créer une page dédiée à la présentation du formulaire de recherche, du terrier </w:t>
       </w:r>
       <w:r>
@@ -384,7 +430,6 @@
         </w:numPr>
       </w:pPr>
       <w:r>
-        <w:lastRenderedPageBreak/>
         <w:t>Peut-on intégrer charte éditée en TEI dans l’appli (permettrait visualisation des différentes transcriptions + relecture -&gt; Voir si on peut faire mieux avec les MUFI ? Traits au-dessus lettres) + Voir si on peut faire une visionneuse IIF -&gt; Utilisation dynamique xslt ? Recherche étendue aux personnes ratifiant la charte ?</w:t>
       </w:r>
     </w:p>
@@ -729,6 +774,118 @@
     </w:lvl>
   </w:abstractNum>
   <w:abstractNum w:abstractNumId="3" w15:restartNumberingAfterBreak="0">
+    <w:nsid w:val="30973B4F"/>
+    <w:multiLevelType w:val="hybridMultilevel"/>
+    <w:tmpl w:val="2690CB20"/>
+    <w:lvl w:ilvl="0" w:tplc="D086434C">
+      <w:numFmt w:val="bullet"/>
+      <w:lvlText w:val=""/>
+      <w:lvlJc w:val="left"/>
+      <w:pPr>
+        <w:ind w:left="720" w:hanging="360"/>
+      </w:pPr>
+      <w:rPr>
+        <w:rFonts w:ascii="Wingdings" w:eastAsiaTheme="minorHAnsi" w:hAnsi="Wingdings" w:cstheme="minorBidi" w:hint="default"/>
+      </w:rPr>
+    </w:lvl>
+    <w:lvl w:ilvl="1" w:tplc="040C0003" w:tentative="1">
+      <w:start w:val="1"/>
+      <w:numFmt w:val="bullet"/>
+      <w:lvlText w:val="o"/>
+      <w:lvlJc w:val="left"/>
+      <w:pPr>
+        <w:ind w:left="1440" w:hanging="360"/>
+      </w:pPr>
+      <w:rPr>
+        <w:rFonts w:ascii="Courier New" w:hAnsi="Courier New" w:cs="Courier New" w:hint="default"/>
+      </w:rPr>
+    </w:lvl>
+    <w:lvl w:ilvl="2" w:tplc="040C0005" w:tentative="1">
+      <w:start w:val="1"/>
+      <w:numFmt w:val="bullet"/>
+      <w:lvlText w:val=""/>
+      <w:lvlJc w:val="left"/>
+      <w:pPr>
+        <w:ind w:left="2160" w:hanging="360"/>
+      </w:pPr>
+      <w:rPr>
+        <w:rFonts w:ascii="Wingdings" w:hAnsi="Wingdings" w:hint="default"/>
+      </w:rPr>
+    </w:lvl>
+    <w:lvl w:ilvl="3" w:tplc="040C0001" w:tentative="1">
+      <w:start w:val="1"/>
+      <w:numFmt w:val="bullet"/>
+      <w:lvlText w:val=""/>
+      <w:lvlJc w:val="left"/>
+      <w:pPr>
+        <w:ind w:left="2880" w:hanging="360"/>
+      </w:pPr>
+      <w:rPr>
+        <w:rFonts w:ascii="Symbol" w:hAnsi="Symbol" w:hint="default"/>
+      </w:rPr>
+    </w:lvl>
+    <w:lvl w:ilvl="4" w:tplc="040C0003" w:tentative="1">
+      <w:start w:val="1"/>
+      <w:numFmt w:val="bullet"/>
+      <w:lvlText w:val="o"/>
+      <w:lvlJc w:val="left"/>
+      <w:pPr>
+        <w:ind w:left="3600" w:hanging="360"/>
+      </w:pPr>
+      <w:rPr>
+        <w:rFonts w:ascii="Courier New" w:hAnsi="Courier New" w:cs="Courier New" w:hint="default"/>
+      </w:rPr>
+    </w:lvl>
+    <w:lvl w:ilvl="5" w:tplc="040C0005" w:tentative="1">
+      <w:start w:val="1"/>
+      <w:numFmt w:val="bullet"/>
+      <w:lvlText w:val=""/>
+      <w:lvlJc w:val="left"/>
+      <w:pPr>
+        <w:ind w:left="4320" w:hanging="360"/>
+      </w:pPr>
+      <w:rPr>
+        <w:rFonts w:ascii="Wingdings" w:hAnsi="Wingdings" w:hint="default"/>
+      </w:rPr>
+    </w:lvl>
+    <w:lvl w:ilvl="6" w:tplc="040C0001" w:tentative="1">
+      <w:start w:val="1"/>
+      <w:numFmt w:val="bullet"/>
+      <w:lvlText w:val=""/>
+      <w:lvlJc w:val="left"/>
+      <w:pPr>
+        <w:ind w:left="5040" w:hanging="360"/>
+      </w:pPr>
+      <w:rPr>
+        <w:rFonts w:ascii="Symbol" w:hAnsi="Symbol" w:hint="default"/>
+      </w:rPr>
+    </w:lvl>
+    <w:lvl w:ilvl="7" w:tplc="040C0003" w:tentative="1">
+      <w:start w:val="1"/>
+      <w:numFmt w:val="bullet"/>
+      <w:lvlText w:val="o"/>
+      <w:lvlJc w:val="left"/>
+      <w:pPr>
+        <w:ind w:left="5760" w:hanging="360"/>
+      </w:pPr>
+      <w:rPr>
+        <w:rFonts w:ascii="Courier New" w:hAnsi="Courier New" w:cs="Courier New" w:hint="default"/>
+      </w:rPr>
+    </w:lvl>
+    <w:lvl w:ilvl="8" w:tplc="040C0005" w:tentative="1">
+      <w:start w:val="1"/>
+      <w:numFmt w:val="bullet"/>
+      <w:lvlText w:val=""/>
+      <w:lvlJc w:val="left"/>
+      <w:pPr>
+        <w:ind w:left="6480" w:hanging="360"/>
+      </w:pPr>
+      <w:rPr>
+        <w:rFonts w:ascii="Wingdings" w:hAnsi="Wingdings" w:hint="default"/>
+      </w:rPr>
+    </w:lvl>
+  </w:abstractNum>
+  <w:abstractNum w:abstractNumId="4" w15:restartNumberingAfterBreak="0">
     <w:nsid w:val="3BEB67D6"/>
     <w:multiLevelType w:val="hybridMultilevel"/>
     <w:tmpl w:val="B902104C"/>
@@ -817,7 +974,7 @@
       </w:pPr>
     </w:lvl>
   </w:abstractNum>
-  <w:abstractNum w:abstractNumId="4" w15:restartNumberingAfterBreak="0">
+  <w:abstractNum w:abstractNumId="5" w15:restartNumberingAfterBreak="0">
     <w:nsid w:val="42770E09"/>
     <w:multiLevelType w:val="hybridMultilevel"/>
     <w:tmpl w:val="485C468E"/>
@@ -929,7 +1086,7 @@
       </w:rPr>
     </w:lvl>
   </w:abstractNum>
-  <w:abstractNum w:abstractNumId="5" w15:restartNumberingAfterBreak="0">
+  <w:abstractNum w:abstractNumId="6" w15:restartNumberingAfterBreak="0">
     <w:nsid w:val="54B31E3D"/>
     <w:multiLevelType w:val="hybridMultilevel"/>
     <w:tmpl w:val="CAC225E8"/>
@@ -1041,7 +1198,7 @@
       </w:rPr>
     </w:lvl>
   </w:abstractNum>
-  <w:abstractNum w:abstractNumId="6" w15:restartNumberingAfterBreak="0">
+  <w:abstractNum w:abstractNumId="7" w15:restartNumberingAfterBreak="0">
     <w:nsid w:val="64F90082"/>
     <w:multiLevelType w:val="hybridMultilevel"/>
     <w:tmpl w:val="BA0E24FC"/>
@@ -1154,7 +1311,7 @@
       </w:rPr>
     </w:lvl>
   </w:abstractNum>
-  <w:abstractNum w:abstractNumId="7" w15:restartNumberingAfterBreak="0">
+  <w:abstractNum w:abstractNumId="8" w15:restartNumberingAfterBreak="0">
     <w:nsid w:val="78FD4726"/>
     <w:multiLevelType w:val="hybridMultilevel"/>
     <w:tmpl w:val="18887296"/>
@@ -1267,19 +1424,19 @@
     </w:lvl>
   </w:abstractNum>
   <w:num w:numId="1">
-    <w:abstractNumId w:val="5"/>
+    <w:abstractNumId w:val="6"/>
   </w:num>
   <w:num w:numId="2">
     <w:abstractNumId w:val="1"/>
   </w:num>
   <w:num w:numId="3">
-    <w:abstractNumId w:val="4"/>
+    <w:abstractNumId w:val="5"/>
   </w:num>
   <w:num w:numId="4">
-    <w:abstractNumId w:val="7"/>
+    <w:abstractNumId w:val="8"/>
   </w:num>
   <w:num w:numId="5">
-    <w:abstractNumId w:val="3"/>
+    <w:abstractNumId w:val="4"/>
   </w:num>
   <w:num w:numId="6">
     <w:abstractNumId w:val="2"/>
@@ -1288,7 +1445,10 @@
     <w:abstractNumId w:val="0"/>
   </w:num>
   <w:num w:numId="8">
-    <w:abstractNumId w:val="6"/>
+    <w:abstractNumId w:val="7"/>
+  </w:num>
+  <w:num w:numId="9">
+    <w:abstractNumId w:val="3"/>
   </w:num>
 </w:numbering>
 </file>

</xml_diff>

<commit_message>
inclusion de ma charte dans l'appli
</commit_message>
<xml_diff>
--- a/Devoir Python.docx
+++ b/Devoir Python.docx
@@ -41,6 +41,9 @@
     <w:p/>
     <w:p>
       <w:r>
+        <w:t xml:space="preserve">Tests : </w:t>
+      </w:r>
+      <w:r>
         <w:t>J’ai essayé un truc avec un élément page dans un élément Reconnaissance, mais ça me fait une autre erreur. Peut-être que ça peut marcher ?</w:t>
       </w:r>
       <w:r>
@@ -52,17 +55,10 @@
     </w:p>
     <w:p>
       <w:r>
-        <w:t>Tests sont là pour vérifier les éléments clés de mes données</w:t>
-      </w:r>
-    </w:p>
-    <w:p>
-      <w:r>
         <w:t>Penser à nettoyer un peu mon code de mes notes devenues inutiles</w:t>
       </w:r>
-    </w:p>
-    <w:p>
-      <w:r>
-        <w:t>Bon je viens d’intégrer ma charte dans le site, reste à faire ça proprement maintenant !</w:t>
+      <w:r>
+        <w:t> !</w:t>
       </w:r>
     </w:p>
     <w:p>
@@ -86,7 +82,13 @@
         </w:numPr>
       </w:pPr>
       <w:r>
-        <w:t>Mettre un lien vers la charte en page d’accueil (voir en fonction du nombre de fonctionnalités rajoutées) + Voir comment on rend le XSLT (site navigable en soi ou devant utiliser l’appli ?)</w:t>
+        <w:t>Voir comment on rend le XSLT (site navigable en soi ou devant utiliser l’appli ?)</w:t>
+      </w:r>
+      <w:r>
+        <w:t xml:space="preserve"> + Penser à la visualisation des images -&gt; Idées de valentin de récupérer via balise image + url construit via les id correspondants, peut-être creuser un peu ça (ou via iiif, mais sans doute plus complexe !)</w:t>
+      </w:r>
+      <w:r>
+        <w:t xml:space="preserve"> -&gt; Cf devoir de Segolene</w:t>
       </w:r>
     </w:p>
     <w:p>
@@ -98,10 +100,21 @@
         </w:numPr>
       </w:pPr>
       <w:r>
-        <w:t>Prochaine étape -&gt; Lire l’exemple du prof sur woosh / lxml + comprendre ce qu’est browse pour permettre de meilleures recherches + intégration des données incluses dans le xml</w:t>
-      </w:r>
-    </w:p>
-    <w:p/>
+        <w:t>Intégrer les données xml de ma charte pour permettre aussi de faire quelques recherches dessus, ça peut s’évaluer -&gt; J’ai un peu bidouillé le truc, pour le moment en vain</w:t>
+      </w:r>
+    </w:p>
+    <w:p>
+      <w:pPr>
+        <w:pStyle w:val="Paragraphedeliste"/>
+        <w:numPr>
+          <w:ilvl w:val="0"/>
+          <w:numId w:val="9"/>
+        </w:numPr>
+      </w:pPr>
+      <w:r>
+        <w:t>J’ai un problème avec mon name/331 -&gt; J’aurai voulu que le lieu d’habitation en soit pas « None »</w:t>
+      </w:r>
+    </w:p>
     <w:p>
       <w:pPr>
         <w:pStyle w:val="Paragraphedeliste"/>
@@ -116,6 +129,18 @@
       <w:r>
         <w:t xml:space="preserve"> + éditer correctement le fichier en Markdown !</w:t>
       </w:r>
+      <w:r>
+        <w:t xml:space="preserve"> + Indiquer que le site est moche s’il n’est pas en pleine page</w:t>
+      </w:r>
+      <w:r>
+        <w:t xml:space="preserve"> + Parler de mes problèmes avec whoosh (genre données rendent difficile navigation vers plusieurs pages + Problème de jsonification des résultats</w:t>
+      </w:r>
+      <w:r>
+        <w:t xml:space="preserve"> ne</w:t>
+      </w:r>
+      <w:r>
+        <w:t xml:space="preserve"> permettent pas utilisation dans sa version api)</w:t>
+      </w:r>
     </w:p>
     <w:p>
       <w:pPr>
@@ -145,42 +170,6 @@
       </w:r>
       <w:r>
         <w:t xml:space="preserve"> + Bouton pour supprimer les données (faire attention avec ça quand même hein…)</w:t>
-      </w:r>
-    </w:p>
-    <w:p>
-      <w:pPr>
-        <w:pStyle w:val="Paragraphedeliste"/>
-        <w:numPr>
-          <w:ilvl w:val="0"/>
-          <w:numId w:val="7"/>
-        </w:numPr>
-      </w:pPr>
-      <w:r>
-        <w:t>Comprendre ce qu’est la recherche plein texte (</w:t>
-      </w:r>
-      <w:r>
-        <w:t xml:space="preserve">route </w:t>
-      </w:r>
-      <w:r>
-        <w:t>browse)</w:t>
-      </w:r>
-      <w:r>
-        <w:t xml:space="preserve"> + Son équivalent pour les API</w:t>
-      </w:r>
-    </w:p>
-    <w:p>
-      <w:pPr>
-        <w:pStyle w:val="Paragraphedeliste"/>
-        <w:numPr>
-          <w:ilvl w:val="0"/>
-          <w:numId w:val="7"/>
-        </w:numPr>
-      </w:pPr>
-      <w:r>
-        <w:t>Recherche sur plusieurs pages via woosh</w:t>
-      </w:r>
-      <w:r>
-        <w:t xml:space="preserve"> Ou formulaire multiple via javascript pour choisir l’élément affiché avec un affichage par défaut (ou même en python d’ailleurs ?)</w:t>
       </w:r>
     </w:p>
     <w:p>
@@ -321,7 +310,13 @@
         </w:numPr>
       </w:pPr>
       <w:r>
-        <w:t>Indiquer les configurations requises dans un dossier requirement.txt (comme cela se fait pour les autres applis)</w:t>
+        <w:t xml:space="preserve">Créer une page dédiée à la présentation du formulaire de recherche, du terrier </w:t>
+      </w:r>
+      <w:r>
+        <w:t>(photo de l’annexe de mon mémoire)</w:t>
+      </w:r>
+      <w:r>
+        <w:t xml:space="preserve"> + Présenter fonctionnalités site et penser à mettre un lien vers chacune d’entre elles</w:t>
       </w:r>
     </w:p>
     <w:p>
@@ -333,17 +328,7 @@
         </w:numPr>
       </w:pPr>
       <w:r>
-        <w:lastRenderedPageBreak/>
-        <w:t xml:space="preserve">Créer une page dédiée à la présentation du formulaire de recherche, du terrier </w:t>
-      </w:r>
-      <w:r>
-        <w:t xml:space="preserve">(photo de l’annexe de mon mémoire) </w:t>
-      </w:r>
-      <w:r>
-        <w:t>et des données dans lesquelles on pourra naviguer quand on pourra naviguer dans plusieurs données (au pire plusieurs formulaires non ?) -&gt; Réutiliser formulaire page accueil du prof</w:t>
-      </w:r>
-      <w:r>
-        <w:t xml:space="preserve"> (sinon le supprimer car inutile)</w:t>
+        <w:t>Réfléchir sur l’organisation d’un lien entre les pages (n+1, n-1) entre les reconnaissances, peut-être que les fonction has_next et has_prev peuvent aider à ça ?</w:t>
       </w:r>
     </w:p>
     <w:p>
@@ -355,57 +340,7 @@
         </w:numPr>
       </w:pPr>
       <w:r>
-        <w:t>Faire pareil si on augmente le nbr de fonctionnalités du site</w:t>
-      </w:r>
-    </w:p>
-    <w:p>
-      <w:pPr>
-        <w:pStyle w:val="Paragraphedeliste"/>
-        <w:numPr>
-          <w:ilvl w:val="0"/>
-          <w:numId w:val="7"/>
-        </w:numPr>
-      </w:pPr>
-      <w:r>
-        <w:t>Mettre mes codes css et js dans un fichier séparé</w:t>
-      </w:r>
-      <w:r>
-        <w:t xml:space="preserve"> + pareil organiser en dossier les types de templates et mettre les routes différentes dans </w:t>
-      </w:r>
-    </w:p>
-    <w:p>
-      <w:pPr>
-        <w:pStyle w:val="Paragraphedeliste"/>
-        <w:numPr>
-          <w:ilvl w:val="0"/>
-          <w:numId w:val="7"/>
-        </w:numPr>
-      </w:pPr>
-      <w:r>
-        <w:t>Réfléchir sur l’organisation d’un lien entre les pages (n+1, n-1) entre les reconnaissances, peut-être que les fonction has_next et has_prev peuvent aider à ça ?</w:t>
-      </w:r>
-    </w:p>
-    <w:p>
-      <w:pPr>
-        <w:pStyle w:val="Paragraphedeliste"/>
-        <w:numPr>
-          <w:ilvl w:val="0"/>
-          <w:numId w:val="7"/>
-        </w:numPr>
-      </w:pPr>
-      <w:r>
-        <w:t>Supprimer les espaces vides des formulaires de recherche</w:t>
-      </w:r>
-    </w:p>
-    <w:p>
-      <w:pPr>
-        <w:pStyle w:val="Paragraphedeliste"/>
-        <w:numPr>
-          <w:ilvl w:val="0"/>
-          <w:numId w:val="7"/>
-        </w:numPr>
-      </w:pPr>
-      <w:r>
+        <w:lastRenderedPageBreak/>
         <w:t xml:space="preserve">Regarder si on peut cartographier les données </w:t>
       </w:r>
       <w:r>

</xml_diff>

<commit_message>
Formulaires d'ajout / suppression finalisés
</commit_message>
<xml_diff>
--- a/Devoir Python.docx
+++ b/Devoir Python.docx
@@ -4,15 +4,7 @@
   <w:body>
     <w:p>
       <w:r>
-        <w:t xml:space="preserve">Comment travailler dans </w:t>
-      </w:r>
-      <w:proofErr w:type="spellStart"/>
-      <w:r>
-        <w:t>Pycharm</w:t>
-      </w:r>
-      <w:proofErr w:type="spellEnd"/>
-      <w:r>
-        <w:t xml:space="preserve"> avec un environnement virtuel </w:t>
+        <w:t>Comment travailler dans Pycharm avec un environnement virtuel </w:t>
       </w:r>
       <w:r>
         <w:t xml:space="preserve">sur Windows </w:t>
@@ -32,39 +24,13 @@
         <w:t>~</w:t>
       </w:r>
       <w:r>
-        <w:t>\Desktop\Master TNAH\Python\</w:t>
-      </w:r>
-      <w:proofErr w:type="spellStart"/>
-      <w:r>
-        <w:t>Devoir_Python</w:t>
-      </w:r>
-      <w:proofErr w:type="spellEnd"/>
-      <w:r>
-        <w:t>\</w:t>
-      </w:r>
-      <w:proofErr w:type="spellStart"/>
-      <w:r>
-        <w:t>Homines_Devesseti</w:t>
-      </w:r>
-      <w:proofErr w:type="spellEnd"/>
-      <w:r>
-        <w:t>\'</w:t>
-      </w:r>
-    </w:p>
-    <w:p>
-      <w:proofErr w:type="spellStart"/>
-      <w:r>
-        <w:t>env</w:t>
-      </w:r>
-      <w:proofErr w:type="spellEnd"/>
-      <w:r>
-        <w:t>/Scripts/</w:t>
-      </w:r>
-      <w:proofErr w:type="spellStart"/>
-      <w:r>
-        <w:t>activate</w:t>
-      </w:r>
-      <w:proofErr w:type="spellEnd"/>
+        <w:t>\Desktop\Master TNAH\Python\Devoir_Python\Homines_Devesseti\'</w:t>
+      </w:r>
+    </w:p>
+    <w:p>
+      <w:r>
+        <w:t>env/Scripts/activate</w:t>
+      </w:r>
     </w:p>
     <w:p/>
     <w:p>
@@ -116,15 +82,10 @@
         </w:numPr>
       </w:pPr>
       <w:r>
-        <w:t xml:space="preserve">J’ai un problème avec mon </w:t>
-      </w:r>
-      <w:proofErr w:type="spellStart"/>
-      <w:r>
-        <w:t>name</w:t>
-      </w:r>
-      <w:proofErr w:type="spellEnd"/>
-      <w:r>
-        <w:t>/331 -&gt; J’aurai voulu que le lieu d’habitation en soit pas « None »</w:t>
+        <w:t>J’ai un problème avec mon name/331 -&gt; J’aurai voulu que le lieu d’habitation en soit pas « None »</w:t>
+      </w:r>
+      <w:r>
+        <w:t xml:space="preserve"> + J’arrive pas à rajouter à ma reco supp si j’en rajoute</w:t>
       </w:r>
     </w:p>
     <w:p>
@@ -136,15 +97,7 @@
         </w:numPr>
       </w:pPr>
       <w:r>
-        <w:t xml:space="preserve">J’ai un peu commencé à toucher </w:t>
-      </w:r>
-      <w:proofErr w:type="spellStart"/>
-      <w:r>
-        <w:t>lxml</w:t>
-      </w:r>
-      <w:proofErr w:type="spellEnd"/>
-      <w:r>
-        <w:t>, il me reste encore à voir comment gérer les espaces et recoller mots éparpillés entre plusieurs balises</w:t>
+        <w:t>J’ai un peu commencé à toucher lxml, il me reste encore à voir comment gérer les espaces et recoller mots éparpillés entre plusieurs balises</w:t>
       </w:r>
     </w:p>
     <w:p>
@@ -156,7 +109,7 @@
         </w:numPr>
       </w:pPr>
       <w:r>
-        <w:t>J’ai fait des formulaires d’ajout, il ne reste qu’à les mettre en page, faire une route de suppression (les tester sur ma Personne sup, et + si affinités) -&gt; Peut-être y ajouter les données de la table sup de mon terrier ?</w:t>
+        <w:t>Utiliser les formulaires d’ajout pour intégrer les données supplémentaires de mon terrier dans l’appli ?</w:t>
       </w:r>
     </w:p>
     <w:p>
@@ -168,48 +121,16 @@
         </w:numPr>
       </w:pPr>
       <w:r>
-        <w:t xml:space="preserve">Modifier le </w:t>
-      </w:r>
-      <w:proofErr w:type="spellStart"/>
-      <w:r>
-        <w:t>readme</w:t>
-      </w:r>
-      <w:proofErr w:type="spellEnd"/>
-      <w:r>
-        <w:t xml:space="preserve"> en fonction de fichier requirements.txt</w:t>
-      </w:r>
-      <w:r>
-        <w:t xml:space="preserve"> + éditer correctement le fichier en </w:t>
-      </w:r>
-      <w:proofErr w:type="spellStart"/>
-      <w:r>
-        <w:t>Markdown</w:t>
-      </w:r>
-      <w:proofErr w:type="spellEnd"/>
-      <w:r>
-        <w:t> !</w:t>
+        <w:t>Modifier le readme en fonction de fichier requirements.txt</w:t>
+      </w:r>
+      <w:r>
+        <w:t xml:space="preserve"> + éditer correctement le fichier en Markdown !</w:t>
       </w:r>
       <w:r>
         <w:t xml:space="preserve"> + Indiquer que le site est moche s’il n’est pas en pleine page</w:t>
       </w:r>
       <w:r>
-        <w:t xml:space="preserve"> + Parler de mes problèmes avec </w:t>
-      </w:r>
-      <w:proofErr w:type="spellStart"/>
-      <w:r>
-        <w:t>whoosh</w:t>
-      </w:r>
-      <w:proofErr w:type="spellEnd"/>
-      <w:r>
-        <w:t xml:space="preserve"> (genre données rendent difficile navigation vers plusieurs pages + Problème de </w:t>
-      </w:r>
-      <w:proofErr w:type="spellStart"/>
-      <w:r>
-        <w:t>jsonification</w:t>
-      </w:r>
-      <w:proofErr w:type="spellEnd"/>
-      <w:r>
-        <w:t xml:space="preserve"> des résultats</w:t>
+        <w:t xml:space="preserve"> + Parler de mes problèmes avec whoosh (genre données rendent difficile navigation vers plusieurs pages + Problème de jsonification des résultats</w:t>
       </w:r>
       <w:r>
         <w:t xml:space="preserve"> ne</w:t>
@@ -350,15 +271,7 @@
         </w:numPr>
       </w:pPr>
       <w:r>
-        <w:t>Vérifier qu’il n’y a pas d’élément « </w:t>
-      </w:r>
-      <w:proofErr w:type="spellStart"/>
-      <w:r>
-        <w:t>dt</w:t>
-      </w:r>
-      <w:proofErr w:type="spellEnd"/>
-      <w:r>
-        <w:t> » sans élément « dd » qui le suive</w:t>
+        <w:t>Vérifier qu’il n’y a pas d’élément « dt » sans élément « dd » qui le suive</w:t>
       </w:r>
     </w:p>
     <w:p>
@@ -370,23 +283,7 @@
         </w:numPr>
       </w:pPr>
       <w:r>
-        <w:t xml:space="preserve">Vérifier d’autres broutilles comme la redevance 1873 qui ne s’affiche pas ou les pages </w:t>
-      </w:r>
-      <w:proofErr w:type="spellStart"/>
-      <w:r>
-        <w:t>det_pos</w:t>
-      </w:r>
-      <w:proofErr w:type="spellEnd"/>
-      <w:r>
-        <w:t xml:space="preserve"> 0 et </w:t>
-      </w:r>
-      <w:proofErr w:type="spellStart"/>
-      <w:r>
-        <w:t>det_red</w:t>
-      </w:r>
-      <w:proofErr w:type="spellEnd"/>
-      <w:r>
-        <w:t xml:space="preserve"> 0 qui ne devraient pas exister</w:t>
+        <w:t>Vérifier d’autres broutilles comme la redevance 1873 qui ne s’affiche pas ou les pages det_pos 0 et det_red 0 qui ne devraient pas exister</w:t>
       </w:r>
     </w:p>
     <w:p>
@@ -428,23 +325,7 @@
         </w:numPr>
       </w:pPr>
       <w:r>
-        <w:t xml:space="preserve">Réfléchir sur l’organisation d’un lien entre les pages (n+1, n-1) entre les reconnaissances, peut-être que les fonction </w:t>
-      </w:r>
-      <w:proofErr w:type="spellStart"/>
-      <w:r>
-        <w:t>has_next</w:t>
-      </w:r>
-      <w:proofErr w:type="spellEnd"/>
-      <w:r>
-        <w:t xml:space="preserve"> et </w:t>
-      </w:r>
-      <w:proofErr w:type="spellStart"/>
-      <w:r>
-        <w:t>has_prev</w:t>
-      </w:r>
-      <w:proofErr w:type="spellEnd"/>
-      <w:r>
-        <w:t xml:space="preserve"> peuvent aider à ça ?</w:t>
+        <w:t>Réfléchir sur l’organisation d’un lien entre les pages (n+1, n-1) entre les reconnaissances, peut-être que les fonction has_next et has_prev peuvent aider à ça ?</w:t>
       </w:r>
     </w:p>
     <w:p>
@@ -456,28 +337,14 @@
         </w:numPr>
       </w:pPr>
       <w:r>
-        <w:lastRenderedPageBreak/>
         <w:t xml:space="preserve">Regarder si on peut cartographier les données </w:t>
       </w:r>
       <w:r>
-        <w:t>(</w:t>
-      </w:r>
-      <w:proofErr w:type="spellStart"/>
-      <w:r>
-        <w:t>leflet</w:t>
-      </w:r>
-      <w:proofErr w:type="spellEnd"/>
-      <w:r>
-        <w:t xml:space="preserve"> ?) </w:t>
-      </w:r>
-      <w:r>
-        <w:t xml:space="preserve">-&gt; Utiliser l’api </w:t>
-      </w:r>
-      <w:proofErr w:type="spellStart"/>
-      <w:r>
-        <w:t>dicotopo</w:t>
-      </w:r>
-      <w:proofErr w:type="spellEnd"/>
+        <w:t xml:space="preserve">(leflet ?) </w:t>
+      </w:r>
+      <w:r>
+        <w:t>-&gt; Utiliser l’api dicotopo</w:t>
+      </w:r>
       <w:r>
         <w:t> ?</w:t>
       </w:r>
@@ -494,6 +361,7 @@
         </w:numPr>
       </w:pPr>
       <w:r>
+        <w:lastRenderedPageBreak/>
         <w:t>Envisager rajouter une visionneuse IIIF, m</w:t>
       </w:r>
       <w:r>
@@ -512,15 +380,7 @@
         </w:numPr>
       </w:pPr>
       <w:r>
-        <w:t xml:space="preserve">Valentin semble dire qu’il est possible de faire fonctionner mon appli depuis </w:t>
-      </w:r>
-      <w:proofErr w:type="spellStart"/>
-      <w:r>
-        <w:t>Github</w:t>
-      </w:r>
-      <w:proofErr w:type="spellEnd"/>
-      <w:r>
-        <w:t>, ce serait grave stylé si j’y arrivais !</w:t>
+        <w:t>Valentin semble dire qu’il est possible de faire fonctionner mon appli depuis Github, ce serait grave stylé si j’y arrivais !</w:t>
       </w:r>
     </w:p>
     <w:sectPr>

</xml_diff>

<commit_message>
Problème dans mon essai de typage des données POST
</commit_message>
<xml_diff>
--- a/Devoir Python.docx
+++ b/Devoir Python.docx
@@ -95,6 +95,63 @@
       </w:pPr>
       <w:r>
         <w:t>Utiliser les formulaires d’ajout pour intégrer les données supplémentaires de mon terrier dans l’appli ?</w:t>
+      </w:r>
+    </w:p>
+    <w:p>
+      <w:pPr>
+        <w:pStyle w:val="Paragraphedeliste"/>
+        <w:numPr>
+          <w:ilvl w:val="0"/>
+          <w:numId w:val="9"/>
+        </w:numPr>
+      </w:pPr>
+      <w:r>
+        <w:t>Mon name/1 plante</w:t>
+      </w:r>
+      <w:r>
+        <w:t xml:space="preserve"> + Mon update sur name/377 ne marche pas </w:t>
+      </w:r>
+      <w:r>
+        <w:rPr>
+          <mc:AlternateContent>
+            <mc:Choice Requires="w16se"/>
+            <mc:Fallback>
+              <w:rFonts w:ascii="Segoe UI Emoji" w:eastAsia="Segoe UI Emoji" w:hAnsi="Segoe UI Emoji" w:cs="Segoe UI Emoji"/>
+            </mc:Fallback>
+          </mc:AlternateContent>
+        </w:rPr>
+        <mc:AlternateContent>
+          <mc:Choice Requires="w16se">
+            <w16se:symEx w16se:font="Segoe UI Emoji" w16se:char="2639"/>
+          </mc:Choice>
+          <mc:Fallback>
+            <w:t>☹</w:t>
+          </mc:Fallback>
+        </mc:AlternateContent>
+      </w:r>
+      <w:r>
+        <w:t> </w:t>
+      </w:r>
+      <w:r>
+        <w:rPr>
+          <mc:AlternateContent>
+            <mc:Choice Requires="w16se"/>
+            <mc:Fallback>
+              <w:rFonts w:ascii="Segoe UI Emoji" w:eastAsia="Segoe UI Emoji" w:hAnsi="Segoe UI Emoji" w:cs="Segoe UI Emoji"/>
+            </mc:Fallback>
+          </mc:AlternateContent>
+        </w:rPr>
+        <mc:AlternateContent>
+          <mc:Choice Requires="w16se">
+            <w16se:symEx w16se:font="Segoe UI Emoji" w16se:char="2639"/>
+          </mc:Choice>
+          <mc:Fallback>
+            <w:t>☹</w:t>
+          </mc:Fallback>
+        </mc:AlternateContent>
+      </w:r>
+      <w:r>
+        <w:t xml:space="preserve"> + Pareil pour les ajouts, j’ai du planter un truc dans mes redirections, je ne vois que ça</w:t>
       </w:r>
     </w:p>
     <w:p>

</xml_diff>

<commit_message>
Finalisation integration donnée charte
</commit_message>
<xml_diff>
--- a/Devoir Python.docx
+++ b/Devoir Python.docx
@@ -69,7 +69,7 @@
         </w:numPr>
       </w:pPr>
       <w:r>
-        <w:t>Intégrer les données xml de ma charte pour permettre aussi de faire quelques recherches dessus, ça peut s’évaluer -&gt; J’ai un peu bidouillé le truc, pour le moment en vain</w:t>
+        <w:t>Hippolyte a trouvé un problème avec la suppression de mon rec 491, étudier ça !</w:t>
       </w:r>
     </w:p>
     <w:p>
@@ -81,7 +81,19 @@
         </w:numPr>
       </w:pPr>
       <w:r>
-        <w:t>J’ai un peu commencé à toucher lxml, il me reste encore à voir comment gérer les espaces et recoller mots éparpillés entre plusieurs balises</w:t>
+        <w:t>Est-ce qu’on ne pourrait pas aussi indexer mes hommes de la charte</w:t>
+      </w:r>
+    </w:p>
+    <w:p>
+      <w:pPr>
+        <w:pStyle w:val="Paragraphedeliste"/>
+        <w:numPr>
+          <w:ilvl w:val="0"/>
+          <w:numId w:val="9"/>
+        </w:numPr>
+      </w:pPr>
+      <w:r>
+        <w:t>Faire l’essai de la suppression de toutes mes données pour les recréer</w:t>
       </w:r>
     </w:p>
     <w:p>
@@ -205,6 +217,9 @@
       </w:r>
       <w:r>
         <w:t xml:space="preserve"> + tout relire pour nettoyer mon code de mes notes inutiles</w:t>
+      </w:r>
+      <w:r>
+        <w:t xml:space="preserve"> + mettre charte dans dossier XML dans la version retravaillée en fonction des espaces !</w:t>
       </w:r>
     </w:p>
     <w:sectPr>
@@ -1185,31 +1200,31 @@
       </w:rPr>
     </w:lvl>
   </w:abstractNum>
-  <w:num w:numId="1">
+  <w:num w:numId="1" w16cid:durableId="1125269408">
     <w:abstractNumId w:val="6"/>
   </w:num>
-  <w:num w:numId="2">
+  <w:num w:numId="2" w16cid:durableId="1414623687">
     <w:abstractNumId w:val="1"/>
   </w:num>
-  <w:num w:numId="3">
+  <w:num w:numId="3" w16cid:durableId="4794046">
     <w:abstractNumId w:val="5"/>
   </w:num>
-  <w:num w:numId="4">
+  <w:num w:numId="4" w16cid:durableId="256640522">
     <w:abstractNumId w:val="8"/>
   </w:num>
-  <w:num w:numId="5">
+  <w:num w:numId="5" w16cid:durableId="1471288759">
     <w:abstractNumId w:val="4"/>
   </w:num>
-  <w:num w:numId="6">
+  <w:num w:numId="6" w16cid:durableId="1764645747">
     <w:abstractNumId w:val="2"/>
   </w:num>
-  <w:num w:numId="7">
+  <w:num w:numId="7" w16cid:durableId="602879617">
     <w:abstractNumId w:val="0"/>
   </w:num>
-  <w:num w:numId="8">
+  <w:num w:numId="8" w16cid:durableId="846021319">
     <w:abstractNumId w:val="7"/>
   </w:num>
-  <w:num w:numId="9">
+  <w:num w:numId="9" w16cid:durableId="827478410">
     <w:abstractNumId w:val="3"/>
   </w:num>
 </w:numbering>

</xml_diff>

<commit_message>
correction bug dans template nom
</commit_message>
<xml_diff>
--- a/Devoir Python.docx
+++ b/Devoir Python.docx
@@ -69,7 +69,7 @@
         </w:numPr>
       </w:pPr>
       <w:r>
-        <w:t>Hippolyte a trouvé un problème avec la suppression de mon rec 491, étudier ça !</w:t>
+        <w:t>Il va falloir que je mette mes pycache dans mon giitignore la prochaine fois !</w:t>
       </w:r>
     </w:p>
     <w:p>
@@ -81,7 +81,19 @@
         </w:numPr>
       </w:pPr>
       <w:r>
-        <w:t>Est-ce qu’on ne pourrait pas aussi indexer mes hommes de la charte</w:t>
+        <w:t>Hippolyte a trouvé un problème avec la suppression de mon rec 491, étudier ça</w:t>
+      </w:r>
+    </w:p>
+    <w:p>
+      <w:pPr>
+        <w:pStyle w:val="Paragraphedeliste"/>
+        <w:numPr>
+          <w:ilvl w:val="0"/>
+          <w:numId w:val="9"/>
+        </w:numPr>
+      </w:pPr>
+      <w:r>
+        <w:t>Mettre donnée charte dans l’index du site</w:t>
       </w:r>
     </w:p>
     <w:p>
@@ -222,6 +234,344 @@
         <w:t xml:space="preserve"> + mettre charte dans dossier XML dans la version retravaillée en fonction des espaces !</w:t>
       </w:r>
     </w:p>
+    <w:p/>
+    <w:p/>
+    <w:p>
+      <w:r>
+        <w:t xml:space="preserve">Homme – 86 : </w:t>
+      </w:r>
+      <w:r>
+        <w:t>A rajouter dans la branche recherche</w:t>
+      </w:r>
+    </w:p>
+    <w:tbl>
+      <w:tblPr>
+        <w:tblW w:w="0" w:type="auto"/>
+        <w:tblCellSpacing w:w="0" w:type="dxa"/>
+        <w:tblBorders>
+          <w:top w:val="outset" w:sz="6" w:space="0" w:color="auto"/>
+          <w:left w:val="outset" w:sz="6" w:space="0" w:color="auto"/>
+          <w:bottom w:val="outset" w:sz="6" w:space="0" w:color="auto"/>
+          <w:right w:val="outset" w:sz="6" w:space="0" w:color="auto"/>
+        </w:tblBorders>
+        <w:tblCellMar>
+          <w:top w:w="20" w:type="dxa"/>
+          <w:left w:w="20" w:type="dxa"/>
+          <w:bottom w:w="20" w:type="dxa"/>
+          <w:right w:w="20" w:type="dxa"/>
+        </w:tblCellMar>
+        <w:tblLook w:val="04A0" w:firstRow="1" w:lastRow="0" w:firstColumn="1" w:lastColumn="0" w:noHBand="0" w:noVBand="1"/>
+      </w:tblPr>
+      <w:tblGrid>
+        <w:gridCol w:w="289"/>
+        <w:gridCol w:w="398"/>
+        <w:gridCol w:w="927"/>
+        <w:gridCol w:w="2287"/>
+        <w:gridCol w:w="1067"/>
+        <w:gridCol w:w="206"/>
+        <w:gridCol w:w="76"/>
+        <w:gridCol w:w="76"/>
+        <w:gridCol w:w="76"/>
+      </w:tblGrid>
+      <w:tr>
+        <w:trPr>
+          <w:tblCellSpacing w:w="0" w:type="dxa"/>
+        </w:trPr>
+        <w:tc>
+          <w:tcPr>
+            <w:tcW w:w="0" w:type="auto"/>
+            <w:tcBorders>
+              <w:top w:val="outset" w:sz="6" w:space="0" w:color="auto"/>
+              <w:left w:val="outset" w:sz="6" w:space="0" w:color="auto"/>
+              <w:bottom w:val="outset" w:sz="6" w:space="0" w:color="auto"/>
+              <w:right w:val="outset" w:sz="6" w:space="0" w:color="auto"/>
+            </w:tcBorders>
+            <w:shd w:val="clear" w:color="auto" w:fill="FFFFFF"/>
+            <w:vAlign w:val="center"/>
+            <w:hideMark/>
+          </w:tcPr>
+          <w:p>
+            <w:pPr>
+              <w:spacing w:after="0" w:line="240" w:lineRule="auto"/>
+              <w:rPr>
+                <w:rFonts w:ascii="MS Shell Dlg 2" w:eastAsia="Times New Roman" w:hAnsi="MS Shell Dlg 2" w:cs="MS Shell Dlg 2"/>
+                <w:color w:val="000000"/>
+                <w:sz w:val="20"/>
+                <w:szCs w:val="20"/>
+                <w:lang w:eastAsia="fr-FR"/>
+              </w:rPr>
+            </w:pPr>
+            <w:r>
+              <w:rPr>
+                <w:rFonts w:ascii="MS Shell Dlg 2" w:eastAsia="Times New Roman" w:hAnsi="MS Shell Dlg 2" w:cs="MS Shell Dlg 2"/>
+                <w:color w:val="000000"/>
+                <w:sz w:val="20"/>
+                <w:szCs w:val="20"/>
+                <w:lang w:eastAsia="fr-FR"/>
+              </w:rPr>
+              <w:t>87</w:t>
+            </w:r>
+          </w:p>
+        </w:tc>
+        <w:tc>
+          <w:tcPr>
+            <w:tcW w:w="0" w:type="auto"/>
+            <w:tcBorders>
+              <w:top w:val="outset" w:sz="6" w:space="0" w:color="auto"/>
+              <w:left w:val="outset" w:sz="6" w:space="0" w:color="auto"/>
+              <w:bottom w:val="outset" w:sz="6" w:space="0" w:color="auto"/>
+              <w:right w:val="outset" w:sz="6" w:space="0" w:color="auto"/>
+            </w:tcBorders>
+            <w:shd w:val="clear" w:color="auto" w:fill="FFFFFF"/>
+            <w:vAlign w:val="center"/>
+            <w:hideMark/>
+          </w:tcPr>
+          <w:p>
+            <w:pPr>
+              <w:spacing w:after="0" w:line="240" w:lineRule="auto"/>
+              <w:rPr>
+                <w:rFonts w:ascii="MS Shell Dlg 2" w:eastAsia="Times New Roman" w:hAnsi="MS Shell Dlg 2" w:cs="MS Shell Dlg 2"/>
+                <w:color w:val="000000"/>
+                <w:sz w:val="20"/>
+                <w:szCs w:val="20"/>
+                <w:lang w:eastAsia="fr-FR"/>
+              </w:rPr>
+            </w:pPr>
+            <w:r>
+              <w:rPr>
+                <w:rFonts w:ascii="MS Shell Dlg 2" w:eastAsia="Times New Roman" w:hAnsi="MS Shell Dlg 2" w:cs="MS Shell Dlg 2"/>
+                <w:color w:val="000000"/>
+                <w:sz w:val="20"/>
+                <w:szCs w:val="20"/>
+                <w:lang w:eastAsia="fr-FR"/>
+              </w:rPr>
+              <w:t>791</w:t>
+            </w:r>
+          </w:p>
+        </w:tc>
+        <w:tc>
+          <w:tcPr>
+            <w:tcW w:w="0" w:type="auto"/>
+            <w:tcBorders>
+              <w:top w:val="outset" w:sz="6" w:space="0" w:color="auto"/>
+              <w:left w:val="outset" w:sz="6" w:space="0" w:color="auto"/>
+              <w:bottom w:val="outset" w:sz="6" w:space="0" w:color="auto"/>
+              <w:right w:val="outset" w:sz="6" w:space="0" w:color="auto"/>
+            </w:tcBorders>
+            <w:shd w:val="clear" w:color="auto" w:fill="FFFFFF"/>
+            <w:vAlign w:val="center"/>
+            <w:hideMark/>
+          </w:tcPr>
+          <w:p>
+            <w:pPr>
+              <w:spacing w:after="0" w:line="240" w:lineRule="auto"/>
+              <w:rPr>
+                <w:rFonts w:ascii="MS Shell Dlg 2" w:eastAsia="Times New Roman" w:hAnsi="MS Shell Dlg 2" w:cs="MS Shell Dlg 2"/>
+                <w:color w:val="000000"/>
+                <w:sz w:val="20"/>
+                <w:szCs w:val="20"/>
+                <w:lang w:eastAsia="fr-FR"/>
+              </w:rPr>
+            </w:pPr>
+            <w:r>
+              <w:rPr>
+                <w:rFonts w:ascii="MS Shell Dlg 2" w:eastAsia="Times New Roman" w:hAnsi="MS Shell Dlg 2" w:cs="MS Shell Dlg 2"/>
+                <w:color w:val="000000"/>
+                <w:sz w:val="20"/>
+                <w:szCs w:val="20"/>
+                <w:lang w:eastAsia="fr-FR"/>
+              </w:rPr>
+              <w:t>Staphanis</w:t>
+            </w:r>
+          </w:p>
+        </w:tc>
+        <w:tc>
+          <w:tcPr>
+            <w:tcW w:w="0" w:type="auto"/>
+            <w:tcBorders>
+              <w:top w:val="outset" w:sz="6" w:space="0" w:color="auto"/>
+              <w:left w:val="outset" w:sz="6" w:space="0" w:color="auto"/>
+              <w:bottom w:val="outset" w:sz="6" w:space="0" w:color="auto"/>
+              <w:right w:val="outset" w:sz="6" w:space="0" w:color="auto"/>
+            </w:tcBorders>
+            <w:shd w:val="clear" w:color="auto" w:fill="FFFFFF"/>
+            <w:vAlign w:val="center"/>
+            <w:hideMark/>
+          </w:tcPr>
+          <w:p>
+            <w:pPr>
+              <w:spacing w:after="0" w:line="240" w:lineRule="auto"/>
+              <w:rPr>
+                <w:rFonts w:ascii="MS Shell Dlg 2" w:eastAsia="Times New Roman" w:hAnsi="MS Shell Dlg 2" w:cs="MS Shell Dlg 2"/>
+                <w:color w:val="000000"/>
+                <w:sz w:val="20"/>
+                <w:szCs w:val="20"/>
+                <w:lang w:eastAsia="fr-FR"/>
+              </w:rPr>
+            </w:pPr>
+            <w:r>
+              <w:rPr>
+                <w:rFonts w:ascii="MS Shell Dlg 2" w:eastAsia="Times New Roman" w:hAnsi="MS Shell Dlg 2" w:cs="MS Shell Dlg 2"/>
+                <w:color w:val="000000"/>
+                <w:sz w:val="20"/>
+                <w:szCs w:val="20"/>
+                <w:lang w:eastAsia="fr-FR"/>
+              </w:rPr>
+              <w:t>Brossardi de Font Moreta</w:t>
+            </w:r>
+          </w:p>
+        </w:tc>
+        <w:tc>
+          <w:tcPr>
+            <w:tcW w:w="0" w:type="auto"/>
+            <w:tcBorders>
+              <w:top w:val="outset" w:sz="6" w:space="0" w:color="auto"/>
+              <w:left w:val="outset" w:sz="6" w:space="0" w:color="auto"/>
+              <w:bottom w:val="outset" w:sz="6" w:space="0" w:color="auto"/>
+              <w:right w:val="outset" w:sz="6" w:space="0" w:color="auto"/>
+            </w:tcBorders>
+            <w:shd w:val="clear" w:color="auto" w:fill="FFFFFF"/>
+            <w:vAlign w:val="center"/>
+            <w:hideMark/>
+          </w:tcPr>
+          <w:p>
+            <w:pPr>
+              <w:spacing w:after="0" w:line="240" w:lineRule="auto"/>
+              <w:rPr>
+                <w:rFonts w:ascii="MS Shell Dlg 2" w:eastAsia="Times New Roman" w:hAnsi="MS Shell Dlg 2" w:cs="MS Shell Dlg 2"/>
+                <w:color w:val="000000"/>
+                <w:sz w:val="20"/>
+                <w:szCs w:val="20"/>
+                <w:lang w:eastAsia="fr-FR"/>
+              </w:rPr>
+            </w:pPr>
+            <w:r>
+              <w:rPr>
+                <w:rFonts w:ascii="MS Shell Dlg 2" w:eastAsia="Times New Roman" w:hAnsi="MS Shell Dlg 2" w:cs="MS Shell Dlg 2"/>
+                <w:color w:val="000000"/>
+                <w:sz w:val="20"/>
+                <w:szCs w:val="20"/>
+                <w:lang w:eastAsia="fr-FR"/>
+              </w:rPr>
+              <w:t>Chanclausa</w:t>
+            </w:r>
+          </w:p>
+        </w:tc>
+        <w:tc>
+          <w:tcPr>
+            <w:tcW w:w="0" w:type="auto"/>
+            <w:tcBorders>
+              <w:top w:val="outset" w:sz="6" w:space="0" w:color="auto"/>
+              <w:left w:val="outset" w:sz="6" w:space="0" w:color="auto"/>
+              <w:bottom w:val="outset" w:sz="6" w:space="0" w:color="auto"/>
+              <w:right w:val="outset" w:sz="6" w:space="0" w:color="auto"/>
+            </w:tcBorders>
+            <w:shd w:val="clear" w:color="auto" w:fill="FFFFFF"/>
+            <w:vAlign w:val="center"/>
+            <w:hideMark/>
+          </w:tcPr>
+          <w:p>
+            <w:pPr>
+              <w:spacing w:after="0" w:line="240" w:lineRule="auto"/>
+              <w:rPr>
+                <w:rFonts w:ascii="MS Shell Dlg 2" w:eastAsia="Times New Roman" w:hAnsi="MS Shell Dlg 2" w:cs="MS Shell Dlg 2"/>
+                <w:color w:val="000000"/>
+                <w:sz w:val="20"/>
+                <w:szCs w:val="20"/>
+                <w:lang w:eastAsia="fr-FR"/>
+              </w:rPr>
+            </w:pPr>
+            <w:r>
+              <w:rPr>
+                <w:rFonts w:ascii="MS Shell Dlg 2" w:eastAsia="Times New Roman" w:hAnsi="MS Shell Dlg 2" w:cs="MS Shell Dlg 2"/>
+                <w:color w:val="000000"/>
+                <w:sz w:val="20"/>
+                <w:szCs w:val="20"/>
+                <w:lang w:eastAsia="fr-FR"/>
+              </w:rPr>
+              <w:t>H</w:t>
+            </w:r>
+          </w:p>
+        </w:tc>
+        <w:tc>
+          <w:tcPr>
+            <w:tcW w:w="0" w:type="auto"/>
+            <w:tcBorders>
+              <w:top w:val="outset" w:sz="6" w:space="0" w:color="auto"/>
+              <w:left w:val="outset" w:sz="6" w:space="0" w:color="auto"/>
+              <w:bottom w:val="outset" w:sz="6" w:space="0" w:color="auto"/>
+              <w:right w:val="outset" w:sz="6" w:space="0" w:color="auto"/>
+            </w:tcBorders>
+            <w:shd w:val="clear" w:color="auto" w:fill="FFFFFF"/>
+            <w:vAlign w:val="center"/>
+            <w:hideMark/>
+          </w:tcPr>
+          <w:p>
+            <w:pPr>
+              <w:spacing w:after="0" w:line="240" w:lineRule="auto"/>
+              <w:rPr>
+                <w:rFonts w:ascii="MS Shell Dlg 2" w:eastAsia="Times New Roman" w:hAnsi="MS Shell Dlg 2" w:cs="MS Shell Dlg 2"/>
+                <w:color w:val="000000"/>
+                <w:sz w:val="20"/>
+                <w:szCs w:val="20"/>
+                <w:lang w:eastAsia="fr-FR"/>
+              </w:rPr>
+            </w:pPr>
+          </w:p>
+        </w:tc>
+        <w:tc>
+          <w:tcPr>
+            <w:tcW w:w="0" w:type="auto"/>
+            <w:tcBorders>
+              <w:top w:val="outset" w:sz="6" w:space="0" w:color="auto"/>
+              <w:left w:val="outset" w:sz="6" w:space="0" w:color="auto"/>
+              <w:bottom w:val="outset" w:sz="6" w:space="0" w:color="auto"/>
+              <w:right w:val="outset" w:sz="6" w:space="0" w:color="auto"/>
+            </w:tcBorders>
+            <w:shd w:val="clear" w:color="auto" w:fill="FFFFFF"/>
+            <w:vAlign w:val="center"/>
+            <w:hideMark/>
+          </w:tcPr>
+          <w:p>
+            <w:pPr>
+              <w:spacing w:after="0" w:line="240" w:lineRule="auto"/>
+              <w:rPr>
+                <w:rFonts w:ascii="Times New Roman" w:eastAsia="Times New Roman" w:hAnsi="Times New Roman" w:cs="Times New Roman"/>
+                <w:sz w:val="20"/>
+                <w:szCs w:val="20"/>
+                <w:lang w:eastAsia="fr-FR"/>
+              </w:rPr>
+            </w:pPr>
+          </w:p>
+        </w:tc>
+        <w:tc>
+          <w:tcPr>
+            <w:tcW w:w="0" w:type="auto"/>
+            <w:tcBorders>
+              <w:top w:val="outset" w:sz="6" w:space="0" w:color="auto"/>
+              <w:left w:val="outset" w:sz="6" w:space="0" w:color="auto"/>
+              <w:bottom w:val="outset" w:sz="6" w:space="0" w:color="auto"/>
+              <w:right w:val="outset" w:sz="6" w:space="0" w:color="auto"/>
+            </w:tcBorders>
+            <w:shd w:val="clear" w:color="auto" w:fill="FFFFFF"/>
+            <w:vAlign w:val="center"/>
+            <w:hideMark/>
+          </w:tcPr>
+          <w:p>
+            <w:pPr>
+              <w:spacing w:after="0" w:line="240" w:lineRule="auto"/>
+              <w:rPr>
+                <w:rFonts w:ascii="Times New Roman" w:eastAsia="Times New Roman" w:hAnsi="Times New Roman" w:cs="Times New Roman"/>
+                <w:sz w:val="20"/>
+                <w:szCs w:val="20"/>
+                <w:lang w:eastAsia="fr-FR"/>
+              </w:rPr>
+            </w:pPr>
+          </w:p>
+        </w:tc>
+      </w:tr>
+    </w:tbl>
+    <w:p/>
     <w:sectPr>
       <w:pgSz w:w="11906" w:h="16838"/>
       <w:pgMar w:top="1417" w:right="1417" w:bottom="1417" w:left="1417" w:header="708" w:footer="708" w:gutter="0"/>

</xml_diff>

<commit_message>
amelioration api + tests
</commit_message>
<xml_diff>
--- a/Devoir Python.docx
+++ b/Devoir Python.docx
@@ -22,8 +22,13 @@
       </w:r>
     </w:p>
     <w:p>
-      <w:r>
-        <w:t xml:space="preserve">cd </w:t>
+      <w:proofErr w:type="gramStart"/>
+      <w:r>
+        <w:t>cd</w:t>
+      </w:r>
+      <w:proofErr w:type="gramEnd"/>
+      <w:r>
+        <w:t xml:space="preserve"> </w:t>
       </w:r>
       <w:r>
         <w:t>'</w:t>
@@ -53,10 +58,12 @@
     </w:p>
     <w:p>
       <w:proofErr w:type="spellStart"/>
+      <w:proofErr w:type="gramStart"/>
       <w:r>
         <w:t>env</w:t>
       </w:r>
       <w:proofErr w:type="spellEnd"/>
+      <w:proofErr w:type="gramEnd"/>
       <w:r>
         <w:t>/Scripts/</w:t>
       </w:r>
@@ -82,31 +89,7 @@
         </w:numPr>
       </w:pPr>
       <w:r>
-        <w:t xml:space="preserve">Tests : </w:t>
-      </w:r>
-      <w:r>
-        <w:t>J’ai essayé un truc avec un élément page dans un élément Reconnaissance, mais ça me fait une autre erreur. Peut-être que ça peut marcher ?</w:t>
-      </w:r>
-      <w:r>
-        <w:t xml:space="preserve"> Non, ça ne marche pas. Même si je supprime tous mes éléments Répertoire en fait. </w:t>
-      </w:r>
-      <w:r>
-        <w:t>Mais pk ça marche pas même en supprimant les éléments issus de ma jointure ?!?</w:t>
-      </w:r>
-    </w:p>
-    <w:p>
-      <w:pPr>
-        <w:pStyle w:val="Paragraphedeliste"/>
-        <w:numPr>
-          <w:ilvl w:val="0"/>
-          <w:numId w:val="9"/>
-        </w:numPr>
-      </w:pPr>
-      <w:r>
-        <w:t>Bon maintenant il faut encore que je finalise mes tests !</w:t>
-      </w:r>
-      <w:r>
-        <w:t xml:space="preserve"> Voir si j’ai encore le courage de faire un truc !</w:t>
+        <w:t>J’ai réussi à faire fonctionner mes tests, est-ce que je peux en faire de nouveaux ?</w:t>
       </w:r>
     </w:p>
     <w:p>

</xml_diff>

<commit_message>
amélioration jointure dans les formulaires d'update
</commit_message>
<xml_diff>
--- a/Devoir Python.docx
+++ b/Devoir Python.docx
@@ -13,23 +13,17 @@
         <w:pStyle w:val="Paragraphedeliste"/>
         <w:numPr>
           <w:ilvl w:val="0"/>
-          <w:numId w:val="9"/>
+          <w:numId w:val="7"/>
         </w:numPr>
       </w:pPr>
       <w:r>
-        <w:t>Bon j’ai une carte, maintenant il faut juste que j’en réduise la taille !</w:t>
+        <w:t>Tester que je peux bien supprimer mes reconnaissances (ou via Maureen ou sur l’ordi linux du bureau</w:t>
       </w:r>
-    </w:p>
-    <w:p>
-      <w:pPr>
-        <w:pStyle w:val="Paragraphedeliste"/>
-        <w:numPr>
-          <w:ilvl w:val="0"/>
-          <w:numId w:val="9"/>
-        </w:numPr>
-      </w:pPr>
       <w:r>
-        <w:t>Sinon que puis-je faire de mieux encore ?</w:t>
+        <w:t>)</w:t>
+      </w:r>
+      <w:r>
+        <w:t xml:space="preserve"> -&gt; Notamment la 491</w:t>
       </w:r>
     </w:p>
     <w:p>
@@ -41,46 +35,13 @@
         </w:numPr>
       </w:pPr>
       <w:r>
-        <w:t>Tester que je peux bien supprimer mes reconnaissances (ou via Maureen ou sur l’ordi linux du bureau</w:t>
-      </w:r>
-    </w:p>
-    <w:p>
-      <w:pPr>
-        <w:pStyle w:val="Paragraphedeliste"/>
-        <w:numPr>
-          <w:ilvl w:val="0"/>
-          <w:numId w:val="7"/>
-        </w:numPr>
-      </w:pPr>
-      <w:r>
-        <w:t xml:space="preserve">Relire tout mon code et </w:t>
+        <w:t xml:space="preserve">Rétablir dans son état initial : table auteur, table modifications, charte, </w:t>
       </w:r>
       <w:r>
-        <w:t>supprimer mes notes inutiles</w:t>
+        <w:t xml:space="preserve">homme_charte, </w:t>
       </w:r>
-    </w:p>
-    <w:p>
-      <w:pPr>
-        <w:pStyle w:val="Paragraphedeliste"/>
-        <w:numPr>
-          <w:ilvl w:val="0"/>
-          <w:numId w:val="7"/>
-        </w:numPr>
-      </w:pPr>
       <w:r>
-        <w:t>Vérifier qu’on a les bons modules dans requirements.txt</w:t>
-      </w:r>
-    </w:p>
-    <w:p>
-      <w:pPr>
-        <w:pStyle w:val="Paragraphedeliste"/>
-        <w:numPr>
-          <w:ilvl w:val="0"/>
-          <w:numId w:val="7"/>
-        </w:numPr>
-      </w:pPr>
-      <w:r>
-        <w:t>Rétablir dans son état initial : table auteur, table modifications, charte, index, …</w:t>
+        <w:t>index, …</w:t>
       </w:r>
     </w:p>
     <w:p>

</xml_diff>